<commit_message>
menambahkan nama di kata pengantar
</commit_message>
<xml_diff>
--- a/LAPORAN MAGANG Sari Teknologi.docx
+++ b/LAPORAN MAGANG Sari Teknologi.docx
@@ -37,31 +37,7 @@
           <w:szCs w:val="28"/>
           <w:lang w:val="en-US"/>
         </w:rPr>
-        <w:t xml:space="preserve">MAGANG/PRAKEIN DI </w:t>
-      </w:r>
-      <w:proofErr w:type="gramStart"/>
-      <w:r>
-        <w:rPr>
-          <w:rFonts w:ascii="Times New Roman" w:hAnsi="Times New Roman" w:cs="Times New Roman"/>
-          <w:b/>
-          <w:bCs/>
-          <w:sz w:val="28"/>
-          <w:szCs w:val="28"/>
-          <w:lang w:val="en-US"/>
-        </w:rPr>
-        <w:t>PT.SARI</w:t>
-      </w:r>
-      <w:proofErr w:type="gramEnd"/>
-      <w:r>
-        <w:rPr>
-          <w:rFonts w:ascii="Times New Roman" w:hAnsi="Times New Roman" w:cs="Times New Roman"/>
-          <w:b/>
-          <w:bCs/>
-          <w:sz w:val="28"/>
-          <w:szCs w:val="28"/>
-          <w:lang w:val="en-US"/>
-        </w:rPr>
-        <w:t xml:space="preserve"> TEKNOLOGI</w:t>
+        <w:t>MAGANG/PRAKEIN DI PT.SARI TEKNOLOGI</w:t>
       </w:r>
     </w:p>
     <w:p>
@@ -116,7 +92,6 @@
           <w:lang w:val="en-US"/>
         </w:rPr>
       </w:pPr>
-      <w:proofErr w:type="spellStart"/>
       <w:r>
         <w:rPr>
           <w:rFonts w:ascii="Times New Roman" w:hAnsi="Times New Roman" w:cs="Times New Roman"/>
@@ -126,67 +101,7 @@
           <w:szCs w:val="32"/>
           <w:lang w:val="en-US"/>
         </w:rPr>
-        <w:t>Pengalaman</w:t>
-      </w:r>
-      <w:proofErr w:type="spellEnd"/>
-      <w:r>
-        <w:rPr>
-          <w:rFonts w:ascii="Times New Roman" w:hAnsi="Times New Roman" w:cs="Times New Roman"/>
-          <w:b/>
-          <w:bCs/>
-          <w:sz w:val="32"/>
-          <w:szCs w:val="32"/>
-          <w:lang w:val="en-US"/>
-        </w:rPr>
-        <w:t xml:space="preserve"> </w:t>
-      </w:r>
-      <w:proofErr w:type="spellStart"/>
-      <w:r>
-        <w:rPr>
-          <w:rFonts w:ascii="Times New Roman" w:hAnsi="Times New Roman" w:cs="Times New Roman"/>
-          <w:b/>
-          <w:bCs/>
-          <w:sz w:val="32"/>
-          <w:szCs w:val="32"/>
-          <w:lang w:val="en-US"/>
-        </w:rPr>
-        <w:t>Magang</w:t>
-      </w:r>
-      <w:proofErr w:type="spellEnd"/>
-      <w:r>
-        <w:rPr>
-          <w:rFonts w:ascii="Times New Roman" w:hAnsi="Times New Roman" w:cs="Times New Roman"/>
-          <w:b/>
-          <w:bCs/>
-          <w:sz w:val="32"/>
-          <w:szCs w:val="32"/>
-          <w:lang w:val="en-US"/>
-        </w:rPr>
-        <w:t xml:space="preserve"> </w:t>
-      </w:r>
-      <w:proofErr w:type="spellStart"/>
-      <w:r>
-        <w:rPr>
-          <w:rFonts w:ascii="Times New Roman" w:hAnsi="Times New Roman" w:cs="Times New Roman"/>
-          <w:b/>
-          <w:bCs/>
-          <w:sz w:val="32"/>
-          <w:szCs w:val="32"/>
-          <w:lang w:val="en-US"/>
-        </w:rPr>
-        <w:t>Sebagai</w:t>
-      </w:r>
-      <w:proofErr w:type="spellEnd"/>
-      <w:r>
-        <w:rPr>
-          <w:rFonts w:ascii="Times New Roman" w:hAnsi="Times New Roman" w:cs="Times New Roman"/>
-          <w:b/>
-          <w:bCs/>
-          <w:sz w:val="32"/>
-          <w:szCs w:val="32"/>
-          <w:lang w:val="en-US"/>
-        </w:rPr>
-        <w:t xml:space="preserve"> SEO</w:t>
+        <w:t>Pengalaman Magang Sebagai SEO</w:t>
       </w:r>
     </w:p>
     <w:p>
@@ -302,43 +217,17 @@
           <w:lang w:val="en-US"/>
         </w:rPr>
       </w:pPr>
-      <w:proofErr w:type="spellStart"/>
-      <w:r>
-        <w:rPr>
-          <w:rFonts w:ascii="Times New Roman" w:hAnsi="Times New Roman" w:cs="Times New Roman"/>
-          <w:b/>
-          <w:bCs/>
-          <w:sz w:val="28"/>
-          <w:szCs w:val="28"/>
-          <w:lang w:val="en-US"/>
-        </w:rPr>
-        <w:t>Disusun</w:t>
-      </w:r>
-      <w:proofErr w:type="spellEnd"/>
-      <w:r>
-        <w:rPr>
-          <w:rFonts w:ascii="Times New Roman" w:hAnsi="Times New Roman" w:cs="Times New Roman"/>
-          <w:b/>
-          <w:bCs/>
-          <w:sz w:val="28"/>
-          <w:szCs w:val="28"/>
-          <w:lang w:val="en-US"/>
-        </w:rPr>
-        <w:t xml:space="preserve"> </w:t>
-      </w:r>
-      <w:proofErr w:type="gramStart"/>
-      <w:r>
-        <w:rPr>
-          <w:rFonts w:ascii="Times New Roman" w:hAnsi="Times New Roman" w:cs="Times New Roman"/>
-          <w:b/>
-          <w:bCs/>
-          <w:sz w:val="28"/>
-          <w:szCs w:val="28"/>
-          <w:lang w:val="en-US"/>
-        </w:rPr>
-        <w:t>oleh :</w:t>
-      </w:r>
-      <w:proofErr w:type="gramEnd"/>
+      <w:r>
+        <w:rPr>
+          <w:rFonts w:ascii="Times New Roman" w:hAnsi="Times New Roman" w:cs="Times New Roman"/>
+          <w:b/>
+          <w:bCs/>
+          <w:sz w:val="28"/>
+          <w:szCs w:val="28"/>
+          <w:lang w:val="en-US"/>
+        </w:rPr>
+        <w:t>Disusun oleh :</w:t>
+      </w:r>
     </w:p>
     <w:p>
       <w:pPr>
@@ -388,25 +277,14 @@
           <w:lang w:val="en-US"/>
         </w:rPr>
       </w:pPr>
-      <w:proofErr w:type="gramStart"/>
-      <w:r>
-        <w:rPr>
-          <w:rFonts w:ascii="Times New Roman" w:hAnsi="Times New Roman" w:cs="Times New Roman"/>
-          <w:sz w:val="28"/>
-          <w:szCs w:val="28"/>
-          <w:lang w:val="en-US"/>
-        </w:rPr>
-        <w:t>NIS :</w:t>
-      </w:r>
-      <w:proofErr w:type="gramEnd"/>
-      <w:r>
-        <w:rPr>
-          <w:rFonts w:ascii="Times New Roman" w:hAnsi="Times New Roman" w:cs="Times New Roman"/>
-          <w:sz w:val="28"/>
-          <w:szCs w:val="28"/>
-          <w:lang w:val="en-US"/>
-        </w:rPr>
-        <w:t xml:space="preserve"> 20208887</w:t>
+      <w:r>
+        <w:rPr>
+          <w:rFonts w:ascii="Times New Roman" w:hAnsi="Times New Roman" w:cs="Times New Roman"/>
+          <w:sz w:val="28"/>
+          <w:szCs w:val="28"/>
+          <w:lang w:val="en-US"/>
+        </w:rPr>
+        <w:t>NIS : 20208887</w:t>
       </w:r>
     </w:p>
     <w:p>
@@ -643,849 +521,50 @@
           <w:rFonts w:ascii="Times New Roman" w:hAnsi="Times New Roman" w:cs="Times New Roman"/>
         </w:rPr>
         <w:tab/>
-      </w:r>
-      <w:proofErr w:type="spellStart"/>
-      <w:r>
-        <w:rPr>
-          <w:rFonts w:ascii="Times New Roman" w:hAnsi="Times New Roman" w:cs="Times New Roman"/>
-        </w:rPr>
-        <w:t>Segala</w:t>
-      </w:r>
-      <w:proofErr w:type="spellEnd"/>
-      <w:r>
-        <w:rPr>
-          <w:rFonts w:ascii="Times New Roman" w:hAnsi="Times New Roman" w:cs="Times New Roman"/>
-        </w:rPr>
-        <w:t xml:space="preserve"> </w:t>
-      </w:r>
-      <w:proofErr w:type="spellStart"/>
-      <w:r>
-        <w:rPr>
-          <w:rFonts w:ascii="Times New Roman" w:hAnsi="Times New Roman" w:cs="Times New Roman"/>
-        </w:rPr>
-        <w:t>puji</w:t>
-      </w:r>
-      <w:proofErr w:type="spellEnd"/>
-      <w:r>
-        <w:rPr>
-          <w:rFonts w:ascii="Times New Roman" w:hAnsi="Times New Roman" w:cs="Times New Roman"/>
-        </w:rPr>
-        <w:t xml:space="preserve"> </w:t>
-      </w:r>
-      <w:proofErr w:type="spellStart"/>
-      <w:r>
-        <w:rPr>
-          <w:rFonts w:ascii="Times New Roman" w:hAnsi="Times New Roman" w:cs="Times New Roman"/>
-        </w:rPr>
-        <w:t>syukur</w:t>
-      </w:r>
-      <w:proofErr w:type="spellEnd"/>
-      <w:r>
-        <w:rPr>
-          <w:rFonts w:ascii="Times New Roman" w:hAnsi="Times New Roman" w:cs="Times New Roman"/>
-        </w:rPr>
-        <w:t xml:space="preserve"> </w:t>
-      </w:r>
-      <w:proofErr w:type="spellStart"/>
-      <w:r>
-        <w:rPr>
-          <w:rFonts w:ascii="Times New Roman" w:hAnsi="Times New Roman" w:cs="Times New Roman"/>
-        </w:rPr>
-        <w:t>saya</w:t>
-      </w:r>
-      <w:proofErr w:type="spellEnd"/>
-      <w:r>
-        <w:rPr>
-          <w:rFonts w:ascii="Times New Roman" w:hAnsi="Times New Roman" w:cs="Times New Roman"/>
-        </w:rPr>
-        <w:t xml:space="preserve"> </w:t>
-      </w:r>
-      <w:proofErr w:type="spellStart"/>
-      <w:r>
-        <w:rPr>
-          <w:rFonts w:ascii="Times New Roman" w:hAnsi="Times New Roman" w:cs="Times New Roman"/>
-        </w:rPr>
-        <w:t>panjatkan</w:t>
-      </w:r>
-      <w:proofErr w:type="spellEnd"/>
-      <w:r>
-        <w:rPr>
-          <w:rFonts w:ascii="Times New Roman" w:hAnsi="Times New Roman" w:cs="Times New Roman"/>
-        </w:rPr>
-        <w:t xml:space="preserve"> </w:t>
-      </w:r>
-      <w:proofErr w:type="spellStart"/>
-      <w:r>
-        <w:rPr>
-          <w:rFonts w:ascii="Times New Roman" w:hAnsi="Times New Roman" w:cs="Times New Roman"/>
-        </w:rPr>
-        <w:t>kehadirat</w:t>
-      </w:r>
-      <w:proofErr w:type="spellEnd"/>
-      <w:r>
-        <w:rPr>
-          <w:rFonts w:ascii="Times New Roman" w:hAnsi="Times New Roman" w:cs="Times New Roman"/>
-        </w:rPr>
-        <w:t xml:space="preserve"> Allah SWT yang </w:t>
-      </w:r>
-      <w:proofErr w:type="spellStart"/>
-      <w:r>
-        <w:rPr>
-          <w:rFonts w:ascii="Times New Roman" w:hAnsi="Times New Roman" w:cs="Times New Roman"/>
-        </w:rPr>
-        <w:t>telah</w:t>
-      </w:r>
-      <w:proofErr w:type="spellEnd"/>
-      <w:r>
-        <w:rPr>
-          <w:rFonts w:ascii="Times New Roman" w:hAnsi="Times New Roman" w:cs="Times New Roman"/>
-        </w:rPr>
-        <w:t xml:space="preserve"> </w:t>
-      </w:r>
-      <w:proofErr w:type="spellStart"/>
-      <w:r>
-        <w:rPr>
-          <w:rFonts w:ascii="Times New Roman" w:hAnsi="Times New Roman" w:cs="Times New Roman"/>
-        </w:rPr>
-        <w:t>melimpahkan</w:t>
-      </w:r>
-      <w:proofErr w:type="spellEnd"/>
-      <w:r>
-        <w:rPr>
-          <w:rFonts w:ascii="Times New Roman" w:hAnsi="Times New Roman" w:cs="Times New Roman"/>
-        </w:rPr>
-        <w:t xml:space="preserve"> </w:t>
-      </w:r>
-      <w:proofErr w:type="spellStart"/>
-      <w:r>
-        <w:rPr>
-          <w:rFonts w:ascii="Times New Roman" w:hAnsi="Times New Roman" w:cs="Times New Roman"/>
-        </w:rPr>
-        <w:t>rahmat</w:t>
-      </w:r>
-      <w:proofErr w:type="spellEnd"/>
-      <w:r>
-        <w:rPr>
-          <w:rFonts w:ascii="Times New Roman" w:hAnsi="Times New Roman" w:cs="Times New Roman"/>
-        </w:rPr>
-        <w:t xml:space="preserve"> dan </w:t>
-      </w:r>
-      <w:proofErr w:type="spellStart"/>
-      <w:r>
-        <w:rPr>
-          <w:rFonts w:ascii="Times New Roman" w:hAnsi="Times New Roman" w:cs="Times New Roman"/>
-        </w:rPr>
-        <w:t>karunianya</w:t>
-      </w:r>
-      <w:proofErr w:type="spellEnd"/>
-      <w:r>
-        <w:rPr>
-          <w:rFonts w:ascii="Times New Roman" w:hAnsi="Times New Roman" w:cs="Times New Roman"/>
-        </w:rPr>
-        <w:t xml:space="preserve">, </w:t>
-      </w:r>
-      <w:proofErr w:type="spellStart"/>
-      <w:r>
-        <w:rPr>
-          <w:rFonts w:ascii="Times New Roman" w:hAnsi="Times New Roman" w:cs="Times New Roman"/>
-        </w:rPr>
-        <w:t>sehingga</w:t>
-      </w:r>
-      <w:proofErr w:type="spellEnd"/>
-      <w:r>
-        <w:rPr>
-          <w:rFonts w:ascii="Times New Roman" w:hAnsi="Times New Roman" w:cs="Times New Roman"/>
-        </w:rPr>
-        <w:t xml:space="preserve"> </w:t>
-      </w:r>
-      <w:proofErr w:type="spellStart"/>
-      <w:r>
-        <w:rPr>
-          <w:rFonts w:ascii="Times New Roman" w:hAnsi="Times New Roman" w:cs="Times New Roman"/>
-        </w:rPr>
-        <w:t>saya</w:t>
-      </w:r>
-      <w:proofErr w:type="spellEnd"/>
-      <w:r>
-        <w:rPr>
-          <w:rFonts w:ascii="Times New Roman" w:hAnsi="Times New Roman" w:cs="Times New Roman"/>
-        </w:rPr>
-        <w:t xml:space="preserve"> </w:t>
-      </w:r>
-      <w:proofErr w:type="spellStart"/>
-      <w:r>
-        <w:rPr>
-          <w:rFonts w:ascii="Times New Roman" w:hAnsi="Times New Roman" w:cs="Times New Roman"/>
-        </w:rPr>
-        <w:t>dapat</w:t>
-      </w:r>
-      <w:proofErr w:type="spellEnd"/>
-      <w:r>
-        <w:rPr>
-          <w:rFonts w:ascii="Times New Roman" w:hAnsi="Times New Roman" w:cs="Times New Roman"/>
-        </w:rPr>
-        <w:t xml:space="preserve"> </w:t>
-      </w:r>
-      <w:proofErr w:type="spellStart"/>
-      <w:r>
-        <w:rPr>
-          <w:rFonts w:ascii="Times New Roman" w:hAnsi="Times New Roman" w:cs="Times New Roman"/>
-        </w:rPr>
-        <w:t>menyelesaikan</w:t>
-      </w:r>
-      <w:proofErr w:type="spellEnd"/>
-      <w:r>
-        <w:rPr>
-          <w:rFonts w:ascii="Times New Roman" w:hAnsi="Times New Roman" w:cs="Times New Roman"/>
-        </w:rPr>
-        <w:t xml:space="preserve"> </w:t>
-      </w:r>
-      <w:proofErr w:type="spellStart"/>
-      <w:r>
-        <w:rPr>
-          <w:rFonts w:ascii="Times New Roman" w:hAnsi="Times New Roman" w:cs="Times New Roman"/>
-        </w:rPr>
-        <w:t>penulisan</w:t>
-      </w:r>
-      <w:proofErr w:type="spellEnd"/>
-      <w:r>
-        <w:rPr>
-          <w:rFonts w:ascii="Times New Roman" w:hAnsi="Times New Roman" w:cs="Times New Roman"/>
-        </w:rPr>
-        <w:t xml:space="preserve"> </w:t>
-      </w:r>
-      <w:proofErr w:type="spellStart"/>
-      <w:r>
-        <w:rPr>
-          <w:rFonts w:ascii="Times New Roman" w:hAnsi="Times New Roman" w:cs="Times New Roman"/>
-        </w:rPr>
-        <w:t>laporan</w:t>
-      </w:r>
-      <w:proofErr w:type="spellEnd"/>
-      <w:r>
-        <w:rPr>
-          <w:rFonts w:ascii="Times New Roman" w:hAnsi="Times New Roman" w:cs="Times New Roman"/>
-        </w:rPr>
-        <w:t xml:space="preserve"> </w:t>
-      </w:r>
-      <w:proofErr w:type="spellStart"/>
-      <w:r>
-        <w:rPr>
-          <w:rFonts w:ascii="Times New Roman" w:hAnsi="Times New Roman" w:cs="Times New Roman"/>
-        </w:rPr>
-        <w:t>tentang</w:t>
-      </w:r>
-      <w:proofErr w:type="spellEnd"/>
-      <w:r>
-        <w:rPr>
-          <w:rFonts w:ascii="Times New Roman" w:hAnsi="Times New Roman" w:cs="Times New Roman"/>
-        </w:rPr>
-        <w:t xml:space="preserve"> </w:t>
-      </w:r>
-      <w:proofErr w:type="spellStart"/>
-      <w:r>
-        <w:rPr>
-          <w:rFonts w:ascii="Times New Roman" w:hAnsi="Times New Roman" w:cs="Times New Roman"/>
-        </w:rPr>
-        <w:t>magang</w:t>
-      </w:r>
-      <w:proofErr w:type="spellEnd"/>
-      <w:r>
-        <w:rPr>
-          <w:rFonts w:ascii="Times New Roman" w:hAnsi="Times New Roman" w:cs="Times New Roman"/>
-        </w:rPr>
-        <w:t>/</w:t>
-      </w:r>
-      <w:proofErr w:type="spellStart"/>
-      <w:r>
-        <w:rPr>
-          <w:rFonts w:ascii="Times New Roman" w:hAnsi="Times New Roman" w:cs="Times New Roman"/>
-        </w:rPr>
-        <w:t>prakein</w:t>
-      </w:r>
-      <w:proofErr w:type="spellEnd"/>
-      <w:r>
-        <w:rPr>
-          <w:rFonts w:ascii="Times New Roman" w:hAnsi="Times New Roman" w:cs="Times New Roman"/>
-        </w:rPr>
-        <w:t xml:space="preserve"> di </w:t>
-      </w:r>
-      <w:proofErr w:type="spellStart"/>
-      <w:proofErr w:type="gramStart"/>
-      <w:r>
-        <w:rPr>
-          <w:rFonts w:ascii="Times New Roman" w:hAnsi="Times New Roman" w:cs="Times New Roman"/>
-        </w:rPr>
-        <w:t>PT.Sari</w:t>
-      </w:r>
-      <w:proofErr w:type="spellEnd"/>
-      <w:proofErr w:type="gramEnd"/>
-      <w:r>
-        <w:rPr>
-          <w:rFonts w:ascii="Times New Roman" w:hAnsi="Times New Roman" w:cs="Times New Roman"/>
-        </w:rPr>
-        <w:t xml:space="preserve"> </w:t>
-      </w:r>
-      <w:proofErr w:type="spellStart"/>
-      <w:r>
-        <w:rPr>
-          <w:rFonts w:ascii="Times New Roman" w:hAnsi="Times New Roman" w:cs="Times New Roman"/>
-        </w:rPr>
-        <w:t>Teknologi</w:t>
-      </w:r>
-      <w:proofErr w:type="spellEnd"/>
-      <w:r>
-        <w:rPr>
-          <w:rFonts w:ascii="Times New Roman" w:hAnsi="Times New Roman" w:cs="Times New Roman"/>
-        </w:rPr>
-        <w:t xml:space="preserve"> </w:t>
-      </w:r>
-      <w:proofErr w:type="spellStart"/>
-      <w:r>
-        <w:rPr>
-          <w:rFonts w:ascii="Times New Roman" w:hAnsi="Times New Roman" w:cs="Times New Roman"/>
-        </w:rPr>
-        <w:t>ini</w:t>
-      </w:r>
-      <w:proofErr w:type="spellEnd"/>
-      <w:r>
-        <w:rPr>
-          <w:rFonts w:ascii="Times New Roman" w:hAnsi="Times New Roman" w:cs="Times New Roman"/>
-        </w:rPr>
-        <w:t xml:space="preserve"> </w:t>
-      </w:r>
-      <w:proofErr w:type="spellStart"/>
-      <w:r>
-        <w:rPr>
-          <w:rFonts w:ascii="Times New Roman" w:hAnsi="Times New Roman" w:cs="Times New Roman"/>
-        </w:rPr>
-        <w:t>dengan</w:t>
-      </w:r>
-      <w:proofErr w:type="spellEnd"/>
-      <w:r>
-        <w:rPr>
-          <w:rFonts w:ascii="Times New Roman" w:hAnsi="Times New Roman" w:cs="Times New Roman"/>
-        </w:rPr>
-        <w:t xml:space="preserve"> </w:t>
-      </w:r>
-      <w:proofErr w:type="spellStart"/>
-      <w:r>
-        <w:rPr>
-          <w:rFonts w:ascii="Times New Roman" w:hAnsi="Times New Roman" w:cs="Times New Roman"/>
-        </w:rPr>
-        <w:t>lancar</w:t>
-      </w:r>
-      <w:proofErr w:type="spellEnd"/>
-      <w:r>
-        <w:rPr>
-          <w:rFonts w:ascii="Times New Roman" w:hAnsi="Times New Roman" w:cs="Times New Roman"/>
-        </w:rPr>
-        <w:t>.</w:t>
-      </w:r>
-      <w:r>
-        <w:rPr>
-          <w:rFonts w:ascii="Times New Roman" w:hAnsi="Times New Roman" w:cs="Times New Roman"/>
-        </w:rPr>
-        <w:t xml:space="preserve"> </w:t>
-      </w:r>
-      <w:proofErr w:type="spellStart"/>
-      <w:r>
-        <w:rPr>
-          <w:rFonts w:ascii="Times New Roman" w:hAnsi="Times New Roman" w:cs="Times New Roman"/>
-        </w:rPr>
-        <w:t>T</w:t>
-      </w:r>
-      <w:r>
-        <w:rPr>
-          <w:rFonts w:ascii="Times New Roman" w:hAnsi="Times New Roman" w:cs="Times New Roman"/>
-        </w:rPr>
-        <w:t>erselesaikannya</w:t>
-      </w:r>
-      <w:proofErr w:type="spellEnd"/>
-      <w:r>
-        <w:rPr>
-          <w:rFonts w:ascii="Times New Roman" w:hAnsi="Times New Roman" w:cs="Times New Roman"/>
-        </w:rPr>
-        <w:t xml:space="preserve"> </w:t>
-      </w:r>
-      <w:proofErr w:type="spellStart"/>
-      <w:r>
-        <w:rPr>
-          <w:rFonts w:ascii="Times New Roman" w:hAnsi="Times New Roman" w:cs="Times New Roman"/>
-        </w:rPr>
-        <w:t>laporan</w:t>
-      </w:r>
-      <w:proofErr w:type="spellEnd"/>
-      <w:r>
-        <w:rPr>
-          <w:rFonts w:ascii="Times New Roman" w:hAnsi="Times New Roman" w:cs="Times New Roman"/>
-        </w:rPr>
-        <w:t xml:space="preserve"> </w:t>
-      </w:r>
-      <w:proofErr w:type="spellStart"/>
-      <w:r>
-        <w:rPr>
-          <w:rFonts w:ascii="Times New Roman" w:hAnsi="Times New Roman" w:cs="Times New Roman"/>
-        </w:rPr>
-        <w:t>ini</w:t>
-      </w:r>
-      <w:proofErr w:type="spellEnd"/>
-      <w:r>
-        <w:rPr>
-          <w:rFonts w:ascii="Times New Roman" w:hAnsi="Times New Roman" w:cs="Times New Roman"/>
-        </w:rPr>
-        <w:t xml:space="preserve"> juga </w:t>
-      </w:r>
-      <w:proofErr w:type="spellStart"/>
-      <w:r>
-        <w:rPr>
-          <w:rFonts w:ascii="Times New Roman" w:hAnsi="Times New Roman" w:cs="Times New Roman"/>
-        </w:rPr>
-        <w:t>tidak</w:t>
-      </w:r>
-      <w:proofErr w:type="spellEnd"/>
-      <w:r>
-        <w:rPr>
-          <w:rFonts w:ascii="Times New Roman" w:hAnsi="Times New Roman" w:cs="Times New Roman"/>
-        </w:rPr>
-        <w:t xml:space="preserve"> </w:t>
-      </w:r>
-      <w:proofErr w:type="spellStart"/>
-      <w:r>
-        <w:rPr>
-          <w:rFonts w:ascii="Times New Roman" w:hAnsi="Times New Roman" w:cs="Times New Roman"/>
-        </w:rPr>
-        <w:t>terlepas</w:t>
-      </w:r>
-      <w:proofErr w:type="spellEnd"/>
-      <w:r>
-        <w:rPr>
-          <w:rFonts w:ascii="Times New Roman" w:hAnsi="Times New Roman" w:cs="Times New Roman"/>
-        </w:rPr>
-        <w:t xml:space="preserve"> </w:t>
-      </w:r>
-      <w:proofErr w:type="spellStart"/>
-      <w:r>
-        <w:rPr>
-          <w:rFonts w:ascii="Times New Roman" w:hAnsi="Times New Roman" w:cs="Times New Roman"/>
-        </w:rPr>
-        <w:t>dari</w:t>
-      </w:r>
-      <w:proofErr w:type="spellEnd"/>
-      <w:r>
-        <w:rPr>
-          <w:rFonts w:ascii="Times New Roman" w:hAnsi="Times New Roman" w:cs="Times New Roman"/>
-        </w:rPr>
-        <w:t xml:space="preserve"> </w:t>
-      </w:r>
-      <w:proofErr w:type="spellStart"/>
-      <w:r>
-        <w:rPr>
-          <w:rFonts w:ascii="Times New Roman" w:hAnsi="Times New Roman" w:cs="Times New Roman"/>
-        </w:rPr>
-        <w:t>doa</w:t>
-      </w:r>
-      <w:proofErr w:type="spellEnd"/>
-      <w:r>
-        <w:rPr>
-          <w:rFonts w:ascii="Times New Roman" w:hAnsi="Times New Roman" w:cs="Times New Roman"/>
-        </w:rPr>
-        <w:t xml:space="preserve"> dan </w:t>
-      </w:r>
-      <w:proofErr w:type="spellStart"/>
-      <w:r>
-        <w:rPr>
-          <w:rFonts w:ascii="Times New Roman" w:hAnsi="Times New Roman" w:cs="Times New Roman"/>
-        </w:rPr>
-        <w:t>bimbingan</w:t>
-      </w:r>
-      <w:proofErr w:type="spellEnd"/>
-      <w:r>
-        <w:rPr>
-          <w:rFonts w:ascii="Times New Roman" w:hAnsi="Times New Roman" w:cs="Times New Roman"/>
-        </w:rPr>
-        <w:t xml:space="preserve"> </w:t>
-      </w:r>
-      <w:proofErr w:type="spellStart"/>
-      <w:r>
-        <w:rPr>
-          <w:rFonts w:ascii="Times New Roman" w:hAnsi="Times New Roman" w:cs="Times New Roman"/>
-        </w:rPr>
-        <w:t>dari</w:t>
-      </w:r>
-      <w:proofErr w:type="spellEnd"/>
-      <w:r>
-        <w:rPr>
-          <w:rFonts w:ascii="Times New Roman" w:hAnsi="Times New Roman" w:cs="Times New Roman"/>
-        </w:rPr>
-        <w:t xml:space="preserve"> </w:t>
-      </w:r>
-      <w:proofErr w:type="spellStart"/>
-      <w:r>
-        <w:rPr>
-          <w:rFonts w:ascii="Times New Roman" w:hAnsi="Times New Roman" w:cs="Times New Roman"/>
-        </w:rPr>
-        <w:t>berbagai</w:t>
-      </w:r>
-      <w:proofErr w:type="spellEnd"/>
-      <w:r>
-        <w:rPr>
-          <w:rFonts w:ascii="Times New Roman" w:hAnsi="Times New Roman" w:cs="Times New Roman"/>
-        </w:rPr>
-        <w:t xml:space="preserve"> </w:t>
-      </w:r>
-      <w:proofErr w:type="spellStart"/>
-      <w:r>
-        <w:rPr>
-          <w:rFonts w:ascii="Times New Roman" w:hAnsi="Times New Roman" w:cs="Times New Roman"/>
-        </w:rPr>
-        <w:t>pihak</w:t>
-      </w:r>
-      <w:proofErr w:type="spellEnd"/>
-      <w:r>
-        <w:rPr>
-          <w:rFonts w:ascii="Times New Roman" w:hAnsi="Times New Roman" w:cs="Times New Roman"/>
-        </w:rPr>
-        <w:t xml:space="preserve">. Pada </w:t>
-      </w:r>
-      <w:proofErr w:type="spellStart"/>
-      <w:r>
-        <w:rPr>
-          <w:rFonts w:ascii="Times New Roman" w:hAnsi="Times New Roman" w:cs="Times New Roman"/>
-        </w:rPr>
-        <w:t>kesempatan</w:t>
-      </w:r>
-      <w:proofErr w:type="spellEnd"/>
-      <w:r>
-        <w:rPr>
-          <w:rFonts w:ascii="Times New Roman" w:hAnsi="Times New Roman" w:cs="Times New Roman"/>
-        </w:rPr>
-        <w:t xml:space="preserve"> kali </w:t>
-      </w:r>
-      <w:proofErr w:type="spellStart"/>
-      <w:r>
-        <w:rPr>
-          <w:rFonts w:ascii="Times New Roman" w:hAnsi="Times New Roman" w:cs="Times New Roman"/>
-        </w:rPr>
-        <w:t>ini</w:t>
-      </w:r>
-      <w:proofErr w:type="spellEnd"/>
-      <w:r>
-        <w:rPr>
-          <w:rFonts w:ascii="Times New Roman" w:hAnsi="Times New Roman" w:cs="Times New Roman"/>
-        </w:rPr>
-        <w:t xml:space="preserve"> </w:t>
-      </w:r>
-      <w:proofErr w:type="spellStart"/>
-      <w:r>
-        <w:rPr>
-          <w:rFonts w:ascii="Times New Roman" w:hAnsi="Times New Roman" w:cs="Times New Roman"/>
-        </w:rPr>
-        <w:t>izinkan</w:t>
-      </w:r>
-      <w:proofErr w:type="spellEnd"/>
-      <w:r>
-        <w:rPr>
-          <w:rFonts w:ascii="Times New Roman" w:hAnsi="Times New Roman" w:cs="Times New Roman"/>
-        </w:rPr>
-        <w:t xml:space="preserve"> </w:t>
-      </w:r>
-      <w:proofErr w:type="spellStart"/>
-      <w:r>
-        <w:rPr>
-          <w:rFonts w:ascii="Times New Roman" w:hAnsi="Times New Roman" w:cs="Times New Roman"/>
-        </w:rPr>
-        <w:t>saya</w:t>
-      </w:r>
-      <w:proofErr w:type="spellEnd"/>
-      <w:r>
-        <w:rPr>
-          <w:rFonts w:ascii="Times New Roman" w:hAnsi="Times New Roman" w:cs="Times New Roman"/>
-        </w:rPr>
-        <w:t xml:space="preserve"> </w:t>
-      </w:r>
-      <w:proofErr w:type="spellStart"/>
-      <w:r>
-        <w:rPr>
-          <w:rFonts w:ascii="Times New Roman" w:hAnsi="Times New Roman" w:cs="Times New Roman"/>
-        </w:rPr>
-        <w:t>dsampaikan</w:t>
-      </w:r>
-      <w:proofErr w:type="spellEnd"/>
-      <w:r>
-        <w:rPr>
-          <w:rFonts w:ascii="Times New Roman" w:hAnsi="Times New Roman" w:cs="Times New Roman"/>
-        </w:rPr>
-        <w:t xml:space="preserve"> </w:t>
-      </w:r>
-      <w:proofErr w:type="spellStart"/>
-      <w:r>
-        <w:rPr>
-          <w:rFonts w:ascii="Times New Roman" w:hAnsi="Times New Roman" w:cs="Times New Roman"/>
-        </w:rPr>
-        <w:t>terima</w:t>
-      </w:r>
-      <w:proofErr w:type="spellEnd"/>
-      <w:r>
-        <w:rPr>
-          <w:rFonts w:ascii="Times New Roman" w:hAnsi="Times New Roman" w:cs="Times New Roman"/>
-        </w:rPr>
-        <w:t xml:space="preserve"> </w:t>
-      </w:r>
-      <w:proofErr w:type="spellStart"/>
-      <w:r>
-        <w:rPr>
-          <w:rFonts w:ascii="Times New Roman" w:hAnsi="Times New Roman" w:cs="Times New Roman"/>
-        </w:rPr>
-        <w:t>kasih</w:t>
-      </w:r>
-      <w:proofErr w:type="spellEnd"/>
-      <w:r>
-        <w:rPr>
-          <w:rFonts w:ascii="Times New Roman" w:hAnsi="Times New Roman" w:cs="Times New Roman"/>
-        </w:rPr>
-        <w:t xml:space="preserve"> </w:t>
-      </w:r>
-      <w:proofErr w:type="spellStart"/>
-      <w:r>
-        <w:rPr>
-          <w:rFonts w:ascii="Times New Roman" w:hAnsi="Times New Roman" w:cs="Times New Roman"/>
-        </w:rPr>
-        <w:t>kepada</w:t>
-      </w:r>
-      <w:proofErr w:type="spellEnd"/>
-      <w:r>
-        <w:rPr>
-          <w:rFonts w:ascii="Times New Roman" w:hAnsi="Times New Roman" w:cs="Times New Roman"/>
-        </w:rPr>
-        <w:t xml:space="preserve"> </w:t>
-      </w:r>
-      <w:proofErr w:type="spellStart"/>
-      <w:r>
-        <w:rPr>
-          <w:rFonts w:ascii="Times New Roman" w:hAnsi="Times New Roman" w:cs="Times New Roman"/>
-        </w:rPr>
-        <w:t>semua</w:t>
-      </w:r>
-      <w:proofErr w:type="spellEnd"/>
-      <w:r>
-        <w:rPr>
-          <w:rFonts w:ascii="Times New Roman" w:hAnsi="Times New Roman" w:cs="Times New Roman"/>
-        </w:rPr>
-        <w:t xml:space="preserve"> </w:t>
-      </w:r>
-      <w:proofErr w:type="spellStart"/>
-      <w:r>
-        <w:rPr>
-          <w:rFonts w:ascii="Times New Roman" w:hAnsi="Times New Roman" w:cs="Times New Roman"/>
-        </w:rPr>
-        <w:t>pihak</w:t>
-      </w:r>
-      <w:proofErr w:type="spellEnd"/>
-      <w:r>
-        <w:rPr>
-          <w:rFonts w:ascii="Times New Roman" w:hAnsi="Times New Roman" w:cs="Times New Roman"/>
-        </w:rPr>
-        <w:t xml:space="preserve"> yang </w:t>
-      </w:r>
-      <w:proofErr w:type="spellStart"/>
-      <w:r>
-        <w:rPr>
-          <w:rFonts w:ascii="Times New Roman" w:hAnsi="Times New Roman" w:cs="Times New Roman"/>
-        </w:rPr>
-        <w:t>telah</w:t>
-      </w:r>
-      <w:proofErr w:type="spellEnd"/>
-      <w:r>
-        <w:rPr>
-          <w:rFonts w:ascii="Times New Roman" w:hAnsi="Times New Roman" w:cs="Times New Roman"/>
-        </w:rPr>
-        <w:t xml:space="preserve"> </w:t>
-      </w:r>
-      <w:proofErr w:type="spellStart"/>
-      <w:r>
-        <w:rPr>
-          <w:rFonts w:ascii="Times New Roman" w:hAnsi="Times New Roman" w:cs="Times New Roman"/>
-        </w:rPr>
-        <w:t>membantu</w:t>
-      </w:r>
-      <w:proofErr w:type="spellEnd"/>
-      <w:r>
-        <w:rPr>
-          <w:rFonts w:ascii="Times New Roman" w:hAnsi="Times New Roman" w:cs="Times New Roman"/>
-        </w:rPr>
-        <w:t xml:space="preserve"> </w:t>
-      </w:r>
-      <w:proofErr w:type="spellStart"/>
-      <w:r>
-        <w:rPr>
-          <w:rFonts w:ascii="Times New Roman" w:hAnsi="Times New Roman" w:cs="Times New Roman"/>
-        </w:rPr>
-        <w:t>dalam</w:t>
-      </w:r>
-      <w:proofErr w:type="spellEnd"/>
-      <w:r>
-        <w:rPr>
-          <w:rFonts w:ascii="Times New Roman" w:hAnsi="Times New Roman" w:cs="Times New Roman"/>
-        </w:rPr>
-        <w:t xml:space="preserve"> </w:t>
-      </w:r>
-      <w:proofErr w:type="spellStart"/>
-      <w:r>
-        <w:rPr>
-          <w:rFonts w:ascii="Times New Roman" w:hAnsi="Times New Roman" w:cs="Times New Roman"/>
-        </w:rPr>
-        <w:t>pembuatan</w:t>
-      </w:r>
-      <w:proofErr w:type="spellEnd"/>
-      <w:r>
-        <w:rPr>
-          <w:rFonts w:ascii="Times New Roman" w:hAnsi="Times New Roman" w:cs="Times New Roman"/>
-        </w:rPr>
-        <w:t xml:space="preserve"> </w:t>
-      </w:r>
-      <w:proofErr w:type="spellStart"/>
-      <w:r>
-        <w:rPr>
-          <w:rFonts w:ascii="Times New Roman" w:hAnsi="Times New Roman" w:cs="Times New Roman"/>
-        </w:rPr>
-        <w:t>karya</w:t>
-      </w:r>
-      <w:proofErr w:type="spellEnd"/>
-      <w:r>
-        <w:rPr>
-          <w:rFonts w:ascii="Times New Roman" w:hAnsi="Times New Roman" w:cs="Times New Roman"/>
-        </w:rPr>
-        <w:t xml:space="preserve"> </w:t>
-      </w:r>
-      <w:proofErr w:type="spellStart"/>
-      <w:r>
-        <w:rPr>
-          <w:rFonts w:ascii="Times New Roman" w:hAnsi="Times New Roman" w:cs="Times New Roman"/>
-        </w:rPr>
-        <w:t>ini</w:t>
-      </w:r>
-      <w:proofErr w:type="spellEnd"/>
-      <w:r>
-        <w:rPr>
-          <w:rFonts w:ascii="Times New Roman" w:hAnsi="Times New Roman" w:cs="Times New Roman"/>
-        </w:rPr>
-        <w:t xml:space="preserve">, </w:t>
-      </w:r>
-      <w:proofErr w:type="spellStart"/>
-      <w:r>
-        <w:rPr>
-          <w:rFonts w:ascii="Times New Roman" w:hAnsi="Times New Roman" w:cs="Times New Roman"/>
-        </w:rPr>
-        <w:t>saya</w:t>
-      </w:r>
-      <w:proofErr w:type="spellEnd"/>
-      <w:r>
-        <w:rPr>
-          <w:rFonts w:ascii="Times New Roman" w:hAnsi="Times New Roman" w:cs="Times New Roman"/>
-        </w:rPr>
-        <w:t xml:space="preserve"> </w:t>
-      </w:r>
-      <w:proofErr w:type="spellStart"/>
-      <w:r>
-        <w:rPr>
-          <w:rFonts w:ascii="Times New Roman" w:hAnsi="Times New Roman" w:cs="Times New Roman"/>
-        </w:rPr>
-        <w:t>ucapkan</w:t>
-      </w:r>
-      <w:proofErr w:type="spellEnd"/>
-      <w:r>
-        <w:rPr>
-          <w:rFonts w:ascii="Times New Roman" w:hAnsi="Times New Roman" w:cs="Times New Roman"/>
-        </w:rPr>
-        <w:t xml:space="preserve"> </w:t>
-      </w:r>
-      <w:proofErr w:type="spellStart"/>
-      <w:r>
-        <w:rPr>
-          <w:rFonts w:ascii="Times New Roman" w:hAnsi="Times New Roman" w:cs="Times New Roman"/>
-        </w:rPr>
-        <w:t>terima</w:t>
-      </w:r>
-      <w:proofErr w:type="spellEnd"/>
-      <w:r>
-        <w:rPr>
-          <w:rFonts w:ascii="Times New Roman" w:hAnsi="Times New Roman" w:cs="Times New Roman"/>
-        </w:rPr>
-        <w:t xml:space="preserve"> </w:t>
-      </w:r>
-      <w:proofErr w:type="spellStart"/>
-      <w:r>
-        <w:rPr>
-          <w:rFonts w:ascii="Times New Roman" w:hAnsi="Times New Roman" w:cs="Times New Roman"/>
-        </w:rPr>
-        <w:t>kasih</w:t>
-      </w:r>
-      <w:proofErr w:type="spellEnd"/>
-      <w:r>
-        <w:rPr>
-          <w:rFonts w:ascii="Times New Roman" w:hAnsi="Times New Roman" w:cs="Times New Roman"/>
-        </w:rPr>
-        <w:t xml:space="preserve"> </w:t>
-      </w:r>
-      <w:proofErr w:type="spellStart"/>
-      <w:r>
-        <w:rPr>
-          <w:rFonts w:ascii="Times New Roman" w:hAnsi="Times New Roman" w:cs="Times New Roman"/>
-        </w:rPr>
-        <w:t>banyak</w:t>
-      </w:r>
-      <w:proofErr w:type="spellEnd"/>
-      <w:r>
-        <w:rPr>
-          <w:rFonts w:ascii="Times New Roman" w:hAnsi="Times New Roman" w:cs="Times New Roman"/>
-        </w:rPr>
-        <w:t xml:space="preserve"> yang </w:t>
-      </w:r>
-      <w:proofErr w:type="spellStart"/>
-      <w:r>
-        <w:rPr>
-          <w:rFonts w:ascii="Times New Roman" w:hAnsi="Times New Roman" w:cs="Times New Roman"/>
-        </w:rPr>
-        <w:t>sebesar-besarnya</w:t>
-      </w:r>
-      <w:proofErr w:type="spellEnd"/>
-      <w:r>
-        <w:rPr>
-          <w:rFonts w:ascii="Times New Roman" w:hAnsi="Times New Roman" w:cs="Times New Roman"/>
-        </w:rPr>
-        <w:t xml:space="preserve"> </w:t>
-      </w:r>
-      <w:proofErr w:type="spellStart"/>
-      <w:r>
-        <w:rPr>
-          <w:rFonts w:ascii="Times New Roman" w:hAnsi="Times New Roman" w:cs="Times New Roman"/>
-        </w:rPr>
-        <w:t>kepada</w:t>
-      </w:r>
-      <w:proofErr w:type="spellEnd"/>
-      <w:r>
-        <w:rPr>
-          <w:rFonts w:ascii="Times New Roman" w:hAnsi="Times New Roman" w:cs="Times New Roman"/>
-        </w:rPr>
-        <w:t xml:space="preserve"> yang </w:t>
-      </w:r>
-      <w:proofErr w:type="spellStart"/>
-      <w:proofErr w:type="gramStart"/>
-      <w:r>
-        <w:rPr>
-          <w:rFonts w:ascii="Times New Roman" w:hAnsi="Times New Roman" w:cs="Times New Roman"/>
-        </w:rPr>
-        <w:t>terhormat</w:t>
-      </w:r>
-      <w:proofErr w:type="spellEnd"/>
-      <w:r>
-        <w:rPr>
-          <w:rFonts w:ascii="Times New Roman" w:hAnsi="Times New Roman" w:cs="Times New Roman"/>
-        </w:rPr>
-        <w:t xml:space="preserve"> :</w:t>
-      </w:r>
-      <w:proofErr w:type="gramEnd"/>
+        <w:t xml:space="preserve">Segala puji syukur saya panjatkan kehadirat Allah SWT yang telah melimpahkan rahmat dan karunianya, sehingga saya dapat menyelesaikan penulisan laporan tentang </w:t>
+      </w:r>
+      <w:r>
+        <w:rPr>
+          <w:rFonts w:ascii="Times New Roman" w:hAnsi="Times New Roman" w:cs="Times New Roman"/>
+        </w:rPr>
+        <w:t>magang/prakein di PT.Sari Teknologi</w:t>
+      </w:r>
+      <w:r>
+        <w:rPr>
+          <w:rFonts w:ascii="Times New Roman" w:hAnsi="Times New Roman" w:cs="Times New Roman"/>
+        </w:rPr>
+        <w:t xml:space="preserve"> ini dengan lancar.</w:t>
+      </w:r>
+      <w:r>
+        <w:rPr>
+          <w:rFonts w:ascii="Times New Roman" w:hAnsi="Times New Roman" w:cs="Times New Roman"/>
+        </w:rPr>
+        <w:t xml:space="preserve"> T</w:t>
+      </w:r>
+      <w:r>
+        <w:rPr>
+          <w:rFonts w:ascii="Times New Roman" w:hAnsi="Times New Roman" w:cs="Times New Roman"/>
+        </w:rPr>
+        <w:t>erselesaikannya laporan ini</w:t>
+      </w:r>
+      <w:r>
+        <w:rPr>
+          <w:rFonts w:ascii="Times New Roman" w:hAnsi="Times New Roman" w:cs="Times New Roman"/>
+        </w:rPr>
+        <w:t xml:space="preserve"> juga tidak terlepas dari doa dan bimbingan dari berbagai pihak. Pada kesempatan kali ini izinkan saya dsampaikan terima kasih kepada semua pihak yang telah membantu dalam pembuatan karya ini, saya ucapkan terima kasih</w:t>
+      </w:r>
+      <w:r>
+        <w:rPr>
+          <w:rFonts w:ascii="Times New Roman" w:hAnsi="Times New Roman" w:cs="Times New Roman"/>
+        </w:rPr>
+        <w:t xml:space="preserve"> banyak</w:t>
+      </w:r>
+      <w:r>
+        <w:rPr>
+          <w:rFonts w:ascii="Times New Roman" w:hAnsi="Times New Roman" w:cs="Times New Roman"/>
+        </w:rPr>
+        <w:t xml:space="preserve"> yang sebesar-besarnya kepada yang terhormat :</w:t>
+      </w:r>
     </w:p>
     <w:p>
       <w:pPr>
@@ -1501,9 +580,8 @@
       <w:r>
         <w:rPr>
           <w:rFonts w:ascii="Times New Roman" w:hAnsi="Times New Roman" w:cs="Times New Roman"/>
-          <w:lang w:val="en-US"/>
-        </w:rPr>
-        <w:t>A</w:t>
+        </w:rPr>
+        <w:t>Yohanes Kurnia, pendiri dan CEO dari PT Sari Teknologi</w:t>
       </w:r>
     </w:p>
     <w:p>
@@ -1522,7 +600,28 @@
           <w:rFonts w:ascii="Times New Roman" w:hAnsi="Times New Roman" w:cs="Times New Roman"/>
           <w:lang w:val="en-US"/>
         </w:rPr>
-        <w:t>A</w:t>
+        <w:t xml:space="preserve">Kistiawan </w:t>
+      </w:r>
+      <w:r>
+        <w:rPr>
+          <w:rFonts w:ascii="Times New Roman" w:hAnsi="Times New Roman" w:cs="Times New Roman"/>
+          <w:lang w:val="en-US"/>
+        </w:rPr>
+        <w:t xml:space="preserve">Bilal </w:t>
+      </w:r>
+      <w:r>
+        <w:rPr>
+          <w:rFonts w:ascii="Times New Roman" w:hAnsi="Times New Roman" w:cs="Times New Roman"/>
+          <w:lang w:val="en-US"/>
+        </w:rPr>
+        <w:t>S.E, M.A</w:t>
+      </w:r>
+      <w:r>
+        <w:rPr>
+          <w:rFonts w:ascii="Times New Roman" w:hAnsi="Times New Roman" w:cs="Times New Roman"/>
+          <w:lang w:val="en-US"/>
+        </w:rPr>
+        <w:t xml:space="preserve"> Bapak Digital Marketing, selaku pendiri Goshi</w:t>
       </w:r>
     </w:p>
     <w:p>
@@ -1541,7 +640,14 @@
           <w:rFonts w:ascii="Times New Roman" w:hAnsi="Times New Roman" w:cs="Times New Roman"/>
           <w:lang w:val="en-US"/>
         </w:rPr>
-        <w:t>A</w:t>
+        <w:t>Doddy</w:t>
+      </w:r>
+      <w:r>
+        <w:rPr>
+          <w:rFonts w:ascii="Times New Roman" w:hAnsi="Times New Roman" w:cs="Times New Roman"/>
+          <w:lang w:val="en-US"/>
+        </w:rPr>
+        <w:t xml:space="preserve"> </w:t>
       </w:r>
     </w:p>
     <w:p>
@@ -1560,7 +666,14 @@
           <w:rFonts w:ascii="Times New Roman" w:hAnsi="Times New Roman" w:cs="Times New Roman"/>
           <w:lang w:val="en-US"/>
         </w:rPr>
-        <w:t>A</w:t>
+        <w:t>Jamilah</w:t>
+      </w:r>
+      <w:r>
+        <w:rPr>
+          <w:rFonts w:ascii="Times New Roman" w:hAnsi="Times New Roman" w:cs="Times New Roman"/>
+          <w:lang w:val="en-US"/>
+        </w:rPr>
+        <w:t xml:space="preserve"> dan ibu Intan selaku guru pendamping prakein</w:t>
       </w:r>
     </w:p>
     <w:p>
@@ -1579,7 +692,14 @@
           <w:rFonts w:ascii="Times New Roman" w:hAnsi="Times New Roman" w:cs="Times New Roman"/>
           <w:lang w:val="en-US"/>
         </w:rPr>
-        <w:t>A</w:t>
+        <w:t>Kukuh H</w:t>
+      </w:r>
+      <w:r>
+        <w:rPr>
+          <w:rFonts w:ascii="Times New Roman" w:hAnsi="Times New Roman" w:cs="Times New Roman"/>
+          <w:lang w:val="en-US"/>
+        </w:rPr>
+        <w:t xml:space="preserve"> selaku guru pembimbing prakein</w:t>
       </w:r>
     </w:p>
     <w:p>
@@ -1598,7 +718,14 @@
           <w:rFonts w:ascii="Times New Roman" w:hAnsi="Times New Roman" w:cs="Times New Roman"/>
           <w:lang w:val="en-US"/>
         </w:rPr>
-        <w:t>A</w:t>
+        <w:t>Roby Chandra</w:t>
+      </w:r>
+      <w:r>
+        <w:rPr>
+          <w:rFonts w:ascii="Times New Roman" w:hAnsi="Times New Roman" w:cs="Times New Roman"/>
+          <w:lang w:val="en-US"/>
+        </w:rPr>
+        <w:t xml:space="preserve"> selaku mentor SEO dari Goshi</w:t>
       </w:r>
     </w:p>
     <w:p>
@@ -1617,7 +744,7 @@
           <w:rFonts w:ascii="Times New Roman" w:hAnsi="Times New Roman" w:cs="Times New Roman"/>
           <w:lang w:val="en-US"/>
         </w:rPr>
-        <w:t>A</w:t>
+        <w:t>Seluruh guru dan staff di SMK Telkom Jakarta</w:t>
       </w:r>
     </w:p>
     <w:p>
@@ -1636,7 +763,59 @@
           <w:rFonts w:ascii="Times New Roman" w:hAnsi="Times New Roman" w:cs="Times New Roman"/>
           <w:lang w:val="en-US"/>
         </w:rPr>
-        <w:t>a</w:t>
+        <w:t xml:space="preserve">Seluruh Anggota </w:t>
+      </w:r>
+      <w:r>
+        <w:rPr>
+          <w:rFonts w:ascii="Times New Roman" w:hAnsi="Times New Roman" w:cs="Times New Roman"/>
+          <w:lang w:val="en-US"/>
+        </w:rPr>
+        <w:t>Goshi</w:t>
+      </w:r>
+    </w:p>
+    <w:p>
+      <w:pPr>
+        <w:pStyle w:val="ListParagraph"/>
+        <w:numPr>
+          <w:ilvl w:val="0"/>
+          <w:numId w:val="1"/>
+        </w:numPr>
+        <w:rPr>
+          <w:rFonts w:ascii="Times New Roman" w:hAnsi="Times New Roman" w:cs="Times New Roman"/>
+        </w:rPr>
+      </w:pPr>
+      <w:r>
+        <w:rPr>
+          <w:rFonts w:ascii="Times New Roman" w:hAnsi="Times New Roman" w:cs="Times New Roman"/>
+          <w:lang w:val="en-US"/>
+        </w:rPr>
+        <w:t>Keluarga saya tercinta dan tersayang yang selalu mendoakan dan memberikan dukungan kepada saya</w:t>
+      </w:r>
+      <w:r>
+        <w:rPr>
+          <w:rFonts w:ascii="Times New Roman" w:hAnsi="Times New Roman" w:cs="Times New Roman"/>
+          <w:lang w:val="en-US"/>
+        </w:rPr>
+        <w:t>.</w:t>
+      </w:r>
+    </w:p>
+    <w:p>
+      <w:pPr>
+        <w:pStyle w:val="ListParagraph"/>
+        <w:numPr>
+          <w:ilvl w:val="0"/>
+          <w:numId w:val="1"/>
+        </w:numPr>
+        <w:rPr>
+          <w:rFonts w:ascii="Times New Roman" w:hAnsi="Times New Roman" w:cs="Times New Roman"/>
+        </w:rPr>
+      </w:pPr>
+      <w:r>
+        <w:rPr>
+          <w:rFonts w:ascii="Times New Roman" w:hAnsi="Times New Roman" w:cs="Times New Roman"/>
+          <w:lang w:val="en-US"/>
+        </w:rPr>
+        <w:t>Dan semua pihak yang telah membantu saya dalam menyelsaikan laporan kegiatan prakein di PT Sari Teknologi dengan lancer.</w:t>
       </w:r>
     </w:p>
     <w:p>
@@ -1657,230 +836,19 @@
           <w:rFonts w:ascii="Times New Roman" w:hAnsi="Times New Roman" w:cs="Times New Roman"/>
         </w:rPr>
         <w:tab/>
-      </w:r>
-      <w:proofErr w:type="spellStart"/>
-      <w:r>
-        <w:rPr>
-          <w:rFonts w:ascii="Times New Roman" w:hAnsi="Times New Roman" w:cs="Times New Roman"/>
-        </w:rPr>
-        <w:t>Penulisan</w:t>
-      </w:r>
-      <w:proofErr w:type="spellEnd"/>
-      <w:r>
-        <w:rPr>
-          <w:rFonts w:ascii="Times New Roman" w:hAnsi="Times New Roman" w:cs="Times New Roman"/>
-        </w:rPr>
-        <w:t xml:space="preserve"> </w:t>
-      </w:r>
-      <w:proofErr w:type="spellStart"/>
-      <w:r>
-        <w:rPr>
-          <w:rFonts w:ascii="Times New Roman" w:hAnsi="Times New Roman" w:cs="Times New Roman"/>
-        </w:rPr>
-        <w:t>laporan</w:t>
-      </w:r>
-      <w:proofErr w:type="spellEnd"/>
-      <w:r>
-        <w:rPr>
-          <w:rFonts w:ascii="Times New Roman" w:hAnsi="Times New Roman" w:cs="Times New Roman"/>
-        </w:rPr>
-        <w:t xml:space="preserve"> </w:t>
-      </w:r>
-      <w:proofErr w:type="spellStart"/>
-      <w:r>
-        <w:rPr>
-          <w:rFonts w:ascii="Times New Roman" w:hAnsi="Times New Roman" w:cs="Times New Roman"/>
-        </w:rPr>
-        <w:t>ini</w:t>
-      </w:r>
-      <w:proofErr w:type="spellEnd"/>
-      <w:r>
-        <w:rPr>
-          <w:rFonts w:ascii="Times New Roman" w:hAnsi="Times New Roman" w:cs="Times New Roman"/>
-        </w:rPr>
-        <w:t xml:space="preserve"> </w:t>
-      </w:r>
-      <w:proofErr w:type="spellStart"/>
-      <w:r>
-        <w:rPr>
-          <w:rFonts w:ascii="Times New Roman" w:hAnsi="Times New Roman" w:cs="Times New Roman"/>
-        </w:rPr>
-        <w:t>diajukan</w:t>
-      </w:r>
-      <w:proofErr w:type="spellEnd"/>
-      <w:r>
-        <w:rPr>
-          <w:rFonts w:ascii="Times New Roman" w:hAnsi="Times New Roman" w:cs="Times New Roman"/>
-        </w:rPr>
-        <w:t xml:space="preserve"> </w:t>
-      </w:r>
-      <w:proofErr w:type="spellStart"/>
-      <w:r>
-        <w:rPr>
-          <w:rFonts w:ascii="Times New Roman" w:hAnsi="Times New Roman" w:cs="Times New Roman"/>
-        </w:rPr>
-        <w:t>untuk</w:t>
-      </w:r>
-      <w:proofErr w:type="spellEnd"/>
-      <w:r>
-        <w:rPr>
-          <w:rFonts w:ascii="Times New Roman" w:hAnsi="Times New Roman" w:cs="Times New Roman"/>
-        </w:rPr>
-        <w:t xml:space="preserve"> </w:t>
-      </w:r>
-      <w:proofErr w:type="spellStart"/>
-      <w:r>
-        <w:rPr>
-          <w:rFonts w:ascii="Times New Roman" w:hAnsi="Times New Roman" w:cs="Times New Roman"/>
-        </w:rPr>
-        <w:t>memenuhi</w:t>
-      </w:r>
-      <w:proofErr w:type="spellEnd"/>
-      <w:r>
-        <w:rPr>
-          <w:rFonts w:ascii="Times New Roman" w:hAnsi="Times New Roman" w:cs="Times New Roman"/>
-        </w:rPr>
-        <w:t xml:space="preserve"> </w:t>
-      </w:r>
-      <w:proofErr w:type="spellStart"/>
-      <w:r>
-        <w:rPr>
-          <w:rFonts w:ascii="Times New Roman" w:hAnsi="Times New Roman" w:cs="Times New Roman"/>
-        </w:rPr>
-        <w:t>tugas</w:t>
-      </w:r>
-      <w:proofErr w:type="spellEnd"/>
-      <w:r>
-        <w:rPr>
-          <w:rFonts w:ascii="Times New Roman" w:hAnsi="Times New Roman" w:cs="Times New Roman"/>
-        </w:rPr>
-        <w:t xml:space="preserve"> </w:t>
-      </w:r>
-      <w:proofErr w:type="spellStart"/>
-      <w:r>
-        <w:rPr>
-          <w:rFonts w:ascii="Times New Roman" w:hAnsi="Times New Roman" w:cs="Times New Roman"/>
-        </w:rPr>
-        <w:t>magang</w:t>
-      </w:r>
-      <w:proofErr w:type="spellEnd"/>
-      <w:r>
-        <w:rPr>
-          <w:rFonts w:ascii="Times New Roman" w:hAnsi="Times New Roman" w:cs="Times New Roman"/>
-        </w:rPr>
-        <w:t>/</w:t>
-      </w:r>
-      <w:proofErr w:type="spellStart"/>
-      <w:r>
-        <w:rPr>
-          <w:rFonts w:ascii="Times New Roman" w:hAnsi="Times New Roman" w:cs="Times New Roman"/>
-        </w:rPr>
-        <w:t>prakein</w:t>
-      </w:r>
-      <w:proofErr w:type="spellEnd"/>
-      <w:r>
-        <w:rPr>
-          <w:rFonts w:ascii="Times New Roman" w:hAnsi="Times New Roman" w:cs="Times New Roman"/>
-        </w:rPr>
-        <w:t xml:space="preserve"> dan </w:t>
-      </w:r>
-      <w:proofErr w:type="spellStart"/>
-      <w:r>
-        <w:rPr>
-          <w:rFonts w:ascii="Times New Roman" w:hAnsi="Times New Roman" w:cs="Times New Roman"/>
-        </w:rPr>
-        <w:t>berguna</w:t>
-      </w:r>
-      <w:proofErr w:type="spellEnd"/>
-      <w:r>
-        <w:rPr>
-          <w:rFonts w:ascii="Times New Roman" w:hAnsi="Times New Roman" w:cs="Times New Roman"/>
-        </w:rPr>
-        <w:t xml:space="preserve"> </w:t>
-      </w:r>
-      <w:proofErr w:type="spellStart"/>
-      <w:r>
-        <w:rPr>
-          <w:rFonts w:ascii="Times New Roman" w:hAnsi="Times New Roman" w:cs="Times New Roman"/>
-        </w:rPr>
-        <w:t>untuk</w:t>
-      </w:r>
-      <w:proofErr w:type="spellEnd"/>
-      <w:r>
-        <w:rPr>
-          <w:rFonts w:ascii="Times New Roman" w:hAnsi="Times New Roman" w:cs="Times New Roman"/>
-        </w:rPr>
-        <w:t xml:space="preserve"> </w:t>
-      </w:r>
-      <w:proofErr w:type="spellStart"/>
-      <w:r>
-        <w:rPr>
-          <w:rFonts w:ascii="Times New Roman" w:hAnsi="Times New Roman" w:cs="Times New Roman"/>
-        </w:rPr>
-        <w:t>memahami</w:t>
-      </w:r>
-      <w:proofErr w:type="spellEnd"/>
-      <w:r>
-        <w:rPr>
-          <w:rFonts w:ascii="Times New Roman" w:hAnsi="Times New Roman" w:cs="Times New Roman"/>
-        </w:rPr>
-        <w:t xml:space="preserve"> </w:t>
-      </w:r>
-      <w:proofErr w:type="spellStart"/>
-      <w:r>
-        <w:rPr>
-          <w:rFonts w:ascii="Times New Roman" w:hAnsi="Times New Roman" w:cs="Times New Roman"/>
-        </w:rPr>
-        <w:t>lebih</w:t>
-      </w:r>
-      <w:proofErr w:type="spellEnd"/>
-      <w:r>
-        <w:rPr>
-          <w:rFonts w:ascii="Times New Roman" w:hAnsi="Times New Roman" w:cs="Times New Roman"/>
-        </w:rPr>
-        <w:t xml:space="preserve"> </w:t>
-      </w:r>
-      <w:proofErr w:type="spellStart"/>
-      <w:r>
-        <w:rPr>
-          <w:rFonts w:ascii="Times New Roman" w:hAnsi="Times New Roman" w:cs="Times New Roman"/>
-        </w:rPr>
-        <w:t>jauh</w:t>
-      </w:r>
-      <w:proofErr w:type="spellEnd"/>
-      <w:r>
-        <w:rPr>
-          <w:rFonts w:ascii="Times New Roman" w:hAnsi="Times New Roman" w:cs="Times New Roman"/>
-        </w:rPr>
-        <w:t xml:space="preserve"> </w:t>
-      </w:r>
-      <w:proofErr w:type="spellStart"/>
-      <w:r>
-        <w:rPr>
-          <w:rFonts w:ascii="Times New Roman" w:hAnsi="Times New Roman" w:cs="Times New Roman"/>
-        </w:rPr>
-        <w:t>lagi</w:t>
-      </w:r>
-      <w:proofErr w:type="spellEnd"/>
-      <w:r>
-        <w:rPr>
-          <w:rFonts w:ascii="Times New Roman" w:hAnsi="Times New Roman" w:cs="Times New Roman"/>
-        </w:rPr>
-        <w:t xml:space="preserve"> </w:t>
-      </w:r>
-      <w:proofErr w:type="spellStart"/>
-      <w:r>
-        <w:rPr>
-          <w:rFonts w:ascii="Times New Roman" w:hAnsi="Times New Roman" w:cs="Times New Roman"/>
-        </w:rPr>
-        <w:t>tentang</w:t>
-      </w:r>
-      <w:proofErr w:type="spellEnd"/>
-      <w:r>
-        <w:rPr>
-          <w:rFonts w:ascii="Times New Roman" w:hAnsi="Times New Roman" w:cs="Times New Roman"/>
-        </w:rPr>
-        <w:t xml:space="preserve"> </w:t>
+        <w:t xml:space="preserve">Penulisan laporan ini diajukan untuk memenuhi tugas </w:t>
+      </w:r>
+      <w:r>
+        <w:rPr>
+          <w:rFonts w:ascii="Times New Roman" w:hAnsi="Times New Roman" w:cs="Times New Roman"/>
+        </w:rPr>
+        <w:t>magang/prakein</w:t>
+      </w:r>
+      <w:r>
+        <w:rPr>
+          <w:rFonts w:ascii="Times New Roman" w:hAnsi="Times New Roman" w:cs="Times New Roman"/>
+        </w:rPr>
+        <w:t xml:space="preserve"> dan berguna untuk memahami lebih jauh lagi tentang </w:t>
       </w:r>
       <w:r>
         <w:rPr>
@@ -1892,275 +860,7 @@
         <w:rPr>
           <w:rFonts w:ascii="Times New Roman" w:hAnsi="Times New Roman" w:cs="Times New Roman"/>
         </w:rPr>
-        <w:t xml:space="preserve">. </w:t>
-      </w:r>
-      <w:proofErr w:type="spellStart"/>
-      <w:r>
-        <w:rPr>
-          <w:rFonts w:ascii="Times New Roman" w:hAnsi="Times New Roman" w:cs="Times New Roman"/>
-        </w:rPr>
-        <w:t>Penyusunan</w:t>
-      </w:r>
-      <w:proofErr w:type="spellEnd"/>
-      <w:r>
-        <w:rPr>
-          <w:rFonts w:ascii="Times New Roman" w:hAnsi="Times New Roman" w:cs="Times New Roman"/>
-        </w:rPr>
-        <w:t xml:space="preserve"> </w:t>
-      </w:r>
-      <w:proofErr w:type="spellStart"/>
-      <w:r>
-        <w:rPr>
-          <w:rFonts w:ascii="Times New Roman" w:hAnsi="Times New Roman" w:cs="Times New Roman"/>
-        </w:rPr>
-        <w:t>laporan</w:t>
-      </w:r>
-      <w:proofErr w:type="spellEnd"/>
-      <w:r>
-        <w:rPr>
-          <w:rFonts w:ascii="Times New Roman" w:hAnsi="Times New Roman" w:cs="Times New Roman"/>
-        </w:rPr>
-        <w:t xml:space="preserve"> </w:t>
-      </w:r>
-      <w:proofErr w:type="spellStart"/>
-      <w:r>
-        <w:rPr>
-          <w:rFonts w:ascii="Times New Roman" w:hAnsi="Times New Roman" w:cs="Times New Roman"/>
-        </w:rPr>
-        <w:t>ini</w:t>
-      </w:r>
-      <w:proofErr w:type="spellEnd"/>
-      <w:r>
-        <w:rPr>
-          <w:rFonts w:ascii="Times New Roman" w:hAnsi="Times New Roman" w:cs="Times New Roman"/>
-        </w:rPr>
-        <w:t xml:space="preserve"> </w:t>
-      </w:r>
-      <w:proofErr w:type="spellStart"/>
-      <w:r>
-        <w:rPr>
-          <w:rFonts w:ascii="Times New Roman" w:hAnsi="Times New Roman" w:cs="Times New Roman"/>
-        </w:rPr>
-        <w:t>masih</w:t>
-      </w:r>
-      <w:proofErr w:type="spellEnd"/>
-      <w:r>
-        <w:rPr>
-          <w:rFonts w:ascii="Times New Roman" w:hAnsi="Times New Roman" w:cs="Times New Roman"/>
-        </w:rPr>
-        <w:t xml:space="preserve"> </w:t>
-      </w:r>
-      <w:proofErr w:type="spellStart"/>
-      <w:r>
-        <w:rPr>
-          <w:rFonts w:ascii="Times New Roman" w:hAnsi="Times New Roman" w:cs="Times New Roman"/>
-        </w:rPr>
-        <w:t>jauh</w:t>
-      </w:r>
-      <w:proofErr w:type="spellEnd"/>
-      <w:r>
-        <w:rPr>
-          <w:rFonts w:ascii="Times New Roman" w:hAnsi="Times New Roman" w:cs="Times New Roman"/>
-        </w:rPr>
-        <w:t xml:space="preserve"> </w:t>
-      </w:r>
-      <w:proofErr w:type="spellStart"/>
-      <w:r>
-        <w:rPr>
-          <w:rFonts w:ascii="Times New Roman" w:hAnsi="Times New Roman" w:cs="Times New Roman"/>
-        </w:rPr>
-        <w:t>dari</w:t>
-      </w:r>
-      <w:proofErr w:type="spellEnd"/>
-      <w:r>
-        <w:rPr>
-          <w:rFonts w:ascii="Times New Roman" w:hAnsi="Times New Roman" w:cs="Times New Roman"/>
-        </w:rPr>
-        <w:t xml:space="preserve"> kata </w:t>
-      </w:r>
-      <w:proofErr w:type="spellStart"/>
-      <w:r>
-        <w:rPr>
-          <w:rFonts w:ascii="Times New Roman" w:hAnsi="Times New Roman" w:cs="Times New Roman"/>
-        </w:rPr>
-        <w:t>sempurna</w:t>
-      </w:r>
-      <w:proofErr w:type="spellEnd"/>
-      <w:r>
-        <w:rPr>
-          <w:rFonts w:ascii="Times New Roman" w:hAnsi="Times New Roman" w:cs="Times New Roman"/>
-        </w:rPr>
-        <w:t xml:space="preserve">, oleh </w:t>
-      </w:r>
-      <w:proofErr w:type="spellStart"/>
-      <w:r>
-        <w:rPr>
-          <w:rFonts w:ascii="Times New Roman" w:hAnsi="Times New Roman" w:cs="Times New Roman"/>
-        </w:rPr>
-        <w:t>karena</w:t>
-      </w:r>
-      <w:proofErr w:type="spellEnd"/>
-      <w:r>
-        <w:rPr>
-          <w:rFonts w:ascii="Times New Roman" w:hAnsi="Times New Roman" w:cs="Times New Roman"/>
-        </w:rPr>
-        <w:t xml:space="preserve"> </w:t>
-      </w:r>
-      <w:proofErr w:type="spellStart"/>
-      <w:r>
-        <w:rPr>
-          <w:rFonts w:ascii="Times New Roman" w:hAnsi="Times New Roman" w:cs="Times New Roman"/>
-        </w:rPr>
-        <w:t>itu</w:t>
-      </w:r>
-      <w:proofErr w:type="spellEnd"/>
-      <w:r>
-        <w:rPr>
-          <w:rFonts w:ascii="Times New Roman" w:hAnsi="Times New Roman" w:cs="Times New Roman"/>
-        </w:rPr>
-        <w:t xml:space="preserve"> </w:t>
-      </w:r>
-      <w:proofErr w:type="spellStart"/>
-      <w:r>
-        <w:rPr>
-          <w:rFonts w:ascii="Times New Roman" w:hAnsi="Times New Roman" w:cs="Times New Roman"/>
-        </w:rPr>
-        <w:t>kritik</w:t>
-      </w:r>
-      <w:proofErr w:type="spellEnd"/>
-      <w:r>
-        <w:rPr>
-          <w:rFonts w:ascii="Times New Roman" w:hAnsi="Times New Roman" w:cs="Times New Roman"/>
-        </w:rPr>
-        <w:t xml:space="preserve"> dan saran yang </w:t>
-      </w:r>
-      <w:proofErr w:type="spellStart"/>
-      <w:r>
-        <w:rPr>
-          <w:rFonts w:ascii="Times New Roman" w:hAnsi="Times New Roman" w:cs="Times New Roman"/>
-        </w:rPr>
-        <w:t>membangun</w:t>
-      </w:r>
-      <w:proofErr w:type="spellEnd"/>
-      <w:r>
-        <w:rPr>
-          <w:rFonts w:ascii="Times New Roman" w:hAnsi="Times New Roman" w:cs="Times New Roman"/>
-        </w:rPr>
-        <w:t xml:space="preserve"> sangat </w:t>
-      </w:r>
-      <w:proofErr w:type="spellStart"/>
-      <w:r>
-        <w:rPr>
-          <w:rFonts w:ascii="Times New Roman" w:hAnsi="Times New Roman" w:cs="Times New Roman"/>
-        </w:rPr>
-        <w:t>diharapkan</w:t>
-      </w:r>
-      <w:proofErr w:type="spellEnd"/>
-      <w:r>
-        <w:rPr>
-          <w:rFonts w:ascii="Times New Roman" w:hAnsi="Times New Roman" w:cs="Times New Roman"/>
-        </w:rPr>
-        <w:t xml:space="preserve"> agar </w:t>
-      </w:r>
-      <w:proofErr w:type="spellStart"/>
-      <w:r>
-        <w:rPr>
-          <w:rFonts w:ascii="Times New Roman" w:hAnsi="Times New Roman" w:cs="Times New Roman"/>
-        </w:rPr>
-        <w:t>saya</w:t>
-      </w:r>
-      <w:proofErr w:type="spellEnd"/>
-      <w:r>
-        <w:rPr>
-          <w:rFonts w:ascii="Times New Roman" w:hAnsi="Times New Roman" w:cs="Times New Roman"/>
-        </w:rPr>
-        <w:t xml:space="preserve"> </w:t>
-      </w:r>
-      <w:proofErr w:type="spellStart"/>
-      <w:proofErr w:type="gramStart"/>
-      <w:r>
-        <w:rPr>
-          <w:rFonts w:ascii="Times New Roman" w:hAnsi="Times New Roman" w:cs="Times New Roman"/>
-        </w:rPr>
-        <w:t>dapat</w:t>
-      </w:r>
-      <w:proofErr w:type="spellEnd"/>
-      <w:r>
-        <w:rPr>
-          <w:rFonts w:ascii="Times New Roman" w:hAnsi="Times New Roman" w:cs="Times New Roman"/>
-        </w:rPr>
-        <w:t xml:space="preserve">  </w:t>
-      </w:r>
-      <w:proofErr w:type="spellStart"/>
-      <w:r>
-        <w:rPr>
-          <w:rFonts w:ascii="Times New Roman" w:hAnsi="Times New Roman" w:cs="Times New Roman"/>
-        </w:rPr>
-        <w:t>membuat</w:t>
-      </w:r>
-      <w:proofErr w:type="spellEnd"/>
-      <w:proofErr w:type="gramEnd"/>
-      <w:r>
-        <w:rPr>
-          <w:rFonts w:ascii="Times New Roman" w:hAnsi="Times New Roman" w:cs="Times New Roman"/>
-        </w:rPr>
-        <w:t xml:space="preserve"> </w:t>
-      </w:r>
-      <w:proofErr w:type="spellStart"/>
-      <w:r>
-        <w:rPr>
-          <w:rFonts w:ascii="Times New Roman" w:hAnsi="Times New Roman" w:cs="Times New Roman"/>
-        </w:rPr>
-        <w:t>laporan</w:t>
-      </w:r>
-      <w:proofErr w:type="spellEnd"/>
-      <w:r>
-        <w:rPr>
-          <w:rFonts w:ascii="Times New Roman" w:hAnsi="Times New Roman" w:cs="Times New Roman"/>
-        </w:rPr>
-        <w:t xml:space="preserve"> yang </w:t>
-      </w:r>
-      <w:proofErr w:type="spellStart"/>
-      <w:r>
-        <w:rPr>
-          <w:rFonts w:ascii="Times New Roman" w:hAnsi="Times New Roman" w:cs="Times New Roman"/>
-        </w:rPr>
-        <w:t>lebih</w:t>
-      </w:r>
-      <w:proofErr w:type="spellEnd"/>
-      <w:r>
-        <w:rPr>
-          <w:rFonts w:ascii="Times New Roman" w:hAnsi="Times New Roman" w:cs="Times New Roman"/>
-        </w:rPr>
-        <w:t xml:space="preserve"> </w:t>
-      </w:r>
-      <w:proofErr w:type="spellStart"/>
-      <w:r>
-        <w:rPr>
-          <w:rFonts w:ascii="Times New Roman" w:hAnsi="Times New Roman" w:cs="Times New Roman"/>
-        </w:rPr>
-        <w:t>baik</w:t>
-      </w:r>
-      <w:proofErr w:type="spellEnd"/>
-      <w:r>
-        <w:rPr>
-          <w:rFonts w:ascii="Times New Roman" w:hAnsi="Times New Roman" w:cs="Times New Roman"/>
-        </w:rPr>
-        <w:t xml:space="preserve"> </w:t>
-      </w:r>
-      <w:proofErr w:type="spellStart"/>
-      <w:r>
-        <w:rPr>
-          <w:rFonts w:ascii="Times New Roman" w:hAnsi="Times New Roman" w:cs="Times New Roman"/>
-        </w:rPr>
-        <w:t>lagi</w:t>
-      </w:r>
-      <w:proofErr w:type="spellEnd"/>
-      <w:r>
-        <w:rPr>
-          <w:rFonts w:ascii="Times New Roman" w:hAnsi="Times New Roman" w:cs="Times New Roman"/>
-        </w:rPr>
-        <w:t>.</w:t>
+        <w:t>. Penyusunan laporan ini masih jauh dari kata sempurna, oleh karena itu kritik dan saran yang membangun sangat diharapkan agar saya dapat  membuat laporan yang lebih baik lagi.</w:t>
       </w:r>
     </w:p>
     <w:p>
@@ -2398,43 +1098,17 @@
           <w:szCs w:val="28"/>
         </w:rPr>
       </w:pPr>
-      <w:proofErr w:type="spellStart"/>
-      <w:r>
-        <w:rPr>
-          <w:rFonts w:ascii="Times New Roman" w:hAnsi="Times New Roman" w:cs="Times New Roman"/>
-          <w:b/>
-          <w:bCs/>
-          <w:sz w:val="28"/>
-          <w:szCs w:val="28"/>
-          <w:lang w:val="en-US"/>
-        </w:rPr>
-        <w:t>Latar</w:t>
-      </w:r>
-      <w:proofErr w:type="spellEnd"/>
-      <w:r>
-        <w:rPr>
-          <w:rFonts w:ascii="Times New Roman" w:hAnsi="Times New Roman" w:cs="Times New Roman"/>
-          <w:b/>
-          <w:bCs/>
-          <w:sz w:val="28"/>
-          <w:szCs w:val="28"/>
-          <w:lang w:val="en-US"/>
-        </w:rPr>
-        <w:t xml:space="preserve"> </w:t>
-      </w:r>
-      <w:proofErr w:type="spellStart"/>
-      <w:r>
-        <w:rPr>
-          <w:rFonts w:ascii="Times New Roman" w:hAnsi="Times New Roman" w:cs="Times New Roman"/>
-          <w:b/>
-          <w:bCs/>
-          <w:sz w:val="28"/>
-          <w:szCs w:val="28"/>
-          <w:lang w:val="en-US"/>
-        </w:rPr>
-        <w:t>Belakang</w:t>
-      </w:r>
-      <w:proofErr w:type="spellEnd"/>
+      <w:r>
+        <w:rPr>
+          <w:rFonts w:ascii="Times New Roman" w:hAnsi="Times New Roman" w:cs="Times New Roman"/>
+          <w:b/>
+          <w:bCs/>
+          <w:sz w:val="28"/>
+          <w:szCs w:val="28"/>
+          <w:lang w:val="en-US"/>
+        </w:rPr>
+        <w:t>Latar Belakang</w:t>
+      </w:r>
     </w:p>
     <w:p>
       <w:pPr>
@@ -2452,43 +1126,17 @@
           <w:szCs w:val="28"/>
         </w:rPr>
       </w:pPr>
-      <w:proofErr w:type="spellStart"/>
-      <w:r>
-        <w:rPr>
-          <w:rFonts w:ascii="Times New Roman" w:hAnsi="Times New Roman" w:cs="Times New Roman"/>
-          <w:b/>
-          <w:bCs/>
-          <w:sz w:val="28"/>
-          <w:szCs w:val="28"/>
-          <w:lang w:val="en-US"/>
-        </w:rPr>
-        <w:t>Rumusan</w:t>
-      </w:r>
-      <w:proofErr w:type="spellEnd"/>
-      <w:r>
-        <w:rPr>
-          <w:rFonts w:ascii="Times New Roman" w:hAnsi="Times New Roman" w:cs="Times New Roman"/>
-          <w:b/>
-          <w:bCs/>
-          <w:sz w:val="28"/>
-          <w:szCs w:val="28"/>
-          <w:lang w:val="en-US"/>
-        </w:rPr>
-        <w:t xml:space="preserve"> </w:t>
-      </w:r>
-      <w:proofErr w:type="spellStart"/>
-      <w:r>
-        <w:rPr>
-          <w:rFonts w:ascii="Times New Roman" w:hAnsi="Times New Roman" w:cs="Times New Roman"/>
-          <w:b/>
-          <w:bCs/>
-          <w:sz w:val="28"/>
-          <w:szCs w:val="28"/>
-          <w:lang w:val="en-US"/>
-        </w:rPr>
-        <w:t>Masalah</w:t>
-      </w:r>
-      <w:proofErr w:type="spellEnd"/>
+      <w:r>
+        <w:rPr>
+          <w:rFonts w:ascii="Times New Roman" w:hAnsi="Times New Roman" w:cs="Times New Roman"/>
+          <w:b/>
+          <w:bCs/>
+          <w:sz w:val="28"/>
+          <w:szCs w:val="28"/>
+          <w:lang w:val="en-US"/>
+        </w:rPr>
+        <w:t>Rumusan Masalah</w:t>
+      </w:r>
     </w:p>
     <w:p>
       <w:pPr>
@@ -2506,43 +1154,17 @@
           <w:szCs w:val="28"/>
         </w:rPr>
       </w:pPr>
-      <w:proofErr w:type="spellStart"/>
-      <w:r>
-        <w:rPr>
-          <w:rFonts w:ascii="Times New Roman" w:hAnsi="Times New Roman" w:cs="Times New Roman"/>
-          <w:b/>
-          <w:bCs/>
-          <w:sz w:val="28"/>
-          <w:szCs w:val="28"/>
-          <w:lang w:val="en-US"/>
-        </w:rPr>
-        <w:t>Tujuan</w:t>
-      </w:r>
-      <w:proofErr w:type="spellEnd"/>
-      <w:r>
-        <w:rPr>
-          <w:rFonts w:ascii="Times New Roman" w:hAnsi="Times New Roman" w:cs="Times New Roman"/>
-          <w:b/>
-          <w:bCs/>
-          <w:sz w:val="28"/>
-          <w:szCs w:val="28"/>
-          <w:lang w:val="en-US"/>
-        </w:rPr>
-        <w:t xml:space="preserve"> </w:t>
-      </w:r>
-      <w:proofErr w:type="spellStart"/>
-      <w:r>
-        <w:rPr>
-          <w:rFonts w:ascii="Times New Roman" w:hAnsi="Times New Roman" w:cs="Times New Roman"/>
-          <w:b/>
-          <w:bCs/>
-          <w:sz w:val="28"/>
-          <w:szCs w:val="28"/>
-          <w:lang w:val="en-US"/>
-        </w:rPr>
-        <w:t>Masalah</w:t>
-      </w:r>
-      <w:proofErr w:type="spellEnd"/>
+      <w:r>
+        <w:rPr>
+          <w:rFonts w:ascii="Times New Roman" w:hAnsi="Times New Roman" w:cs="Times New Roman"/>
+          <w:b/>
+          <w:bCs/>
+          <w:sz w:val="28"/>
+          <w:szCs w:val="28"/>
+          <w:lang w:val="en-US"/>
+        </w:rPr>
+        <w:t>Tujuan Masalah</w:t>
+      </w:r>
     </w:p>
     <w:p>
       <w:pPr>
@@ -2560,43 +1182,17 @@
           <w:szCs w:val="28"/>
         </w:rPr>
       </w:pPr>
-      <w:proofErr w:type="spellStart"/>
-      <w:r>
-        <w:rPr>
-          <w:rFonts w:ascii="Times New Roman" w:hAnsi="Times New Roman" w:cs="Times New Roman"/>
-          <w:b/>
-          <w:bCs/>
-          <w:sz w:val="28"/>
-          <w:szCs w:val="28"/>
-          <w:lang w:val="en-US"/>
-        </w:rPr>
-        <w:t>Manfaat</w:t>
-      </w:r>
-      <w:proofErr w:type="spellEnd"/>
-      <w:r>
-        <w:rPr>
-          <w:rFonts w:ascii="Times New Roman" w:hAnsi="Times New Roman" w:cs="Times New Roman"/>
-          <w:b/>
-          <w:bCs/>
-          <w:sz w:val="28"/>
-          <w:szCs w:val="28"/>
-          <w:lang w:val="en-US"/>
-        </w:rPr>
-        <w:t xml:space="preserve"> </w:t>
-      </w:r>
-      <w:proofErr w:type="spellStart"/>
-      <w:r>
-        <w:rPr>
-          <w:rFonts w:ascii="Times New Roman" w:hAnsi="Times New Roman" w:cs="Times New Roman"/>
-          <w:b/>
-          <w:bCs/>
-          <w:sz w:val="28"/>
-          <w:szCs w:val="28"/>
-          <w:lang w:val="en-US"/>
-        </w:rPr>
-        <w:t>Laporan</w:t>
-      </w:r>
-      <w:proofErr w:type="spellEnd"/>
+      <w:r>
+        <w:rPr>
+          <w:rFonts w:ascii="Times New Roman" w:hAnsi="Times New Roman" w:cs="Times New Roman"/>
+          <w:b/>
+          <w:bCs/>
+          <w:sz w:val="28"/>
+          <w:szCs w:val="28"/>
+          <w:lang w:val="en-US"/>
+        </w:rPr>
+        <w:t>Manfaat Laporan</w:t>
+      </w:r>
     </w:p>
     <w:p>
       <w:pPr>
@@ -2717,7 +1313,6 @@
           <w:lang w:val="en-US"/>
         </w:rPr>
       </w:pPr>
-      <w:proofErr w:type="spellStart"/>
       <w:r>
         <w:rPr>
           <w:rFonts w:ascii="Times New Roman" w:hAnsi="Times New Roman" w:cs="Times New Roman"/>
@@ -2729,7 +1324,6 @@
         </w:rPr>
         <w:t>Dadad</w:t>
       </w:r>
-      <w:proofErr w:type="spellEnd"/>
     </w:p>
     <w:p>
       <w:pPr>

</xml_diff>

<commit_message>
mencoba  memperlengkap isi dari buku panduan
</commit_message>
<xml_diff>
--- a/LAPORAN MAGANG Sari Teknologi.docx
+++ b/LAPORAN MAGANG Sari Teknologi.docx
@@ -1,6 +1,6 @@
 
 <file path=word/document.xml><?xml version="1.0" encoding="utf-8"?>
-<w:document xmlns:wpc="http://schemas.microsoft.com/office/word/2010/wordprocessingCanvas" xmlns:cx="http://schemas.microsoft.com/office/drawing/2014/chartex" xmlns:cx1="http://schemas.microsoft.com/office/drawing/2015/9/8/chartex" xmlns:cx2="http://schemas.microsoft.com/office/drawing/2015/10/21/chartex" xmlns:cx3="http://schemas.microsoft.com/office/drawing/2016/5/9/chartex" xmlns:cx4="http://schemas.microsoft.com/office/drawing/2016/5/10/chartex" xmlns:cx5="http://schemas.microsoft.com/office/drawing/2016/5/11/chartex" xmlns:cx6="http://schemas.microsoft.com/office/drawing/2016/5/12/chartex" xmlns:cx7="http://schemas.microsoft.com/office/drawing/2016/5/13/chartex" xmlns:cx8="http://schemas.microsoft.com/office/drawing/2016/5/14/chartex" xmlns:mc="http://schemas.openxmlformats.org/markup-compatibility/2006" xmlns:aink="http://schemas.microsoft.com/office/drawing/2016/ink" xmlns:am3d="http://schemas.microsoft.com/office/drawing/2017/model3d" xmlns:o="urn:schemas-microsoft-com:office:office" xmlns:r="http://schemas.openxmlformats.org/officeDocument/2006/relationships" xmlns:m="http://schemas.openxmlformats.org/officeDocument/2006/math" xmlns:v="urn:schemas-microsoft-com:vml" xmlns:wp14="http://schemas.microsoft.com/office/word/2010/wordprocessingDrawing" xmlns:wp="http://schemas.openxmlformats.org/drawingml/2006/wordprocessingDrawing" xmlns:w10="urn:schemas-microsoft-com:office:word" xmlns:w="http://schemas.openxmlformats.org/wordprocessingml/2006/main" xmlns:w14="http://schemas.microsoft.com/office/word/2010/wordml" xmlns:w15="http://schemas.microsoft.com/office/word/2012/wordml" xmlns:w16cex="http://schemas.microsoft.com/office/word/2018/wordml/cex" xmlns:w16cid="http://schemas.microsoft.com/office/word/2016/wordml/cid" xmlns:w16="http://schemas.microsoft.com/office/word/2018/wordml" xmlns:w16sdtdh="http://schemas.microsoft.com/office/word/2020/wordml/sdtdatahash" xmlns:w16se="http://schemas.microsoft.com/office/word/2015/wordml/symex" xmlns:wpg="http://schemas.microsoft.com/office/word/2010/wordprocessingGroup" xmlns:wpi="http://schemas.microsoft.com/office/word/2010/wordprocessingInk" xmlns:wne="http://schemas.microsoft.com/office/word/2006/wordml" xmlns:wps="http://schemas.microsoft.com/office/word/2010/wordprocessingShape" mc:Ignorable="w14 w15 w16se w16cid w16 w16cex w16sdtdh wp14">
+<w:document xmlns:wpc="http://schemas.microsoft.com/office/word/2010/wordprocessingCanvas" xmlns:cx="http://schemas.microsoft.com/office/drawing/2014/chartex" xmlns:cx1="http://schemas.microsoft.com/office/drawing/2015/9/8/chartex" xmlns:cx2="http://schemas.microsoft.com/office/drawing/2015/10/21/chartex" xmlns:cx3="http://schemas.microsoft.com/office/drawing/2016/5/9/chartex" xmlns:cx4="http://schemas.microsoft.com/office/drawing/2016/5/10/chartex" xmlns:cx5="http://schemas.microsoft.com/office/drawing/2016/5/11/chartex" xmlns:cx6="http://schemas.microsoft.com/office/drawing/2016/5/12/chartex" xmlns:cx7="http://schemas.microsoft.com/office/drawing/2016/5/13/chartex" xmlns:cx8="http://schemas.microsoft.com/office/drawing/2016/5/14/chartex" xmlns:mc="http://schemas.openxmlformats.org/markup-compatibility/2006" xmlns:aink="http://schemas.microsoft.com/office/drawing/2016/ink" xmlns:am3d="http://schemas.microsoft.com/office/drawing/2017/model3d" xmlns:o="urn:schemas-microsoft-com:office:office" xmlns:oel="http://schemas.microsoft.com/office/2019/extlst" xmlns:r="http://schemas.openxmlformats.org/officeDocument/2006/relationships" xmlns:m="http://schemas.openxmlformats.org/officeDocument/2006/math" xmlns:v="urn:schemas-microsoft-com:vml" xmlns:wp14="http://schemas.microsoft.com/office/word/2010/wordprocessingDrawing" xmlns:wp="http://schemas.openxmlformats.org/drawingml/2006/wordprocessingDrawing" xmlns:w10="urn:schemas-microsoft-com:office:word" xmlns:w="http://schemas.openxmlformats.org/wordprocessingml/2006/main" xmlns:w14="http://schemas.microsoft.com/office/word/2010/wordml" xmlns:w15="http://schemas.microsoft.com/office/word/2012/wordml" xmlns:w16cex="http://schemas.microsoft.com/office/word/2018/wordml/cex" xmlns:w16cid="http://schemas.microsoft.com/office/word/2016/wordml/cid" xmlns:w16="http://schemas.microsoft.com/office/word/2018/wordml" xmlns:w16sdtdh="http://schemas.microsoft.com/office/word/2020/wordml/sdtdatahash" xmlns:w16se="http://schemas.microsoft.com/office/word/2015/wordml/symex" xmlns:wpg="http://schemas.microsoft.com/office/word/2010/wordprocessingGroup" xmlns:wpi="http://schemas.microsoft.com/office/word/2010/wordprocessingInk" xmlns:wne="http://schemas.microsoft.com/office/word/2006/wordml" xmlns:wps="http://schemas.microsoft.com/office/word/2010/wordprocessingShape" mc:Ignorable="w14 w15 w16se w16cid w16 w16cex w16sdtdh wp14">
   <w:body>
     <w:p>
       <w:pPr>
@@ -37,7 +37,31 @@
           <w:szCs w:val="28"/>
           <w:lang w:val="en-US"/>
         </w:rPr>
-        <w:t>MAGANG/PRAKEIN DI PT.SARI TEKNOLOGI</w:t>
+        <w:t xml:space="preserve">MAGANG/PRAKEIN DI </w:t>
+      </w:r>
+      <w:proofErr w:type="gramStart"/>
+      <w:r>
+        <w:rPr>
+          <w:rFonts w:ascii="Times New Roman" w:hAnsi="Times New Roman" w:cs="Times New Roman"/>
+          <w:b/>
+          <w:bCs/>
+          <w:sz w:val="28"/>
+          <w:szCs w:val="28"/>
+          <w:lang w:val="en-US"/>
+        </w:rPr>
+        <w:t>PT.SARI</w:t>
+      </w:r>
+      <w:proofErr w:type="gramEnd"/>
+      <w:r>
+        <w:rPr>
+          <w:rFonts w:ascii="Times New Roman" w:hAnsi="Times New Roman" w:cs="Times New Roman"/>
+          <w:b/>
+          <w:bCs/>
+          <w:sz w:val="28"/>
+          <w:szCs w:val="28"/>
+          <w:lang w:val="en-US"/>
+        </w:rPr>
+        <w:t xml:space="preserve"> TEKNOLOGI</w:t>
       </w:r>
     </w:p>
     <w:p>
@@ -226,8 +250,21 @@
           <w:szCs w:val="28"/>
           <w:lang w:val="en-US"/>
         </w:rPr>
-        <w:t>Disusun oleh :</w:t>
-      </w:r>
+        <w:t xml:space="preserve">Disusun </w:t>
+      </w:r>
+      <w:proofErr w:type="gramStart"/>
+      <w:r>
+        <w:rPr>
+          <w:rFonts w:ascii="Times New Roman" w:hAnsi="Times New Roman" w:cs="Times New Roman"/>
+          <w:b/>
+          <w:bCs/>
+          <w:sz w:val="28"/>
+          <w:szCs w:val="28"/>
+          <w:lang w:val="en-US"/>
+        </w:rPr>
+        <w:t>oleh :</w:t>
+      </w:r>
+      <w:proofErr w:type="gramEnd"/>
     </w:p>
     <w:p>
       <w:pPr>
@@ -277,14 +314,25 @@
           <w:lang w:val="en-US"/>
         </w:rPr>
       </w:pPr>
-      <w:r>
-        <w:rPr>
-          <w:rFonts w:ascii="Times New Roman" w:hAnsi="Times New Roman" w:cs="Times New Roman"/>
-          <w:sz w:val="28"/>
-          <w:szCs w:val="28"/>
-          <w:lang w:val="en-US"/>
-        </w:rPr>
-        <w:t>NIS : 20208887</w:t>
+      <w:proofErr w:type="gramStart"/>
+      <w:r>
+        <w:rPr>
+          <w:rFonts w:ascii="Times New Roman" w:hAnsi="Times New Roman" w:cs="Times New Roman"/>
+          <w:sz w:val="28"/>
+          <w:szCs w:val="28"/>
+          <w:lang w:val="en-US"/>
+        </w:rPr>
+        <w:t>NIS :</w:t>
+      </w:r>
+      <w:proofErr w:type="gramEnd"/>
+      <w:r>
+        <w:rPr>
+          <w:rFonts w:ascii="Times New Roman" w:hAnsi="Times New Roman" w:cs="Times New Roman"/>
+          <w:sz w:val="28"/>
+          <w:szCs w:val="28"/>
+          <w:lang w:val="en-US"/>
+        </w:rPr>
+        <w:t xml:space="preserve"> 20208887</w:t>
       </w:r>
     </w:p>
     <w:p>
@@ -456,7 +504,19 @@
     </w:p>
     <w:p>
       <w:pPr>
-        <w:spacing w:line="360" w:lineRule="auto"/>
+        <w:spacing w:after="160" w:line="360" w:lineRule="auto"/>
+        <w:rPr>
+          <w:rFonts w:ascii="Times New Roman" w:hAnsi="Times New Roman" w:cs="Times New Roman"/>
+          <w:b/>
+          <w:bCs/>
+          <w:sz w:val="28"/>
+          <w:szCs w:val="28"/>
+        </w:rPr>
+      </w:pPr>
+    </w:p>
+    <w:p>
+      <w:pPr>
+        <w:spacing w:after="160" w:line="360" w:lineRule="auto"/>
         <w:jc w:val="center"/>
         <w:rPr>
           <w:rFonts w:ascii="Times New Roman" w:hAnsi="Times New Roman" w:cs="Times New Roman"/>
@@ -464,16 +524,176 @@
           <w:bCs/>
           <w:sz w:val="28"/>
           <w:szCs w:val="28"/>
-          <w:lang w:val="en-US"/>
-        </w:rPr>
-      </w:pPr>
-      <w:r>
-        <w:rPr>
-          <w:rFonts w:ascii="Times New Roman" w:hAnsi="Times New Roman" w:cs="Times New Roman"/>
-          <w:b/>
-          <w:bCs/>
-          <w:sz w:val="28"/>
-          <w:szCs w:val="28"/>
+        </w:rPr>
+      </w:pPr>
+      <w:r>
+        <w:rPr>
+          <w:rFonts w:ascii="Times New Roman" w:hAnsi="Times New Roman" w:cs="Times New Roman"/>
+          <w:b/>
+          <w:bCs/>
+          <w:sz w:val="28"/>
+          <w:szCs w:val="28"/>
+        </w:rPr>
+        <w:br w:type="page"/>
+      </w:r>
+    </w:p>
+    <w:p>
+      <w:pPr>
+        <w:spacing w:line="360" w:lineRule="auto"/>
+        <w:jc w:val="center"/>
+        <w:rPr>
+          <w:rFonts w:ascii="Times New Roman" w:hAnsi="Times New Roman" w:cs="Times New Roman"/>
+          <w:b/>
+          <w:bCs/>
+          <w:sz w:val="32"/>
+          <w:szCs w:val="32"/>
+        </w:rPr>
+      </w:pPr>
+      <w:r>
+        <w:rPr>
+          <w:rFonts w:ascii="Times New Roman" w:hAnsi="Times New Roman" w:cs="Times New Roman"/>
+          <w:b/>
+          <w:bCs/>
+          <w:sz w:val="32"/>
+          <w:szCs w:val="32"/>
+        </w:rPr>
+        <w:lastRenderedPageBreak/>
+        <w:t>LEMBAR</w:t>
+      </w:r>
+      <w:r>
+        <w:rPr>
+          <w:rFonts w:ascii="Times New Roman" w:hAnsi="Times New Roman" w:cs="Times New Roman"/>
+          <w:b/>
+          <w:bCs/>
+          <w:sz w:val="32"/>
+          <w:szCs w:val="32"/>
+        </w:rPr>
+        <w:t xml:space="preserve"> PENGESAHAN</w:t>
+      </w:r>
+    </w:p>
+    <w:p>
+      <w:pPr>
+        <w:spacing w:after="160" w:line="360" w:lineRule="auto"/>
+        <w:jc w:val="center"/>
+        <w:rPr>
+          <w:rFonts w:ascii="Times New Roman" w:hAnsi="Times New Roman" w:cs="Times New Roman"/>
+          <w:sz w:val="28"/>
+          <w:szCs w:val="28"/>
+        </w:rPr>
+      </w:pPr>
+    </w:p>
+    <w:p>
+      <w:pPr>
+        <w:spacing w:after="160" w:line="360" w:lineRule="auto"/>
+        <w:jc w:val="both"/>
+        <w:rPr>
+          <w:rFonts w:ascii="Times New Roman" w:hAnsi="Times New Roman" w:cs="Times New Roman"/>
+          <w:b/>
+          <w:bCs/>
+          <w:sz w:val="28"/>
+          <w:szCs w:val="28"/>
+        </w:rPr>
+      </w:pPr>
+      <w:r>
+        <w:rPr>
+          <w:rFonts w:ascii="Times New Roman" w:hAnsi="Times New Roman" w:cs="Times New Roman"/>
+          <w:sz w:val="28"/>
+          <w:szCs w:val="28"/>
+        </w:rPr>
+        <w:t>Penyusunan l</w:t>
+      </w:r>
+      <w:r>
+        <w:rPr>
+          <w:rFonts w:ascii="Times New Roman" w:hAnsi="Times New Roman" w:cs="Times New Roman"/>
+          <w:sz w:val="28"/>
+          <w:szCs w:val="28"/>
+        </w:rPr>
+        <w:t>aporan</w:t>
+      </w:r>
+      <w:r>
+        <w:rPr>
+          <w:rFonts w:ascii="Times New Roman" w:hAnsi="Times New Roman" w:cs="Times New Roman"/>
+          <w:sz w:val="28"/>
+          <w:szCs w:val="28"/>
+        </w:rPr>
+        <w:t xml:space="preserve"> yang berjudul “pengalaman magang sebagai SEO” ini bertujuan </w:t>
+      </w:r>
+      <w:r>
+        <w:rPr>
+          <w:rFonts w:ascii="Times New Roman" w:hAnsi="Times New Roman" w:cs="Times New Roman"/>
+          <w:sz w:val="28"/>
+          <w:szCs w:val="28"/>
+        </w:rPr>
+        <w:t>sebagai tugas akhir menyelesaikan PKL dan menjadi salah satu syarat lulus tugas PKL ini</w:t>
+      </w:r>
+      <w:r>
+        <w:rPr>
+          <w:rFonts w:ascii="Times New Roman" w:hAnsi="Times New Roman" w:cs="Times New Roman"/>
+          <w:sz w:val="28"/>
+          <w:szCs w:val="28"/>
+        </w:rPr>
+        <w:t>, t</w:t>
+      </w:r>
+      <w:r>
+        <w:rPr>
+          <w:rFonts w:ascii="Times New Roman" w:hAnsi="Times New Roman" w:cs="Times New Roman"/>
+          <w:sz w:val="28"/>
+          <w:szCs w:val="28"/>
+        </w:rPr>
+        <w:t>elah disahkan oleh:</w:t>
+      </w:r>
+      <w:r>
+        <w:rPr>
+          <w:rFonts w:ascii="Times New Roman" w:hAnsi="Times New Roman" w:cs="Times New Roman"/>
+          <w:b/>
+          <w:bCs/>
+          <w:sz w:val="28"/>
+          <w:szCs w:val="28"/>
+        </w:rPr>
+        <w:br w:type="page"/>
+      </w:r>
+    </w:p>
+    <w:p>
+      <w:pPr>
+        <w:spacing w:line="360" w:lineRule="auto"/>
+        <w:jc w:val="center"/>
+        <w:rPr>
+          <w:rFonts w:ascii="Times New Roman" w:hAnsi="Times New Roman" w:cs="Times New Roman"/>
+          <w:b/>
+          <w:bCs/>
+          <w:sz w:val="32"/>
+          <w:szCs w:val="32"/>
+          <w:lang w:val="en-US"/>
+        </w:rPr>
+      </w:pPr>
+      <w:r>
+        <w:rPr>
+          <w:rFonts w:ascii="Times New Roman" w:hAnsi="Times New Roman" w:cs="Times New Roman"/>
+          <w:b/>
+          <w:bCs/>
+          <w:sz w:val="32"/>
+          <w:szCs w:val="32"/>
+        </w:rPr>
+        <w:lastRenderedPageBreak/>
+        <w:t>LEMBAR</w:t>
+      </w:r>
+      <w:r>
+        <w:rPr>
+          <w:rFonts w:ascii="Times New Roman" w:hAnsi="Times New Roman" w:cs="Times New Roman"/>
+          <w:b/>
+          <w:bCs/>
+          <w:sz w:val="32"/>
+          <w:szCs w:val="32"/>
+        </w:rPr>
+        <w:t xml:space="preserve"> PENGUJIAN  </w:t>
+      </w:r>
+      <w:r>
+        <w:rPr>
+          <w:rFonts w:ascii="Times New Roman" w:hAnsi="Times New Roman" w:cs="Times New Roman"/>
+          <w:b/>
+          <w:bCs/>
+          <w:sz w:val="32"/>
+          <w:szCs w:val="32"/>
         </w:rPr>
         <w:br w:type="page"/>
       </w:r>
@@ -496,6 +716,8 @@
       <w:r>
         <w:rPr>
           <w:rFonts w:ascii="Times New Roman" w:hAnsi="Times New Roman" w:cs="Times New Roman"/>
+          <w:b/>
+          <w:bCs/>
           <w:sz w:val="32"/>
           <w:szCs w:val="32"/>
         </w:rPr>
@@ -505,29 +727,45 @@
     </w:p>
     <w:p>
       <w:pPr>
-        <w:rPr>
-          <w:rFonts w:ascii="Times New Roman" w:hAnsi="Times New Roman" w:cs="Times New Roman"/>
-        </w:rPr>
-      </w:pPr>
-    </w:p>
-    <w:p>
-      <w:pPr>
-        <w:rPr>
-          <w:rFonts w:ascii="Times New Roman" w:hAnsi="Times New Roman" w:cs="Times New Roman"/>
-        </w:rPr>
-      </w:pPr>
-      <w:r>
-        <w:rPr>
-          <w:rFonts w:ascii="Times New Roman" w:hAnsi="Times New Roman" w:cs="Times New Roman"/>
-        </w:rPr>
-        <w:tab/>
+        <w:spacing w:line="360" w:lineRule="auto"/>
+        <w:rPr>
+          <w:rFonts w:ascii="Times New Roman" w:hAnsi="Times New Roman" w:cs="Times New Roman"/>
+        </w:rPr>
+      </w:pPr>
+    </w:p>
+    <w:p>
+      <w:pPr>
+        <w:spacing w:line="360" w:lineRule="auto"/>
+        <w:jc w:val="both"/>
+        <w:rPr>
+          <w:rFonts w:ascii="Times New Roman" w:hAnsi="Times New Roman" w:cs="Times New Roman"/>
+        </w:rPr>
+      </w:pPr>
+      <w:r>
+        <w:rPr>
+          <w:rFonts w:ascii="Times New Roman" w:hAnsi="Times New Roman" w:cs="Times New Roman"/>
+        </w:rPr>
         <w:t xml:space="preserve">Segala puji syukur saya panjatkan kehadirat Allah SWT yang telah melimpahkan rahmat dan karunianya, sehingga saya dapat menyelesaikan penulisan laporan tentang </w:t>
       </w:r>
       <w:r>
         <w:rPr>
           <w:rFonts w:ascii="Times New Roman" w:hAnsi="Times New Roman" w:cs="Times New Roman"/>
         </w:rPr>
-        <w:t>magang/prakein di PT.Sari Teknologi</w:t>
+        <w:t xml:space="preserve">magang/prakein di </w:t>
+      </w:r>
+      <w:proofErr w:type="gramStart"/>
+      <w:r>
+        <w:rPr>
+          <w:rFonts w:ascii="Times New Roman" w:hAnsi="Times New Roman" w:cs="Times New Roman"/>
+        </w:rPr>
+        <w:t>PT.Sari</w:t>
+      </w:r>
+      <w:proofErr w:type="gramEnd"/>
+      <w:r>
+        <w:rPr>
+          <w:rFonts w:ascii="Times New Roman" w:hAnsi="Times New Roman" w:cs="Times New Roman"/>
+        </w:rPr>
+        <w:t xml:space="preserve"> Teknologi</w:t>
       </w:r>
       <w:r>
         <w:rPr>
@@ -563,8 +801,16 @@
         <w:rPr>
           <w:rFonts w:ascii="Times New Roman" w:hAnsi="Times New Roman" w:cs="Times New Roman"/>
         </w:rPr>
-        <w:t xml:space="preserve"> yang sebesar-besarnya kepada yang terhormat :</w:t>
-      </w:r>
+        <w:t xml:space="preserve"> yang sebesar-besarnya kepada yang </w:t>
+      </w:r>
+      <w:proofErr w:type="gramStart"/>
+      <w:r>
+        <w:rPr>
+          <w:rFonts w:ascii="Times New Roman" w:hAnsi="Times New Roman" w:cs="Times New Roman"/>
+        </w:rPr>
+        <w:t>terhormat :</w:t>
+      </w:r>
+      <w:proofErr w:type="gramEnd"/>
     </w:p>
     <w:p>
       <w:pPr>
@@ -573,13 +819,19 @@
           <w:ilvl w:val="0"/>
           <w:numId w:val="1"/>
         </w:numPr>
-        <w:rPr>
-          <w:rFonts w:ascii="Times New Roman" w:hAnsi="Times New Roman" w:cs="Times New Roman"/>
-        </w:rPr>
-      </w:pPr>
-      <w:r>
-        <w:rPr>
-          <w:rFonts w:ascii="Times New Roman" w:hAnsi="Times New Roman" w:cs="Times New Roman"/>
+        <w:spacing w:line="360" w:lineRule="auto"/>
+        <w:jc w:val="both"/>
+        <w:rPr>
+          <w:rFonts w:ascii="Times New Roman" w:hAnsi="Times New Roman" w:cs="Times New Roman"/>
+          <w:sz w:val="24"/>
+          <w:szCs w:val="24"/>
+        </w:rPr>
+      </w:pPr>
+      <w:r>
+        <w:rPr>
+          <w:rFonts w:ascii="Times New Roman" w:hAnsi="Times New Roman" w:cs="Times New Roman"/>
+          <w:sz w:val="24"/>
+          <w:szCs w:val="24"/>
         </w:rPr>
         <w:t>Yohanes Kurnia, pendiri dan CEO dari PT Sari Teknologi</w:t>
       </w:r>
@@ -591,13 +843,19 @@
           <w:ilvl w:val="0"/>
           <w:numId w:val="1"/>
         </w:numPr>
-        <w:rPr>
-          <w:rFonts w:ascii="Times New Roman" w:hAnsi="Times New Roman" w:cs="Times New Roman"/>
-        </w:rPr>
-      </w:pPr>
-      <w:r>
-        <w:rPr>
-          <w:rFonts w:ascii="Times New Roman" w:hAnsi="Times New Roman" w:cs="Times New Roman"/>
+        <w:spacing w:line="360" w:lineRule="auto"/>
+        <w:jc w:val="both"/>
+        <w:rPr>
+          <w:rFonts w:ascii="Times New Roman" w:hAnsi="Times New Roman" w:cs="Times New Roman"/>
+          <w:sz w:val="24"/>
+          <w:szCs w:val="24"/>
+        </w:rPr>
+      </w:pPr>
+      <w:r>
+        <w:rPr>
+          <w:rFonts w:ascii="Times New Roman" w:hAnsi="Times New Roman" w:cs="Times New Roman"/>
+          <w:sz w:val="24"/>
+          <w:szCs w:val="24"/>
           <w:lang w:val="en-US"/>
         </w:rPr>
         <w:t xml:space="preserve">Kistiawan </w:t>
@@ -605,6 +863,8 @@
       <w:r>
         <w:rPr>
           <w:rFonts w:ascii="Times New Roman" w:hAnsi="Times New Roman" w:cs="Times New Roman"/>
+          <w:sz w:val="24"/>
+          <w:szCs w:val="24"/>
           <w:lang w:val="en-US"/>
         </w:rPr>
         <w:t xml:space="preserve">Bilal </w:t>
@@ -612,6 +872,8 @@
       <w:r>
         <w:rPr>
           <w:rFonts w:ascii="Times New Roman" w:hAnsi="Times New Roman" w:cs="Times New Roman"/>
+          <w:sz w:val="24"/>
+          <w:szCs w:val="24"/>
           <w:lang w:val="en-US"/>
         </w:rPr>
         <w:t>S.E, M.A</w:t>
@@ -619,6 +881,8 @@
       <w:r>
         <w:rPr>
           <w:rFonts w:ascii="Times New Roman" w:hAnsi="Times New Roman" w:cs="Times New Roman"/>
+          <w:sz w:val="24"/>
+          <w:szCs w:val="24"/>
           <w:lang w:val="en-US"/>
         </w:rPr>
         <w:t xml:space="preserve"> Bapak Digital Marketing, selaku pendiri Goshi</w:t>
@@ -631,13 +895,19 @@
           <w:ilvl w:val="0"/>
           <w:numId w:val="1"/>
         </w:numPr>
-        <w:rPr>
-          <w:rFonts w:ascii="Times New Roman" w:hAnsi="Times New Roman" w:cs="Times New Roman"/>
-        </w:rPr>
-      </w:pPr>
-      <w:r>
-        <w:rPr>
-          <w:rFonts w:ascii="Times New Roman" w:hAnsi="Times New Roman" w:cs="Times New Roman"/>
+        <w:spacing w:line="360" w:lineRule="auto"/>
+        <w:jc w:val="both"/>
+        <w:rPr>
+          <w:rFonts w:ascii="Times New Roman" w:hAnsi="Times New Roman" w:cs="Times New Roman"/>
+          <w:sz w:val="24"/>
+          <w:szCs w:val="24"/>
+        </w:rPr>
+      </w:pPr>
+      <w:r>
+        <w:rPr>
+          <w:rFonts w:ascii="Times New Roman" w:hAnsi="Times New Roman" w:cs="Times New Roman"/>
+          <w:sz w:val="24"/>
+          <w:szCs w:val="24"/>
           <w:lang w:val="en-US"/>
         </w:rPr>
         <w:t>Doddy</w:t>
@@ -645,6 +915,8 @@
       <w:r>
         <w:rPr>
           <w:rFonts w:ascii="Times New Roman" w:hAnsi="Times New Roman" w:cs="Times New Roman"/>
+          <w:sz w:val="24"/>
+          <w:szCs w:val="24"/>
           <w:lang w:val="en-US"/>
         </w:rPr>
         <w:t xml:space="preserve"> </w:t>
@@ -657,13 +929,19 @@
           <w:ilvl w:val="0"/>
           <w:numId w:val="1"/>
         </w:numPr>
-        <w:rPr>
-          <w:rFonts w:ascii="Times New Roman" w:hAnsi="Times New Roman" w:cs="Times New Roman"/>
-        </w:rPr>
-      </w:pPr>
-      <w:r>
-        <w:rPr>
-          <w:rFonts w:ascii="Times New Roman" w:hAnsi="Times New Roman" w:cs="Times New Roman"/>
+        <w:spacing w:line="360" w:lineRule="auto"/>
+        <w:jc w:val="both"/>
+        <w:rPr>
+          <w:rFonts w:ascii="Times New Roman" w:hAnsi="Times New Roman" w:cs="Times New Roman"/>
+          <w:sz w:val="24"/>
+          <w:szCs w:val="24"/>
+        </w:rPr>
+      </w:pPr>
+      <w:r>
+        <w:rPr>
+          <w:rFonts w:ascii="Times New Roman" w:hAnsi="Times New Roman" w:cs="Times New Roman"/>
+          <w:sz w:val="24"/>
+          <w:szCs w:val="24"/>
           <w:lang w:val="en-US"/>
         </w:rPr>
         <w:t>Jamilah</w:t>
@@ -671,6 +949,8 @@
       <w:r>
         <w:rPr>
           <w:rFonts w:ascii="Times New Roman" w:hAnsi="Times New Roman" w:cs="Times New Roman"/>
+          <w:sz w:val="24"/>
+          <w:szCs w:val="24"/>
           <w:lang w:val="en-US"/>
         </w:rPr>
         <w:t xml:space="preserve"> dan ibu Intan selaku guru pendamping prakein</w:t>
@@ -683,13 +963,19 @@
           <w:ilvl w:val="0"/>
           <w:numId w:val="1"/>
         </w:numPr>
-        <w:rPr>
-          <w:rFonts w:ascii="Times New Roman" w:hAnsi="Times New Roman" w:cs="Times New Roman"/>
-        </w:rPr>
-      </w:pPr>
-      <w:r>
-        <w:rPr>
-          <w:rFonts w:ascii="Times New Roman" w:hAnsi="Times New Roman" w:cs="Times New Roman"/>
+        <w:spacing w:line="360" w:lineRule="auto"/>
+        <w:jc w:val="both"/>
+        <w:rPr>
+          <w:rFonts w:ascii="Times New Roman" w:hAnsi="Times New Roman" w:cs="Times New Roman"/>
+          <w:sz w:val="24"/>
+          <w:szCs w:val="24"/>
+        </w:rPr>
+      </w:pPr>
+      <w:r>
+        <w:rPr>
+          <w:rFonts w:ascii="Times New Roman" w:hAnsi="Times New Roman" w:cs="Times New Roman"/>
+          <w:sz w:val="24"/>
+          <w:szCs w:val="24"/>
           <w:lang w:val="en-US"/>
         </w:rPr>
         <w:t>Kukuh H</w:t>
@@ -697,6 +983,8 @@
       <w:r>
         <w:rPr>
           <w:rFonts w:ascii="Times New Roman" w:hAnsi="Times New Roman" w:cs="Times New Roman"/>
+          <w:sz w:val="24"/>
+          <w:szCs w:val="24"/>
           <w:lang w:val="en-US"/>
         </w:rPr>
         <w:t xml:space="preserve"> selaku guru pembimbing prakein</w:t>
@@ -709,13 +997,19 @@
           <w:ilvl w:val="0"/>
           <w:numId w:val="1"/>
         </w:numPr>
-        <w:rPr>
-          <w:rFonts w:ascii="Times New Roman" w:hAnsi="Times New Roman" w:cs="Times New Roman"/>
-        </w:rPr>
-      </w:pPr>
-      <w:r>
-        <w:rPr>
-          <w:rFonts w:ascii="Times New Roman" w:hAnsi="Times New Roman" w:cs="Times New Roman"/>
+        <w:spacing w:line="360" w:lineRule="auto"/>
+        <w:jc w:val="both"/>
+        <w:rPr>
+          <w:rFonts w:ascii="Times New Roman" w:hAnsi="Times New Roman" w:cs="Times New Roman"/>
+          <w:sz w:val="24"/>
+          <w:szCs w:val="24"/>
+        </w:rPr>
+      </w:pPr>
+      <w:r>
+        <w:rPr>
+          <w:rFonts w:ascii="Times New Roman" w:hAnsi="Times New Roman" w:cs="Times New Roman"/>
+          <w:sz w:val="24"/>
+          <w:szCs w:val="24"/>
           <w:lang w:val="en-US"/>
         </w:rPr>
         <w:t>Roby Chandra</w:t>
@@ -723,6 +1017,8 @@
       <w:r>
         <w:rPr>
           <w:rFonts w:ascii="Times New Roman" w:hAnsi="Times New Roman" w:cs="Times New Roman"/>
+          <w:sz w:val="24"/>
+          <w:szCs w:val="24"/>
           <w:lang w:val="en-US"/>
         </w:rPr>
         <w:t xml:space="preserve"> selaku mentor SEO dari Goshi</w:t>
@@ -735,13 +1031,19 @@
           <w:ilvl w:val="0"/>
           <w:numId w:val="1"/>
         </w:numPr>
-        <w:rPr>
-          <w:rFonts w:ascii="Times New Roman" w:hAnsi="Times New Roman" w:cs="Times New Roman"/>
-        </w:rPr>
-      </w:pPr>
-      <w:r>
-        <w:rPr>
-          <w:rFonts w:ascii="Times New Roman" w:hAnsi="Times New Roman" w:cs="Times New Roman"/>
+        <w:spacing w:line="360" w:lineRule="auto"/>
+        <w:jc w:val="both"/>
+        <w:rPr>
+          <w:rFonts w:ascii="Times New Roman" w:hAnsi="Times New Roman" w:cs="Times New Roman"/>
+          <w:sz w:val="24"/>
+          <w:szCs w:val="24"/>
+        </w:rPr>
+      </w:pPr>
+      <w:r>
+        <w:rPr>
+          <w:rFonts w:ascii="Times New Roman" w:hAnsi="Times New Roman" w:cs="Times New Roman"/>
+          <w:sz w:val="24"/>
+          <w:szCs w:val="24"/>
           <w:lang w:val="en-US"/>
         </w:rPr>
         <w:t>Seluruh guru dan staff di SMK Telkom Jakarta</w:t>
@@ -754,13 +1056,19 @@
           <w:ilvl w:val="0"/>
           <w:numId w:val="1"/>
         </w:numPr>
-        <w:rPr>
-          <w:rFonts w:ascii="Times New Roman" w:hAnsi="Times New Roman" w:cs="Times New Roman"/>
-        </w:rPr>
-      </w:pPr>
-      <w:r>
-        <w:rPr>
-          <w:rFonts w:ascii="Times New Roman" w:hAnsi="Times New Roman" w:cs="Times New Roman"/>
+        <w:spacing w:line="360" w:lineRule="auto"/>
+        <w:jc w:val="both"/>
+        <w:rPr>
+          <w:rFonts w:ascii="Times New Roman" w:hAnsi="Times New Roman" w:cs="Times New Roman"/>
+          <w:sz w:val="24"/>
+          <w:szCs w:val="24"/>
+        </w:rPr>
+      </w:pPr>
+      <w:r>
+        <w:rPr>
+          <w:rFonts w:ascii="Times New Roman" w:hAnsi="Times New Roman" w:cs="Times New Roman"/>
+          <w:sz w:val="24"/>
+          <w:szCs w:val="24"/>
           <w:lang w:val="en-US"/>
         </w:rPr>
         <w:t xml:space="preserve">Seluruh Anggota </w:t>
@@ -768,6 +1076,8 @@
       <w:r>
         <w:rPr>
           <w:rFonts w:ascii="Times New Roman" w:hAnsi="Times New Roman" w:cs="Times New Roman"/>
+          <w:sz w:val="24"/>
+          <w:szCs w:val="24"/>
           <w:lang w:val="en-US"/>
         </w:rPr>
         <w:t>Goshi</w:t>
@@ -780,13 +1090,19 @@
           <w:ilvl w:val="0"/>
           <w:numId w:val="1"/>
         </w:numPr>
-        <w:rPr>
-          <w:rFonts w:ascii="Times New Roman" w:hAnsi="Times New Roman" w:cs="Times New Roman"/>
-        </w:rPr>
-      </w:pPr>
-      <w:r>
-        <w:rPr>
-          <w:rFonts w:ascii="Times New Roman" w:hAnsi="Times New Roman" w:cs="Times New Roman"/>
+        <w:spacing w:line="360" w:lineRule="auto"/>
+        <w:jc w:val="both"/>
+        <w:rPr>
+          <w:rFonts w:ascii="Times New Roman" w:hAnsi="Times New Roman" w:cs="Times New Roman"/>
+          <w:sz w:val="24"/>
+          <w:szCs w:val="24"/>
+        </w:rPr>
+      </w:pPr>
+      <w:r>
+        <w:rPr>
+          <w:rFonts w:ascii="Times New Roman" w:hAnsi="Times New Roman" w:cs="Times New Roman"/>
+          <w:sz w:val="24"/>
+          <w:szCs w:val="24"/>
           <w:lang w:val="en-US"/>
         </w:rPr>
         <w:t>Keluarga saya tercinta dan tersayang yang selalu mendoakan dan memberikan dukungan kepada saya</w:t>
@@ -794,6 +1110,8 @@
       <w:r>
         <w:rPr>
           <w:rFonts w:ascii="Times New Roman" w:hAnsi="Times New Roman" w:cs="Times New Roman"/>
+          <w:sz w:val="24"/>
+          <w:szCs w:val="24"/>
           <w:lang w:val="en-US"/>
         </w:rPr>
         <w:t>.</w:t>
@@ -806,13 +1124,19 @@
           <w:ilvl w:val="0"/>
           <w:numId w:val="1"/>
         </w:numPr>
-        <w:rPr>
-          <w:rFonts w:ascii="Times New Roman" w:hAnsi="Times New Roman" w:cs="Times New Roman"/>
-        </w:rPr>
-      </w:pPr>
-      <w:r>
-        <w:rPr>
-          <w:rFonts w:ascii="Times New Roman" w:hAnsi="Times New Roman" w:cs="Times New Roman"/>
+        <w:spacing w:line="360" w:lineRule="auto"/>
+        <w:jc w:val="both"/>
+        <w:rPr>
+          <w:rFonts w:ascii="Times New Roman" w:hAnsi="Times New Roman" w:cs="Times New Roman"/>
+          <w:sz w:val="24"/>
+          <w:szCs w:val="24"/>
+        </w:rPr>
+      </w:pPr>
+      <w:r>
+        <w:rPr>
+          <w:rFonts w:ascii="Times New Roman" w:hAnsi="Times New Roman" w:cs="Times New Roman"/>
+          <w:sz w:val="24"/>
+          <w:szCs w:val="24"/>
           <w:lang w:val="en-US"/>
         </w:rPr>
         <w:t>Dan semua pihak yang telah membantu saya dalam menyelsaikan laporan kegiatan prakein di PT Sari Teknologi dengan lancer.</w:t>
@@ -820,22 +1144,25 @@
     </w:p>
     <w:p>
       <w:pPr>
-        <w:rPr>
-          <w:rFonts w:ascii="Times New Roman" w:hAnsi="Times New Roman" w:cs="Times New Roman"/>
-        </w:rPr>
-      </w:pPr>
-    </w:p>
-    <w:p>
-      <w:pPr>
-        <w:rPr>
-          <w:rFonts w:ascii="Times New Roman" w:hAnsi="Times New Roman" w:cs="Times New Roman"/>
-        </w:rPr>
-      </w:pPr>
-      <w:r>
-        <w:rPr>
-          <w:rFonts w:ascii="Times New Roman" w:hAnsi="Times New Roman" w:cs="Times New Roman"/>
-        </w:rPr>
-        <w:tab/>
+        <w:spacing w:line="360" w:lineRule="auto"/>
+        <w:jc w:val="both"/>
+        <w:rPr>
+          <w:rFonts w:ascii="Times New Roman" w:hAnsi="Times New Roman" w:cs="Times New Roman"/>
+        </w:rPr>
+      </w:pPr>
+    </w:p>
+    <w:p>
+      <w:pPr>
+        <w:spacing w:line="360" w:lineRule="auto"/>
+        <w:jc w:val="both"/>
+        <w:rPr>
+          <w:rFonts w:ascii="Times New Roman" w:hAnsi="Times New Roman" w:cs="Times New Roman"/>
+        </w:rPr>
+      </w:pPr>
+      <w:r>
+        <w:rPr>
+          <w:rFonts w:ascii="Times New Roman" w:hAnsi="Times New Roman" w:cs="Times New Roman"/>
+        </w:rPr>
         <w:t xml:space="preserve">Penulisan laporan ini diajukan untuk memenuhi tugas </w:t>
       </w:r>
       <w:r>
@@ -860,29 +1187,22 @@
         <w:rPr>
           <w:rFonts w:ascii="Times New Roman" w:hAnsi="Times New Roman" w:cs="Times New Roman"/>
         </w:rPr>
-        <w:t>. Penyusunan laporan ini masih jauh dari kata sempurna, oleh karena itu kritik dan saran yang membangun sangat diharapkan agar saya dapat  membuat laporan yang lebih baik lagi.</w:t>
-      </w:r>
-    </w:p>
-    <w:p>
-      <w:pPr>
-        <w:rPr>
-          <w:rFonts w:ascii="Times New Roman" w:hAnsi="Times New Roman" w:cs="Times New Roman"/>
-        </w:rPr>
-      </w:pPr>
-    </w:p>
-    <w:p>
-      <w:pPr>
-        <w:rPr>
-          <w:rFonts w:ascii="Times New Roman" w:hAnsi="Times New Roman" w:cs="Times New Roman"/>
-        </w:rPr>
-      </w:pPr>
-    </w:p>
-    <w:p>
-      <w:pPr>
-        <w:rPr>
-          <w:rFonts w:ascii="Times New Roman" w:hAnsi="Times New Roman" w:cs="Times New Roman"/>
-        </w:rPr>
-      </w:pPr>
+        <w:t xml:space="preserve">. Penyusunan laporan ini masih jauh dari kata sempurna, oleh karena itu kritik dan saran yang membangun sangat diharapkan agar saya </w:t>
+      </w:r>
+      <w:proofErr w:type="gramStart"/>
+      <w:r>
+        <w:rPr>
+          <w:rFonts w:ascii="Times New Roman" w:hAnsi="Times New Roman" w:cs="Times New Roman"/>
+        </w:rPr>
+        <w:t>dapat  membuat</w:t>
+      </w:r>
+      <w:proofErr w:type="gramEnd"/>
+      <w:r>
+        <w:rPr>
+          <w:rFonts w:ascii="Times New Roman" w:hAnsi="Times New Roman" w:cs="Times New Roman"/>
+        </w:rPr>
+        <w:t xml:space="preserve"> laporan yang lebih baik lagi.</w:t>
+      </w:r>
     </w:p>
     <w:p>
       <w:pPr>
@@ -900,16 +1220,6 @@
         </w:rPr>
         <w:t>Jakarta, 08 April 2022</w:t>
       </w:r>
-    </w:p>
-    <w:p>
-      <w:pPr>
-        <w:spacing w:line="360" w:lineRule="auto"/>
-        <w:jc w:val="right"/>
-        <w:rPr>
-          <w:rFonts w:ascii="Times New Roman" w:hAnsi="Times New Roman" w:cs="Times New Roman"/>
-          <w:lang w:val="en-US" w:bidi="hi-IN"/>
-        </w:rPr>
-      </w:pPr>
     </w:p>
     <w:p>
       <w:pPr>
@@ -972,41 +1282,46 @@
     </w:p>
     <w:p>
       <w:pPr>
-        <w:spacing w:after="160" w:line="259" w:lineRule="auto"/>
-        <w:rPr>
-          <w:rFonts w:ascii="Times New Roman" w:hAnsi="Times New Roman" w:cs="Times New Roman"/>
-          <w:b/>
-          <w:bCs/>
-          <w:sz w:val="28"/>
-          <w:szCs w:val="28"/>
-        </w:rPr>
-      </w:pPr>
-      <w:r>
-        <w:rPr>
-          <w:rFonts w:ascii="Times New Roman" w:hAnsi="Times New Roman" w:cs="Times New Roman"/>
-          <w:b/>
-          <w:bCs/>
-          <w:sz w:val="28"/>
-          <w:szCs w:val="28"/>
-        </w:rPr>
+        <w:spacing w:after="160" w:line="360" w:lineRule="auto"/>
+        <w:rPr>
+          <w:rFonts w:ascii="Times New Roman" w:hAnsi="Times New Roman" w:cs="Times New Roman"/>
+          <w:b/>
+          <w:bCs/>
+          <w:sz w:val="28"/>
+          <w:szCs w:val="28"/>
+        </w:rPr>
+      </w:pPr>
+      <w:r>
+        <w:rPr>
+          <w:rFonts w:ascii="Times New Roman" w:hAnsi="Times New Roman" w:cs="Times New Roman"/>
+          <w:b/>
+          <w:bCs/>
+          <w:sz w:val="28"/>
+          <w:szCs w:val="28"/>
+        </w:rPr>
+        <w:lastRenderedPageBreak/>
         <w:br w:type="page"/>
       </w:r>
     </w:p>
     <w:p>
       <w:pPr>
-        <w:spacing w:after="160" w:line="259" w:lineRule="auto"/>
+        <w:spacing w:after="160" w:line="360" w:lineRule="auto"/>
         <w:jc w:val="center"/>
         <w:rPr>
           <w:rFonts w:ascii="Times New Roman" w:hAnsi="Times New Roman" w:cs="Times New Roman"/>
-        </w:rPr>
-      </w:pPr>
-      <w:r>
-        <w:rPr>
-          <w:rFonts w:ascii="Times New Roman" w:hAnsi="Times New Roman" w:cs="Times New Roman"/>
-          <w:b/>
-          <w:bCs/>
-          <w:sz w:val="28"/>
-          <w:szCs w:val="28"/>
+          <w:b/>
+          <w:bCs/>
+          <w:sz w:val="32"/>
+          <w:szCs w:val="32"/>
+        </w:rPr>
+      </w:pPr>
+      <w:r>
+        <w:rPr>
+          <w:rFonts w:ascii="Times New Roman" w:hAnsi="Times New Roman" w:cs="Times New Roman"/>
+          <w:b/>
+          <w:bCs/>
+          <w:sz w:val="32"/>
+          <w:szCs w:val="32"/>
         </w:rPr>
         <w:lastRenderedPageBreak/>
         <w:t>DAFTAR ISI</w:t>
@@ -1014,43 +1329,42 @@
     </w:p>
     <w:p>
       <w:pPr>
-        <w:rPr>
-          <w:rFonts w:ascii="Times New Roman" w:hAnsi="Times New Roman" w:cs="Times New Roman"/>
-        </w:rPr>
-      </w:pPr>
-    </w:p>
-    <w:p>
-      <w:pPr>
-        <w:rPr>
-          <w:rFonts w:ascii="Times New Roman" w:hAnsi="Times New Roman" w:cs="Times New Roman"/>
-        </w:rPr>
-      </w:pPr>
-    </w:p>
-    <w:p>
-      <w:pPr>
-        <w:spacing w:after="160" w:line="259" w:lineRule="auto"/>
-        <w:rPr>
-          <w:rFonts w:ascii="Times New Roman" w:hAnsi="Times New Roman" w:cs="Times New Roman"/>
-        </w:rPr>
-      </w:pPr>
-    </w:p>
-    <w:p>
-      <w:pPr>
-        <w:spacing w:after="160" w:line="259" w:lineRule="auto"/>
-        <w:rPr>
-          <w:rFonts w:ascii="Times New Roman" w:hAnsi="Times New Roman" w:cs="Times New Roman"/>
-        </w:rPr>
-      </w:pPr>
-      <w:r>
-        <w:rPr>
-          <w:rFonts w:ascii="Times New Roman" w:hAnsi="Times New Roman" w:cs="Times New Roman"/>
+        <w:spacing w:after="160" w:line="360" w:lineRule="auto"/>
+        <w:jc w:val="center"/>
+        <w:rPr>
+          <w:rFonts w:ascii="Times New Roman" w:hAnsi="Times New Roman" w:cs="Times New Roman"/>
+          <w:b/>
+          <w:bCs/>
+          <w:sz w:val="28"/>
+          <w:szCs w:val="28"/>
+        </w:rPr>
+      </w:pPr>
+    </w:p>
+    <w:p>
+      <w:pPr>
+        <w:spacing w:after="160" w:line="360" w:lineRule="auto"/>
+        <w:rPr>
+          <w:rFonts w:ascii="Times New Roman" w:hAnsi="Times New Roman" w:cs="Times New Roman"/>
+          <w:b/>
+          <w:bCs/>
+          <w:sz w:val="28"/>
+          <w:szCs w:val="28"/>
+        </w:rPr>
+      </w:pPr>
+      <w:r>
+        <w:rPr>
+          <w:rFonts w:ascii="Times New Roman" w:hAnsi="Times New Roman" w:cs="Times New Roman"/>
+          <w:b/>
+          <w:bCs/>
+          <w:sz w:val="28"/>
+          <w:szCs w:val="28"/>
         </w:rPr>
         <w:br w:type="page"/>
       </w:r>
     </w:p>
     <w:p>
       <w:pPr>
-        <w:spacing w:after="160" w:line="259" w:lineRule="auto"/>
+        <w:spacing w:after="160" w:line="360" w:lineRule="auto"/>
         <w:jc w:val="center"/>
         <w:rPr>
           <w:rFonts w:ascii="Times New Roman" w:hAnsi="Times New Roman" w:cs="Times New Roman"/>
@@ -1067,6 +1381,206 @@
           <w:bCs/>
           <w:sz w:val="28"/>
           <w:szCs w:val="28"/>
+        </w:rPr>
+        <w:lastRenderedPageBreak/>
+        <w:t>DAFTAR GAMBAR</w:t>
+      </w:r>
+    </w:p>
+    <w:p>
+      <w:pPr>
+        <w:spacing w:after="160" w:line="360" w:lineRule="auto"/>
+        <w:rPr>
+          <w:rFonts w:ascii="Times New Roman" w:hAnsi="Times New Roman" w:cs="Times New Roman"/>
+          <w:b/>
+          <w:bCs/>
+          <w:sz w:val="28"/>
+          <w:szCs w:val="28"/>
+        </w:rPr>
+      </w:pPr>
+      <w:r>
+        <w:rPr>
+          <w:rFonts w:ascii="Times New Roman" w:hAnsi="Times New Roman" w:cs="Times New Roman"/>
+          <w:b/>
+          <w:bCs/>
+          <w:sz w:val="28"/>
+          <w:szCs w:val="28"/>
+        </w:rPr>
+        <w:br w:type="page"/>
+      </w:r>
+    </w:p>
+    <w:p>
+      <w:pPr>
+        <w:spacing w:after="160" w:line="360" w:lineRule="auto"/>
+        <w:jc w:val="center"/>
+        <w:rPr>
+          <w:rFonts w:ascii="Times New Roman" w:hAnsi="Times New Roman" w:cs="Times New Roman"/>
+          <w:b/>
+          <w:bCs/>
+          <w:sz w:val="28"/>
+          <w:szCs w:val="28"/>
+        </w:rPr>
+      </w:pPr>
+      <w:r>
+        <w:rPr>
+          <w:rFonts w:ascii="Times New Roman" w:hAnsi="Times New Roman" w:cs="Times New Roman"/>
+          <w:b/>
+          <w:bCs/>
+          <w:sz w:val="28"/>
+          <w:szCs w:val="28"/>
+        </w:rPr>
+        <w:lastRenderedPageBreak/>
+        <w:t>DAFTAR TABLE</w:t>
+      </w:r>
+    </w:p>
+    <w:p>
+      <w:pPr>
+        <w:spacing w:after="160" w:line="360" w:lineRule="auto"/>
+        <w:rPr>
+          <w:rFonts w:ascii="Times New Roman" w:hAnsi="Times New Roman" w:cs="Times New Roman"/>
+          <w:b/>
+          <w:bCs/>
+          <w:sz w:val="28"/>
+          <w:szCs w:val="28"/>
+        </w:rPr>
+      </w:pPr>
+      <w:r>
+        <w:rPr>
+          <w:rFonts w:ascii="Times New Roman" w:hAnsi="Times New Roman" w:cs="Times New Roman"/>
+          <w:b/>
+          <w:bCs/>
+          <w:sz w:val="28"/>
+          <w:szCs w:val="28"/>
+        </w:rPr>
+        <w:br w:type="page"/>
+      </w:r>
+    </w:p>
+    <w:p>
+      <w:pPr>
+        <w:spacing w:after="160" w:line="360" w:lineRule="auto"/>
+        <w:jc w:val="center"/>
+        <w:rPr>
+          <w:rFonts w:ascii="Times New Roman" w:hAnsi="Times New Roman" w:cs="Times New Roman"/>
+          <w:b/>
+          <w:bCs/>
+          <w:sz w:val="28"/>
+          <w:szCs w:val="28"/>
+        </w:rPr>
+      </w:pPr>
+      <w:r>
+        <w:rPr>
+          <w:rFonts w:ascii="Times New Roman" w:hAnsi="Times New Roman" w:cs="Times New Roman"/>
+          <w:b/>
+          <w:bCs/>
+          <w:sz w:val="28"/>
+          <w:szCs w:val="28"/>
+        </w:rPr>
+        <w:lastRenderedPageBreak/>
+        <w:t>DAFTAR ISTILAH</w:t>
+      </w:r>
+    </w:p>
+    <w:p>
+      <w:pPr>
+        <w:spacing w:after="160" w:line="360" w:lineRule="auto"/>
+        <w:rPr>
+          <w:rFonts w:ascii="Times New Roman" w:hAnsi="Times New Roman" w:cs="Times New Roman"/>
+          <w:b/>
+          <w:bCs/>
+          <w:sz w:val="28"/>
+          <w:szCs w:val="28"/>
+        </w:rPr>
+      </w:pPr>
+      <w:r>
+        <w:rPr>
+          <w:rFonts w:ascii="Times New Roman" w:hAnsi="Times New Roman" w:cs="Times New Roman"/>
+          <w:b/>
+          <w:bCs/>
+          <w:sz w:val="28"/>
+          <w:szCs w:val="28"/>
+        </w:rPr>
+        <w:br w:type="page"/>
+      </w:r>
+    </w:p>
+    <w:p>
+      <w:pPr>
+        <w:spacing w:after="160" w:line="360" w:lineRule="auto"/>
+        <w:jc w:val="center"/>
+        <w:rPr>
+          <w:rFonts w:ascii="Times New Roman" w:hAnsi="Times New Roman" w:cs="Times New Roman"/>
+          <w:b/>
+          <w:bCs/>
+          <w:sz w:val="28"/>
+          <w:szCs w:val="28"/>
+        </w:rPr>
+      </w:pPr>
+      <w:r>
+        <w:rPr>
+          <w:rFonts w:ascii="Times New Roman" w:hAnsi="Times New Roman" w:cs="Times New Roman"/>
+          <w:b/>
+          <w:bCs/>
+          <w:sz w:val="28"/>
+          <w:szCs w:val="28"/>
+        </w:rPr>
+        <w:lastRenderedPageBreak/>
+        <w:t>ABSTRAKSI</w:t>
+      </w:r>
+    </w:p>
+    <w:p>
+      <w:pPr>
+        <w:spacing w:line="360" w:lineRule="auto"/>
+        <w:rPr>
+          <w:rFonts w:ascii="Times New Roman" w:hAnsi="Times New Roman" w:cs="Times New Roman"/>
+        </w:rPr>
+      </w:pPr>
+    </w:p>
+    <w:p>
+      <w:pPr>
+        <w:spacing w:line="360" w:lineRule="auto"/>
+        <w:rPr>
+          <w:rFonts w:ascii="Times New Roman" w:hAnsi="Times New Roman" w:cs="Times New Roman"/>
+        </w:rPr>
+      </w:pPr>
+    </w:p>
+    <w:p>
+      <w:pPr>
+        <w:spacing w:after="160" w:line="360" w:lineRule="auto"/>
+        <w:rPr>
+          <w:rFonts w:ascii="Times New Roman" w:hAnsi="Times New Roman" w:cs="Times New Roman"/>
+        </w:rPr>
+      </w:pPr>
+    </w:p>
+    <w:p>
+      <w:pPr>
+        <w:spacing w:after="160" w:line="360" w:lineRule="auto"/>
+        <w:rPr>
+          <w:rFonts w:ascii="Times New Roman" w:hAnsi="Times New Roman" w:cs="Times New Roman"/>
+        </w:rPr>
+      </w:pPr>
+      <w:r>
+        <w:rPr>
+          <w:rFonts w:ascii="Times New Roman" w:hAnsi="Times New Roman" w:cs="Times New Roman"/>
+        </w:rPr>
+        <w:br w:type="page"/>
+      </w:r>
+    </w:p>
+    <w:p>
+      <w:pPr>
+        <w:spacing w:after="160" w:line="360" w:lineRule="auto"/>
+        <w:jc w:val="center"/>
+        <w:rPr>
+          <w:rFonts w:ascii="Times New Roman" w:hAnsi="Times New Roman" w:cs="Times New Roman"/>
+          <w:b/>
+          <w:bCs/>
+          <w:sz w:val="32"/>
+          <w:szCs w:val="32"/>
+        </w:rPr>
+      </w:pPr>
+      <w:r>
+        <w:rPr>
+          <w:rFonts w:ascii="Times New Roman" w:hAnsi="Times New Roman" w:cs="Times New Roman"/>
+          <w:b/>
+          <w:bCs/>
+          <w:sz w:val="32"/>
+          <w:szCs w:val="32"/>
         </w:rPr>
         <w:lastRenderedPageBreak/>
         <w:t xml:space="preserve">BAB I </w:t>
@@ -1076,8 +1590,8 @@
           <w:rFonts w:ascii="Times New Roman" w:hAnsi="Times New Roman" w:cs="Times New Roman"/>
           <w:b/>
           <w:bCs/>
-          <w:sz w:val="28"/>
-          <w:szCs w:val="28"/>
+          <w:sz w:val="32"/>
+          <w:szCs w:val="32"/>
         </w:rPr>
         <w:t>PENDAHULUAN</w:t>
       </w:r>
@@ -1089,22 +1603,22 @@
           <w:ilvl w:val="0"/>
           <w:numId w:val="9"/>
         </w:numPr>
-        <w:spacing w:line="259" w:lineRule="auto"/>
-        <w:rPr>
-          <w:rFonts w:ascii="Times New Roman" w:hAnsi="Times New Roman" w:cs="Times New Roman"/>
-          <w:b/>
-          <w:bCs/>
-          <w:sz w:val="28"/>
-          <w:szCs w:val="28"/>
-        </w:rPr>
-      </w:pPr>
-      <w:r>
-        <w:rPr>
-          <w:rFonts w:ascii="Times New Roman" w:hAnsi="Times New Roman" w:cs="Times New Roman"/>
-          <w:b/>
-          <w:bCs/>
-          <w:sz w:val="28"/>
-          <w:szCs w:val="28"/>
+        <w:spacing w:line="360" w:lineRule="auto"/>
+        <w:rPr>
+          <w:rFonts w:ascii="Times New Roman" w:hAnsi="Times New Roman" w:cs="Times New Roman"/>
+          <w:b/>
+          <w:bCs/>
+          <w:sz w:val="24"/>
+          <w:szCs w:val="24"/>
+        </w:rPr>
+      </w:pPr>
+      <w:r>
+        <w:rPr>
+          <w:rFonts w:ascii="Times New Roman" w:hAnsi="Times New Roman" w:cs="Times New Roman"/>
+          <w:b/>
+          <w:bCs/>
+          <w:sz w:val="24"/>
+          <w:szCs w:val="24"/>
           <w:lang w:val="en-US"/>
         </w:rPr>
         <w:t>Latar Belakang</w:t>
@@ -1113,11 +1627,11 @@
     <w:p>
       <w:pPr>
         <w:pStyle w:val="ListParagraph"/>
-        <w:spacing w:line="259" w:lineRule="auto"/>
-        <w:rPr>
-          <w:rFonts w:ascii="Times New Roman" w:hAnsi="Times New Roman" w:cs="Times New Roman"/>
-          <w:sz w:val="28"/>
-          <w:szCs w:val="28"/>
+        <w:spacing w:line="360" w:lineRule="auto"/>
+        <w:rPr>
+          <w:rFonts w:ascii="Times New Roman" w:hAnsi="Times New Roman" w:cs="Times New Roman"/>
+          <w:sz w:val="24"/>
+          <w:szCs w:val="24"/>
           <w:lang w:val="en-US"/>
         </w:rPr>
       </w:pPr>
@@ -1135,8 +1649,8 @@
       <w:r>
         <w:rPr>
           <w:rFonts w:ascii="Times New Roman" w:hAnsi="Times New Roman" w:cs="Times New Roman"/>
-          <w:sz w:val="28"/>
-          <w:szCs w:val="28"/>
+          <w:sz w:val="24"/>
+          <w:szCs w:val="24"/>
           <w:lang w:val="en-US"/>
         </w:rPr>
         <w:t>Ilmu pengetahuan merupakan s</w:t>
@@ -1144,8 +1658,8 @@
       <w:r>
         <w:rPr>
           <w:rFonts w:ascii="Times New Roman" w:hAnsi="Times New Roman" w:cs="Times New Roman"/>
-          <w:sz w:val="28"/>
-          <w:szCs w:val="28"/>
+          <w:sz w:val="24"/>
+          <w:szCs w:val="24"/>
           <w:lang w:val="en-US"/>
         </w:rPr>
         <w:t>ebuah</w:t>
@@ -1153,8 +1667,8 @@
       <w:r>
         <w:rPr>
           <w:rFonts w:ascii="Times New Roman" w:hAnsi="Times New Roman" w:cs="Times New Roman"/>
-          <w:sz w:val="28"/>
-          <w:szCs w:val="28"/>
+          <w:sz w:val="24"/>
+          <w:szCs w:val="24"/>
           <w:lang w:val="en-US"/>
         </w:rPr>
         <w:t xml:space="preserve"> kebutuhan</w:t>
@@ -1162,8 +1676,8 @@
       <w:r>
         <w:rPr>
           <w:rFonts w:ascii="Times New Roman" w:hAnsi="Times New Roman" w:cs="Times New Roman"/>
-          <w:sz w:val="28"/>
-          <w:szCs w:val="28"/>
+          <w:sz w:val="24"/>
+          <w:szCs w:val="24"/>
           <w:lang w:val="en-US"/>
         </w:rPr>
         <w:t xml:space="preserve"> yang sangat penting </w:t>
@@ -1171,8 +1685,8 @@
       <w:r>
         <w:rPr>
           <w:rFonts w:ascii="Times New Roman" w:hAnsi="Times New Roman" w:cs="Times New Roman"/>
-          <w:sz w:val="28"/>
-          <w:szCs w:val="28"/>
+          <w:sz w:val="24"/>
+          <w:szCs w:val="24"/>
           <w:lang w:val="en-US"/>
         </w:rPr>
         <w:t>untuk di pelajari</w:t>
@@ -1180,8 +1694,8 @@
       <w:r>
         <w:rPr>
           <w:rFonts w:ascii="Times New Roman" w:hAnsi="Times New Roman" w:cs="Times New Roman"/>
-          <w:sz w:val="28"/>
-          <w:szCs w:val="28"/>
+          <w:sz w:val="24"/>
+          <w:szCs w:val="24"/>
           <w:lang w:val="en-US"/>
         </w:rPr>
         <w:t xml:space="preserve"> </w:t>
@@ -1189,8 +1703,8 @@
       <w:r>
         <w:rPr>
           <w:rFonts w:ascii="Times New Roman" w:hAnsi="Times New Roman" w:cs="Times New Roman"/>
-          <w:sz w:val="28"/>
-          <w:szCs w:val="28"/>
+          <w:sz w:val="24"/>
+          <w:szCs w:val="24"/>
           <w:lang w:val="en-US"/>
         </w:rPr>
         <w:t>oleh</w:t>
@@ -1198,8 +1712,8 @@
       <w:r>
         <w:rPr>
           <w:rFonts w:ascii="Times New Roman" w:hAnsi="Times New Roman" w:cs="Times New Roman"/>
-          <w:sz w:val="28"/>
-          <w:szCs w:val="28"/>
+          <w:sz w:val="24"/>
+          <w:szCs w:val="24"/>
           <w:lang w:val="en-US"/>
         </w:rPr>
         <w:t xml:space="preserve"> umat manusia</w:t>
@@ -1207,8 +1721,8 @@
       <w:r>
         <w:rPr>
           <w:rFonts w:ascii="Times New Roman" w:hAnsi="Times New Roman" w:cs="Times New Roman"/>
-          <w:sz w:val="28"/>
-          <w:szCs w:val="28"/>
+          <w:sz w:val="24"/>
+          <w:szCs w:val="24"/>
           <w:lang w:val="en-US"/>
         </w:rPr>
         <w:t>,</w:t>
@@ -1216,8 +1730,8 @@
       <w:r>
         <w:rPr>
           <w:rFonts w:ascii="Times New Roman" w:hAnsi="Times New Roman" w:cs="Times New Roman"/>
-          <w:sz w:val="28"/>
-          <w:szCs w:val="28"/>
+          <w:sz w:val="24"/>
+          <w:szCs w:val="24"/>
           <w:lang w:val="en-US"/>
         </w:rPr>
         <w:t xml:space="preserve"> atau bahkan</w:t>
@@ -1225,8 +1739,8 @@
       <w:r>
         <w:rPr>
           <w:rFonts w:ascii="Times New Roman" w:hAnsi="Times New Roman" w:cs="Times New Roman"/>
-          <w:sz w:val="28"/>
-          <w:szCs w:val="28"/>
+          <w:sz w:val="24"/>
+          <w:szCs w:val="24"/>
           <w:lang w:val="en-US"/>
         </w:rPr>
         <w:t xml:space="preserve"> </w:t>
@@ -1234,8 +1748,8 @@
       <w:r>
         <w:rPr>
           <w:rFonts w:ascii="Times New Roman" w:hAnsi="Times New Roman" w:cs="Times New Roman"/>
-          <w:sz w:val="28"/>
-          <w:szCs w:val="28"/>
+          <w:sz w:val="24"/>
+          <w:szCs w:val="24"/>
           <w:lang w:val="en-US"/>
         </w:rPr>
         <w:t xml:space="preserve">sudah menjadi hal wajib </w:t>
@@ -1243,8 +1757,8 @@
       <w:r>
         <w:rPr>
           <w:rFonts w:ascii="Times New Roman" w:hAnsi="Times New Roman" w:cs="Times New Roman"/>
-          <w:sz w:val="28"/>
-          <w:szCs w:val="28"/>
+          <w:sz w:val="24"/>
+          <w:szCs w:val="24"/>
           <w:lang w:val="en-US"/>
         </w:rPr>
         <w:t>untuk di pelajari oleh manusia.</w:t>
@@ -1252,8 +1766,8 @@
       <w:r>
         <w:rPr>
           <w:rFonts w:ascii="Times New Roman" w:hAnsi="Times New Roman" w:cs="Times New Roman"/>
-          <w:sz w:val="28"/>
-          <w:szCs w:val="28"/>
+          <w:sz w:val="24"/>
+          <w:szCs w:val="24"/>
           <w:lang w:val="en-US"/>
         </w:rPr>
         <w:t xml:space="preserve"> </w:t>
@@ -1261,8 +1775,8 @@
       <w:r>
         <w:rPr>
           <w:rFonts w:ascii="Times New Roman" w:hAnsi="Times New Roman" w:cs="Times New Roman"/>
-          <w:sz w:val="28"/>
-          <w:szCs w:val="28"/>
+          <w:sz w:val="24"/>
+          <w:szCs w:val="24"/>
           <w:lang w:val="en-US"/>
         </w:rPr>
         <w:t>Di salah satu perkembangan</w:t>
@@ -1270,17 +1784,26 @@
       <w:r>
         <w:rPr>
           <w:rFonts w:ascii="Times New Roman" w:hAnsi="Times New Roman" w:cs="Times New Roman"/>
-          <w:sz w:val="28"/>
-          <w:szCs w:val="28"/>
-          <w:lang w:val="en-US"/>
-        </w:rPr>
-        <w:t xml:space="preserve"> ilmu pengtahua ada sebuah cabang ilmu pengetahuan yang </w:t>
-      </w:r>
-      <w:r>
-        <w:rPr>
-          <w:rFonts w:ascii="Times New Roman" w:hAnsi="Times New Roman" w:cs="Times New Roman"/>
-          <w:sz w:val="28"/>
-          <w:szCs w:val="28"/>
+          <w:sz w:val="24"/>
+          <w:szCs w:val="24"/>
+          <w:lang w:val="en-US"/>
+        </w:rPr>
+        <w:t>nya</w:t>
+      </w:r>
+      <w:r>
+        <w:rPr>
+          <w:rFonts w:ascii="Times New Roman" w:hAnsi="Times New Roman" w:cs="Times New Roman"/>
+          <w:sz w:val="24"/>
+          <w:szCs w:val="24"/>
+          <w:lang w:val="en-US"/>
+        </w:rPr>
+        <w:t xml:space="preserve"> ada sebuah cabang ilmu pengetahuan yang </w:t>
+      </w:r>
+      <w:r>
+        <w:rPr>
+          <w:rFonts w:ascii="Times New Roman" w:hAnsi="Times New Roman" w:cs="Times New Roman"/>
+          <w:sz w:val="24"/>
+          <w:szCs w:val="24"/>
           <w:lang w:val="en-US"/>
         </w:rPr>
         <w:t>lagi sangat di minati oleh kalangan anak muda zaman sekarang Namanya ilmu teknologi digital.</w:t>
@@ -1289,19 +1812,19 @@
     <w:p>
       <w:pPr>
         <w:pStyle w:val="ListParagraph"/>
-        <w:spacing w:line="259" w:lineRule="auto"/>
-        <w:rPr>
-          <w:rFonts w:ascii="Times New Roman" w:hAnsi="Times New Roman" w:cs="Times New Roman"/>
-          <w:sz w:val="28"/>
-          <w:szCs w:val="28"/>
-          <w:lang w:val="en-US"/>
-        </w:rPr>
-      </w:pPr>
-      <w:r>
-        <w:rPr>
-          <w:rFonts w:ascii="Times New Roman" w:hAnsi="Times New Roman" w:cs="Times New Roman"/>
-          <w:sz w:val="28"/>
-          <w:szCs w:val="28"/>
+        <w:spacing w:line="360" w:lineRule="auto"/>
+        <w:rPr>
+          <w:rFonts w:ascii="Times New Roman" w:hAnsi="Times New Roman" w:cs="Times New Roman"/>
+          <w:sz w:val="24"/>
+          <w:szCs w:val="24"/>
+          <w:lang w:val="en-US"/>
+        </w:rPr>
+      </w:pPr>
+      <w:r>
+        <w:rPr>
+          <w:rFonts w:ascii="Times New Roman" w:hAnsi="Times New Roman" w:cs="Times New Roman"/>
+          <w:sz w:val="24"/>
+          <w:szCs w:val="24"/>
           <w:lang w:val="en-US"/>
         </w:rPr>
         <w:tab/>
@@ -1310,35 +1833,17 @@
       <w:r>
         <w:rPr>
           <w:rFonts w:ascii="Times New Roman" w:hAnsi="Times New Roman" w:cs="Times New Roman"/>
-          <w:sz w:val="28"/>
-          <w:szCs w:val="28"/>
-          <w:lang w:val="en-US"/>
-        </w:rPr>
-        <w:t xml:space="preserve">dasar </w:t>
-      </w:r>
-      <w:r>
-        <w:rPr>
-          <w:rFonts w:ascii="Times New Roman" w:hAnsi="Times New Roman" w:cs="Times New Roman"/>
-          <w:sz w:val="28"/>
-          <w:szCs w:val="28"/>
-          <w:lang w:val="en-US"/>
-        </w:rPr>
-        <w:t>Digital merupakan penggambaran dari suatu keadaan bilangan yang terdiri dari angka 0 dan 1 atau off dan on (bilangan biner)</w:t>
-      </w:r>
-      <w:r>
-        <w:rPr>
-          <w:rFonts w:ascii="Times New Roman" w:hAnsi="Times New Roman" w:cs="Times New Roman"/>
-          <w:sz w:val="28"/>
-          <w:szCs w:val="28"/>
-          <w:lang w:val="en-US"/>
-        </w:rPr>
-        <w:t xml:space="preserve">. </w:t>
-      </w:r>
-      <w:r>
-        <w:rPr>
-          <w:rFonts w:ascii="Times New Roman" w:hAnsi="Times New Roman" w:cs="Times New Roman"/>
-          <w:sz w:val="28"/>
-          <w:szCs w:val="28"/>
+          <w:sz w:val="24"/>
+          <w:szCs w:val="24"/>
+          <w:lang w:val="en-US"/>
+        </w:rPr>
+        <w:t xml:space="preserve">dasar Digital merupakan penggambaran dari suatu keadaan bilangan yang terdiri dari angka 0 dan 1 atau off dan on (bilangan biner). </w:t>
+      </w:r>
+      <w:r>
+        <w:rPr>
+          <w:rFonts w:ascii="Times New Roman" w:hAnsi="Times New Roman" w:cs="Times New Roman"/>
+          <w:sz w:val="24"/>
+          <w:szCs w:val="24"/>
           <w:lang w:val="en-US"/>
         </w:rPr>
         <w:t>S</w:t>
@@ -1346,8 +1851,8 @@
       <w:r>
         <w:rPr>
           <w:rFonts w:ascii="Times New Roman" w:hAnsi="Times New Roman" w:cs="Times New Roman"/>
-          <w:sz w:val="28"/>
-          <w:szCs w:val="28"/>
+          <w:sz w:val="24"/>
+          <w:szCs w:val="24"/>
           <w:lang w:val="en-US"/>
         </w:rPr>
         <w:t>ecar</w:t>
@@ -1355,44 +1860,55 @@
       <w:r>
         <w:rPr>
           <w:rFonts w:ascii="Times New Roman" w:hAnsi="Times New Roman" w:cs="Times New Roman"/>
-          <w:sz w:val="28"/>
-          <w:szCs w:val="28"/>
-          <w:lang w:val="en-US"/>
-        </w:rPr>
-        <w:t xml:space="preserve">a sederhana </w:t>
-      </w:r>
-      <w:r>
-        <w:rPr>
-          <w:rFonts w:ascii="Times New Roman" w:hAnsi="Times New Roman" w:cs="Times New Roman"/>
-          <w:sz w:val="28"/>
-          <w:szCs w:val="28"/>
-          <w:lang w:val="en-US"/>
-        </w:rPr>
-        <w:t>Digitalisasi atau digital adalah suatu bentuk perubahan dari teknologi mekanik dan elektronik analog ke dalam teknologi digital.</w:t>
-      </w:r>
-      <w:r>
-        <w:rPr>
-          <w:rFonts w:ascii="Times New Roman" w:hAnsi="Times New Roman" w:cs="Times New Roman"/>
-          <w:sz w:val="28"/>
-          <w:szCs w:val="28"/>
-          <w:lang w:val="en-US"/>
-        </w:rPr>
-        <w:t xml:space="preserve"> Peran teknologi digital di</w:t>
-      </w:r>
-      <w:r>
-        <w:rPr>
-          <w:rFonts w:ascii="Times New Roman" w:hAnsi="Times New Roman" w:cs="Times New Roman"/>
-          <w:sz w:val="28"/>
-          <w:szCs w:val="28"/>
-          <w:lang w:val="en-US"/>
-        </w:rPr>
-        <w:t xml:space="preserve"> zaman sekarang itu sangat besar sekali .Sudah banyak sekali</w:t>
-      </w:r>
-      <w:r>
-        <w:rPr>
-          <w:rFonts w:ascii="Times New Roman" w:hAnsi="Times New Roman" w:cs="Times New Roman"/>
-          <w:sz w:val="28"/>
-          <w:szCs w:val="28"/>
+          <w:sz w:val="24"/>
+          <w:szCs w:val="24"/>
+          <w:lang w:val="en-US"/>
+        </w:rPr>
+        <w:t>a sederhana Digitalisasi atau digital adalah suatu bentuk perubahan dari teknologi mekanik dan elektronik analog ke dalam teknologi digital. Peran teknologi digital di</w:t>
+      </w:r>
+      <w:r>
+        <w:rPr>
+          <w:rFonts w:ascii="Times New Roman" w:hAnsi="Times New Roman" w:cs="Times New Roman"/>
+          <w:sz w:val="24"/>
+          <w:szCs w:val="24"/>
+          <w:lang w:val="en-US"/>
+        </w:rPr>
+        <w:t xml:space="preserve"> zaman sekarang itu sangat besar </w:t>
+      </w:r>
+      <w:proofErr w:type="gramStart"/>
+      <w:r>
+        <w:rPr>
+          <w:rFonts w:ascii="Times New Roman" w:hAnsi="Times New Roman" w:cs="Times New Roman"/>
+          <w:sz w:val="24"/>
+          <w:szCs w:val="24"/>
+          <w:lang w:val="en-US"/>
+        </w:rPr>
+        <w:t>sekali .Sudah</w:t>
+      </w:r>
+      <w:proofErr w:type="gramEnd"/>
+      <w:r>
+        <w:rPr>
+          <w:rFonts w:ascii="Times New Roman" w:hAnsi="Times New Roman" w:cs="Times New Roman"/>
+          <w:sz w:val="24"/>
+          <w:szCs w:val="24"/>
+          <w:lang w:val="en-US"/>
+        </w:rPr>
+        <w:t xml:space="preserve"> banyak sekali</w:t>
+      </w:r>
+      <w:r>
+        <w:rPr>
+          <w:rFonts w:ascii="Times New Roman" w:hAnsi="Times New Roman" w:cs="Times New Roman"/>
+          <w:sz w:val="24"/>
+          <w:szCs w:val="24"/>
+          <w:lang w:val="en-US"/>
+        </w:rPr>
+        <w:t xml:space="preserve"> contoh</w:t>
+      </w:r>
+      <w:r>
+        <w:rPr>
+          <w:rFonts w:ascii="Times New Roman" w:hAnsi="Times New Roman" w:cs="Times New Roman"/>
+          <w:sz w:val="24"/>
+          <w:szCs w:val="24"/>
           <w:lang w:val="en-US"/>
         </w:rPr>
         <w:t xml:space="preserve"> </w:t>
@@ -1400,12 +1916,270 @@
       <w:r>
         <w:rPr>
           <w:rFonts w:ascii="Times New Roman" w:hAnsi="Times New Roman" w:cs="Times New Roman"/>
-          <w:sz w:val="28"/>
-          <w:szCs w:val="28"/>
-          <w:lang w:val="en-US"/>
-        </w:rPr>
-        <w:t>perusahaan-perusahaan yang besar dan sukses yang bergerak di bidang digital.</w:t>
-      </w:r>
+          <w:sz w:val="24"/>
+          <w:szCs w:val="24"/>
+          <w:lang w:val="en-US"/>
+        </w:rPr>
+        <w:t>perusahaan-perusahaan yang besar dan sukses yang bergerak di bidang digita</w:t>
+      </w:r>
+      <w:r>
+        <w:rPr>
+          <w:rFonts w:ascii="Times New Roman" w:hAnsi="Times New Roman" w:cs="Times New Roman"/>
+          <w:sz w:val="24"/>
+          <w:szCs w:val="24"/>
+          <w:lang w:val="en-US"/>
+        </w:rPr>
+        <w:t>l</w:t>
+      </w:r>
+      <w:r>
+        <w:rPr>
+          <w:rFonts w:ascii="Times New Roman" w:hAnsi="Times New Roman" w:cs="Times New Roman"/>
+          <w:sz w:val="24"/>
+          <w:szCs w:val="24"/>
+          <w:lang w:val="en-US"/>
+        </w:rPr>
+        <w:t xml:space="preserve"> k</w:t>
+      </w:r>
+      <w:r>
+        <w:rPr>
+          <w:rFonts w:ascii="Times New Roman" w:hAnsi="Times New Roman" w:cs="Times New Roman"/>
+          <w:sz w:val="24"/>
+          <w:szCs w:val="24"/>
+          <w:lang w:val="en-US"/>
+        </w:rPr>
+        <w:t>ita ambil contoh Facebook</w:t>
+      </w:r>
+      <w:r>
+        <w:rPr>
+          <w:rFonts w:ascii="Times New Roman" w:hAnsi="Times New Roman" w:cs="Times New Roman"/>
+          <w:sz w:val="24"/>
+          <w:szCs w:val="24"/>
+          <w:lang w:val="en-US"/>
+        </w:rPr>
+        <w:t>. Siapa yang tidak tau Facebook,</w:t>
+      </w:r>
+      <w:r>
+        <w:rPr>
+          <w:rFonts w:ascii="Times New Roman" w:hAnsi="Times New Roman" w:cs="Times New Roman"/>
+          <w:sz w:val="24"/>
+          <w:szCs w:val="24"/>
+          <w:lang w:val="en-US"/>
+        </w:rPr>
+        <w:t xml:space="preserve"> Facebook merupakan salah satu platform social media yang cukup terkenal sampai sekarang. Pertama kali dibuat</w:t>
+      </w:r>
+      <w:r>
+        <w:rPr>
+          <w:rFonts w:ascii="Times New Roman" w:hAnsi="Times New Roman" w:cs="Times New Roman"/>
+          <w:sz w:val="24"/>
+          <w:szCs w:val="24"/>
+          <w:lang w:val="en-US"/>
+        </w:rPr>
+        <w:t xml:space="preserve"> pada tahun 2004 oleh </w:t>
+      </w:r>
+      <w:r>
+        <w:rPr>
+          <w:rFonts w:ascii="Times New Roman" w:hAnsi="Times New Roman" w:cs="Times New Roman"/>
+          <w:sz w:val="24"/>
+          <w:szCs w:val="24"/>
+          <w:lang w:val="en-US"/>
+        </w:rPr>
+        <w:t>Mark Zuckerberg Bersama rekan</w:t>
+      </w:r>
+      <w:r>
+        <w:rPr>
+          <w:rFonts w:ascii="Times New Roman" w:hAnsi="Times New Roman" w:cs="Times New Roman"/>
+          <w:sz w:val="24"/>
+          <w:szCs w:val="24"/>
+          <w:lang w:val="en-US"/>
+        </w:rPr>
+        <w:t>-rekan</w:t>
+      </w:r>
+      <w:r>
+        <w:rPr>
+          <w:rFonts w:ascii="Times New Roman" w:hAnsi="Times New Roman" w:cs="Times New Roman"/>
+          <w:sz w:val="24"/>
+          <w:szCs w:val="24"/>
+          <w:lang w:val="en-US"/>
+        </w:rPr>
+        <w:t>nya Facebook sebe</w:t>
+      </w:r>
+      <w:r>
+        <w:rPr>
+          <w:rFonts w:ascii="Times New Roman" w:hAnsi="Times New Roman" w:cs="Times New Roman"/>
+          <w:sz w:val="24"/>
+          <w:szCs w:val="24"/>
+          <w:lang w:val="en-US"/>
+        </w:rPr>
+        <w:t>narnya hanya digunakan oleh mahasiswa universitas havard</w:t>
+      </w:r>
+      <w:r>
+        <w:rPr>
+          <w:rFonts w:ascii="Times New Roman" w:hAnsi="Times New Roman" w:cs="Times New Roman"/>
+          <w:sz w:val="24"/>
+          <w:szCs w:val="24"/>
+          <w:lang w:val="en-US"/>
+        </w:rPr>
+        <w:t xml:space="preserve"> untuk kepentingan tugas kuliah</w:t>
+      </w:r>
+      <w:r>
+        <w:rPr>
+          <w:rFonts w:ascii="Times New Roman" w:hAnsi="Times New Roman" w:cs="Times New Roman"/>
+          <w:sz w:val="24"/>
+          <w:szCs w:val="24"/>
+          <w:lang w:val="en-US"/>
+        </w:rPr>
+        <w:t xml:space="preserve"> saja</w:t>
+      </w:r>
+      <w:r>
+        <w:rPr>
+          <w:rFonts w:ascii="Times New Roman" w:hAnsi="Times New Roman" w:cs="Times New Roman"/>
+          <w:sz w:val="24"/>
+          <w:szCs w:val="24"/>
+          <w:lang w:val="en-US"/>
+        </w:rPr>
+        <w:t>,</w:t>
+      </w:r>
+      <w:r>
+        <w:rPr>
+          <w:rFonts w:ascii="Times New Roman" w:hAnsi="Times New Roman" w:cs="Times New Roman"/>
+          <w:sz w:val="24"/>
+          <w:szCs w:val="24"/>
+          <w:lang w:val="en-US"/>
+        </w:rPr>
+        <w:t xml:space="preserve"> tapi karena kepopulerannya</w:t>
+      </w:r>
+      <w:r>
+        <w:rPr>
+          <w:rFonts w:ascii="Times New Roman" w:hAnsi="Times New Roman" w:cs="Times New Roman"/>
+          <w:sz w:val="24"/>
+          <w:szCs w:val="24"/>
+          <w:lang w:val="en-US"/>
+        </w:rPr>
+        <w:t xml:space="preserve"> </w:t>
+      </w:r>
+      <w:r>
+        <w:rPr>
+          <w:rFonts w:ascii="Times New Roman" w:hAnsi="Times New Roman" w:cs="Times New Roman"/>
+          <w:sz w:val="24"/>
+          <w:szCs w:val="24"/>
+          <w:lang w:val="en-US"/>
+        </w:rPr>
+        <w:t>penggunaan Facebook menjadi umum dan dapat mejadi salah satu perusahaan besar sampai sekarang.</w:t>
+      </w:r>
+    </w:p>
+    <w:p>
+      <w:pPr>
+        <w:pStyle w:val="ListParagraph"/>
+        <w:spacing w:line="360" w:lineRule="auto"/>
+        <w:rPr>
+          <w:rFonts w:ascii="Times New Roman" w:hAnsi="Times New Roman" w:cs="Times New Roman"/>
+          <w:sz w:val="24"/>
+          <w:szCs w:val="24"/>
+          <w:lang w:val="en-US"/>
+        </w:rPr>
+      </w:pPr>
+    </w:p>
+    <w:p>
+      <w:pPr>
+        <w:pStyle w:val="ListParagraph"/>
+        <w:spacing w:line="360" w:lineRule="auto"/>
+        <w:rPr>
+          <w:rFonts w:ascii="Times New Roman" w:hAnsi="Times New Roman" w:cs="Times New Roman"/>
+          <w:sz w:val="24"/>
+          <w:szCs w:val="24"/>
+          <w:lang w:val="en-US"/>
+        </w:rPr>
+      </w:pPr>
+      <w:r>
+        <w:rPr>
+          <w:rFonts w:ascii="Times New Roman" w:hAnsi="Times New Roman" w:cs="Times New Roman"/>
+          <w:sz w:val="24"/>
+          <w:szCs w:val="24"/>
+          <w:lang w:val="en-US"/>
+        </w:rPr>
+        <w:t>Dari kisah Facebook yang awalnya hanyak untuk tugas kuliah sampai menjadi platform social media yang terkenal saja kita dapat tahu seberapa populernya teknologi digital</w:t>
+      </w:r>
+      <w:r>
+        <w:rPr>
+          <w:rFonts w:ascii="Times New Roman" w:hAnsi="Times New Roman" w:cs="Times New Roman"/>
+          <w:sz w:val="24"/>
+          <w:szCs w:val="24"/>
+          <w:lang w:val="en-US"/>
+        </w:rPr>
+        <w:t xml:space="preserve"> di zaman sekarang. Tetapi pada saat ini masih banyak sekali orang yang menyalahgunaka</w:t>
+      </w:r>
+      <w:r>
+        <w:rPr>
+          <w:rFonts w:ascii="Times New Roman" w:hAnsi="Times New Roman" w:cs="Times New Roman"/>
+          <w:sz w:val="24"/>
+          <w:szCs w:val="24"/>
+          <w:lang w:val="en-US"/>
+        </w:rPr>
+        <w:t>n social media yang padahal social media dapat digunakan untuk hal-hal yang positif.</w:t>
+      </w:r>
+    </w:p>
+    <w:p>
+      <w:pPr>
+        <w:pStyle w:val="ListParagraph"/>
+        <w:spacing w:line="360" w:lineRule="auto"/>
+        <w:rPr>
+          <w:rFonts w:ascii="Times New Roman" w:hAnsi="Times New Roman" w:cs="Times New Roman"/>
+          <w:sz w:val="24"/>
+          <w:szCs w:val="24"/>
+          <w:lang w:val="en-US"/>
+        </w:rPr>
+      </w:pPr>
+    </w:p>
+    <w:p>
+      <w:pPr>
+        <w:pStyle w:val="ListParagraph"/>
+        <w:spacing w:line="360" w:lineRule="auto"/>
+        <w:rPr>
+          <w:rFonts w:ascii="Times New Roman" w:hAnsi="Times New Roman" w:cs="Times New Roman"/>
+          <w:sz w:val="24"/>
+          <w:szCs w:val="24"/>
+          <w:lang w:val="en-US"/>
+        </w:rPr>
+      </w:pPr>
+      <w:r>
+        <w:rPr>
+          <w:rFonts w:ascii="Times New Roman" w:hAnsi="Times New Roman" w:cs="Times New Roman"/>
+          <w:sz w:val="24"/>
+          <w:szCs w:val="24"/>
+          <w:lang w:val="en-US"/>
+        </w:rPr>
+        <w:t>Dengan di ketahuinya hal itu lah saya membuat laporan ini</w:t>
+      </w:r>
+      <w:r>
+        <w:rPr>
+          <w:rFonts w:ascii="Times New Roman" w:hAnsi="Times New Roman" w:cs="Times New Roman"/>
+          <w:sz w:val="24"/>
+          <w:szCs w:val="24"/>
+          <w:lang w:val="en-US"/>
+        </w:rPr>
+        <w:t xml:space="preserve"> yang akan menceritakan pengalaman saya selama PKL di </w:t>
+      </w:r>
+      <w:r>
+        <w:rPr>
+          <w:rFonts w:ascii="Times New Roman" w:hAnsi="Times New Roman" w:cs="Times New Roman"/>
+          <w:sz w:val="24"/>
+          <w:szCs w:val="24"/>
+          <w:lang w:val="en-US"/>
+        </w:rPr>
+        <w:t>bidang teknologi yaitu sebagai seorang SEO.</w:t>
+      </w:r>
+    </w:p>
+    <w:p>
+      <w:pPr>
+        <w:pStyle w:val="ListParagraph"/>
+        <w:spacing w:line="360" w:lineRule="auto"/>
+        <w:rPr>
+          <w:rFonts w:ascii="Times New Roman" w:hAnsi="Times New Roman" w:cs="Times New Roman"/>
+          <w:sz w:val="28"/>
+          <w:szCs w:val="28"/>
+          <w:lang w:val="en-US"/>
+        </w:rPr>
+      </w:pPr>
     </w:p>
     <w:p>
       <w:pPr>
@@ -1414,26 +2188,182 @@
           <w:ilvl w:val="0"/>
           <w:numId w:val="9"/>
         </w:numPr>
-        <w:spacing w:line="259" w:lineRule="auto"/>
-        <w:rPr>
-          <w:rFonts w:ascii="Times New Roman" w:hAnsi="Times New Roman" w:cs="Times New Roman"/>
-          <w:b/>
-          <w:bCs/>
-          <w:sz w:val="28"/>
-          <w:szCs w:val="28"/>
-        </w:rPr>
-      </w:pPr>
-      <w:r>
-        <w:rPr>
-          <w:rFonts w:ascii="Times New Roman" w:hAnsi="Times New Roman" w:cs="Times New Roman"/>
-          <w:b/>
-          <w:bCs/>
-          <w:sz w:val="28"/>
-          <w:szCs w:val="28"/>
+        <w:spacing w:line="360" w:lineRule="auto"/>
+        <w:rPr>
+          <w:rFonts w:ascii="Times New Roman" w:hAnsi="Times New Roman" w:cs="Times New Roman"/>
+          <w:b/>
+          <w:bCs/>
+          <w:sz w:val="24"/>
+          <w:szCs w:val="24"/>
+        </w:rPr>
+      </w:pPr>
+      <w:r>
+        <w:rPr>
+          <w:rFonts w:ascii="Times New Roman" w:hAnsi="Times New Roman" w:cs="Times New Roman"/>
+          <w:b/>
+          <w:bCs/>
+          <w:sz w:val="24"/>
+          <w:szCs w:val="24"/>
           <w:lang w:val="en-US"/>
         </w:rPr>
         <w:t>Rumusan Masalah</w:t>
       </w:r>
+    </w:p>
+    <w:p>
+      <w:pPr>
+        <w:pStyle w:val="ListParagraph"/>
+        <w:spacing w:line="360" w:lineRule="auto"/>
+        <w:rPr>
+          <w:rFonts w:ascii="Times New Roman" w:hAnsi="Times New Roman" w:cs="Times New Roman"/>
+          <w:sz w:val="24"/>
+          <w:szCs w:val="24"/>
+          <w:lang w:val="en-US"/>
+        </w:rPr>
+      </w:pPr>
+      <w:r>
+        <w:rPr>
+          <w:rFonts w:ascii="Times New Roman" w:hAnsi="Times New Roman" w:cs="Times New Roman"/>
+          <w:b/>
+          <w:bCs/>
+          <w:sz w:val="28"/>
+          <w:szCs w:val="28"/>
+        </w:rPr>
+        <w:tab/>
+      </w:r>
+      <w:r>
+        <w:rPr>
+          <w:rFonts w:ascii="Times New Roman" w:hAnsi="Times New Roman" w:cs="Times New Roman"/>
+          <w:sz w:val="24"/>
+          <w:szCs w:val="24"/>
+          <w:lang w:val="en-US"/>
+        </w:rPr>
+        <w:t>Berdasarkan tema dan latar belakang laporan ini</w:t>
+      </w:r>
+      <w:r>
+        <w:rPr>
+          <w:rFonts w:ascii="Times New Roman" w:hAnsi="Times New Roman" w:cs="Times New Roman"/>
+          <w:sz w:val="24"/>
+          <w:szCs w:val="24"/>
+          <w:lang w:val="en-US"/>
+        </w:rPr>
+        <w:t xml:space="preserve"> dapat di simpulkan beberapa rumusan masalah sebagai berikut:</w:t>
+      </w:r>
+    </w:p>
+    <w:p>
+      <w:pPr>
+        <w:pStyle w:val="ListParagraph"/>
+        <w:numPr>
+          <w:ilvl w:val="0"/>
+          <w:numId w:val="15"/>
+        </w:numPr>
+        <w:spacing w:line="360" w:lineRule="auto"/>
+        <w:rPr>
+          <w:rFonts w:ascii="Times New Roman" w:hAnsi="Times New Roman" w:cs="Times New Roman"/>
+          <w:sz w:val="24"/>
+          <w:szCs w:val="24"/>
+          <w:lang w:val="en-US"/>
+        </w:rPr>
+      </w:pPr>
+      <w:r>
+        <w:rPr>
+          <w:rFonts w:ascii="Times New Roman" w:hAnsi="Times New Roman" w:cs="Times New Roman"/>
+          <w:sz w:val="24"/>
+          <w:szCs w:val="24"/>
+          <w:lang w:val="en-US"/>
+        </w:rPr>
+        <w:lastRenderedPageBreak/>
+        <w:t>Apa itu SEO? Definisi?</w:t>
+      </w:r>
+      <w:r>
+        <w:rPr>
+          <w:rFonts w:ascii="Times New Roman" w:hAnsi="Times New Roman" w:cs="Times New Roman"/>
+          <w:sz w:val="24"/>
+          <w:szCs w:val="24"/>
+          <w:lang w:val="en-US"/>
+        </w:rPr>
+        <w:t xml:space="preserve"> Teknik? Manfaat?</w:t>
+      </w:r>
+    </w:p>
+    <w:p>
+      <w:pPr>
+        <w:pStyle w:val="ListParagraph"/>
+        <w:numPr>
+          <w:ilvl w:val="0"/>
+          <w:numId w:val="15"/>
+        </w:numPr>
+        <w:spacing w:line="360" w:lineRule="auto"/>
+        <w:rPr>
+          <w:rFonts w:ascii="Times New Roman" w:hAnsi="Times New Roman" w:cs="Times New Roman"/>
+          <w:sz w:val="24"/>
+          <w:szCs w:val="24"/>
+          <w:lang w:val="en-US"/>
+        </w:rPr>
+      </w:pPr>
+      <w:r>
+        <w:rPr>
+          <w:rFonts w:ascii="Times New Roman" w:hAnsi="Times New Roman" w:cs="Times New Roman"/>
+          <w:sz w:val="24"/>
+          <w:szCs w:val="24"/>
+          <w:lang w:val="en-US"/>
+        </w:rPr>
+        <w:t>Apa saja yang digunakan untuk menunjang seorang SEO</w:t>
+      </w:r>
+      <w:r>
+        <w:rPr>
+          <w:rFonts w:ascii="Times New Roman" w:hAnsi="Times New Roman" w:cs="Times New Roman"/>
+          <w:sz w:val="24"/>
+          <w:szCs w:val="24"/>
+          <w:lang w:val="en-US"/>
+        </w:rPr>
+        <w:t>?</w:t>
+      </w:r>
+    </w:p>
+    <w:p>
+      <w:pPr>
+        <w:pStyle w:val="ListParagraph"/>
+        <w:numPr>
+          <w:ilvl w:val="0"/>
+          <w:numId w:val="15"/>
+        </w:numPr>
+        <w:spacing w:line="360" w:lineRule="auto"/>
+        <w:rPr>
+          <w:rFonts w:ascii="Times New Roman" w:hAnsi="Times New Roman" w:cs="Times New Roman"/>
+          <w:sz w:val="24"/>
+          <w:szCs w:val="24"/>
+          <w:lang w:val="en-US"/>
+        </w:rPr>
+      </w:pPr>
+      <w:r>
+        <w:rPr>
+          <w:rFonts w:ascii="Times New Roman" w:hAnsi="Times New Roman" w:cs="Times New Roman"/>
+          <w:sz w:val="24"/>
+          <w:szCs w:val="24"/>
+          <w:lang w:val="en-US"/>
+        </w:rPr>
+        <w:t xml:space="preserve">Apakah SEO dapat menjadi pekerjaan jangka </w:t>
+      </w:r>
+      <w:r>
+        <w:rPr>
+          <w:rFonts w:ascii="Times New Roman" w:hAnsi="Times New Roman" w:cs="Times New Roman"/>
+          <w:sz w:val="24"/>
+          <w:szCs w:val="24"/>
+          <w:lang w:val="en-US"/>
+        </w:rPr>
+        <w:t>Panjang?</w:t>
+      </w:r>
+    </w:p>
+    <w:p>
+      <w:pPr>
+        <w:pStyle w:val="ListParagraph"/>
+        <w:spacing w:line="360" w:lineRule="auto"/>
+        <w:ind w:left="1440"/>
+        <w:rPr>
+          <w:rFonts w:ascii="Times New Roman" w:hAnsi="Times New Roman" w:cs="Times New Roman"/>
+          <w:sz w:val="24"/>
+          <w:szCs w:val="24"/>
+          <w:lang w:val="en-US"/>
+        </w:rPr>
+      </w:pPr>
     </w:p>
     <w:p>
       <w:pPr>
@@ -1442,26 +2372,180 @@
           <w:ilvl w:val="0"/>
           <w:numId w:val="9"/>
         </w:numPr>
-        <w:spacing w:line="259" w:lineRule="auto"/>
-        <w:rPr>
-          <w:rFonts w:ascii="Times New Roman" w:hAnsi="Times New Roman" w:cs="Times New Roman"/>
-          <w:b/>
-          <w:bCs/>
-          <w:sz w:val="28"/>
-          <w:szCs w:val="28"/>
-        </w:rPr>
-      </w:pPr>
-      <w:r>
-        <w:rPr>
-          <w:rFonts w:ascii="Times New Roman" w:hAnsi="Times New Roman" w:cs="Times New Roman"/>
-          <w:b/>
-          <w:bCs/>
-          <w:sz w:val="28"/>
-          <w:szCs w:val="28"/>
+        <w:spacing w:line="360" w:lineRule="auto"/>
+        <w:rPr>
+          <w:rFonts w:ascii="Times New Roman" w:hAnsi="Times New Roman" w:cs="Times New Roman"/>
+          <w:b/>
+          <w:bCs/>
+          <w:sz w:val="24"/>
+          <w:szCs w:val="24"/>
+        </w:rPr>
+      </w:pPr>
+      <w:r>
+        <w:rPr>
+          <w:rFonts w:ascii="Times New Roman" w:hAnsi="Times New Roman" w:cs="Times New Roman"/>
+          <w:b/>
+          <w:bCs/>
+          <w:sz w:val="24"/>
+          <w:szCs w:val="24"/>
           <w:lang w:val="en-US"/>
         </w:rPr>
         <w:t>Tujuan Masalah</w:t>
       </w:r>
+    </w:p>
+    <w:p>
+      <w:pPr>
+        <w:pStyle w:val="ListParagraph"/>
+        <w:spacing w:line="360" w:lineRule="auto"/>
+        <w:rPr>
+          <w:rFonts w:ascii="Times New Roman" w:hAnsi="Times New Roman" w:cs="Times New Roman"/>
+          <w:sz w:val="24"/>
+          <w:szCs w:val="24"/>
+          <w:lang w:val="en-US"/>
+        </w:rPr>
+      </w:pPr>
+      <w:r>
+        <w:rPr>
+          <w:rFonts w:ascii="Times New Roman" w:hAnsi="Times New Roman" w:cs="Times New Roman"/>
+          <w:b/>
+          <w:bCs/>
+          <w:sz w:val="28"/>
+          <w:szCs w:val="28"/>
+          <w:lang w:val="en-US"/>
+        </w:rPr>
+        <w:tab/>
+      </w:r>
+      <w:r>
+        <w:rPr>
+          <w:rFonts w:ascii="Times New Roman" w:hAnsi="Times New Roman" w:cs="Times New Roman"/>
+          <w:sz w:val="24"/>
+          <w:szCs w:val="24"/>
+          <w:lang w:val="en-US"/>
+        </w:rPr>
+        <w:t xml:space="preserve">Berdasarkan rumusan masalah terdapat beberapa </w:t>
+      </w:r>
+      <w:proofErr w:type="gramStart"/>
+      <w:r>
+        <w:rPr>
+          <w:rFonts w:ascii="Times New Roman" w:hAnsi="Times New Roman" w:cs="Times New Roman"/>
+          <w:sz w:val="24"/>
+          <w:szCs w:val="24"/>
+          <w:lang w:val="en-US"/>
+        </w:rPr>
+        <w:t>tujuan,sebagai</w:t>
+      </w:r>
+      <w:proofErr w:type="gramEnd"/>
+      <w:r>
+        <w:rPr>
+          <w:rFonts w:ascii="Times New Roman" w:hAnsi="Times New Roman" w:cs="Times New Roman"/>
+          <w:sz w:val="24"/>
+          <w:szCs w:val="24"/>
+          <w:lang w:val="en-US"/>
+        </w:rPr>
+        <w:t xml:space="preserve"> berikut:</w:t>
+      </w:r>
+    </w:p>
+    <w:p>
+      <w:pPr>
+        <w:pStyle w:val="ListParagraph"/>
+        <w:numPr>
+          <w:ilvl w:val="0"/>
+          <w:numId w:val="16"/>
+        </w:numPr>
+        <w:spacing w:line="360" w:lineRule="auto"/>
+        <w:rPr>
+          <w:rFonts w:ascii="Times New Roman" w:hAnsi="Times New Roman" w:cs="Times New Roman"/>
+          <w:sz w:val="24"/>
+          <w:szCs w:val="24"/>
+        </w:rPr>
+      </w:pPr>
+      <w:r>
+        <w:rPr>
+          <w:rFonts w:ascii="Times New Roman" w:hAnsi="Times New Roman" w:cs="Times New Roman"/>
+          <w:sz w:val="24"/>
+          <w:szCs w:val="24"/>
+          <w:lang w:val="en-US"/>
+        </w:rPr>
+        <w:t>Mengetahui apa itu SEO, Definisinya, Tekniknya dan Manfaatnya.</w:t>
+      </w:r>
+    </w:p>
+    <w:p>
+      <w:pPr>
+        <w:pStyle w:val="ListParagraph"/>
+        <w:numPr>
+          <w:ilvl w:val="0"/>
+          <w:numId w:val="16"/>
+        </w:numPr>
+        <w:spacing w:line="360" w:lineRule="auto"/>
+        <w:rPr>
+          <w:rFonts w:ascii="Times New Roman" w:hAnsi="Times New Roman" w:cs="Times New Roman"/>
+          <w:sz w:val="24"/>
+          <w:szCs w:val="24"/>
+        </w:rPr>
+      </w:pPr>
+      <w:r>
+        <w:rPr>
+          <w:rFonts w:ascii="Times New Roman" w:hAnsi="Times New Roman" w:cs="Times New Roman"/>
+          <w:sz w:val="24"/>
+          <w:szCs w:val="24"/>
+          <w:lang w:val="en-US"/>
+        </w:rPr>
+        <w:t>Mengetahui apa saja yang di gunakan oleh seorang SEO.</w:t>
+      </w:r>
+    </w:p>
+    <w:p>
+      <w:pPr>
+        <w:pStyle w:val="ListParagraph"/>
+        <w:numPr>
+          <w:ilvl w:val="0"/>
+          <w:numId w:val="16"/>
+        </w:numPr>
+        <w:spacing w:line="360" w:lineRule="auto"/>
+        <w:rPr>
+          <w:rFonts w:ascii="Times New Roman" w:hAnsi="Times New Roman" w:cs="Times New Roman"/>
+          <w:sz w:val="24"/>
+          <w:szCs w:val="24"/>
+        </w:rPr>
+      </w:pPr>
+      <w:r>
+        <w:rPr>
+          <w:rFonts w:ascii="Times New Roman" w:hAnsi="Times New Roman" w:cs="Times New Roman"/>
+          <w:sz w:val="24"/>
+          <w:szCs w:val="24"/>
+          <w:lang w:val="en-US"/>
+        </w:rPr>
+        <w:t xml:space="preserve">Mengetahui </w:t>
+      </w:r>
+      <w:r>
+        <w:rPr>
+          <w:rFonts w:ascii="Times New Roman" w:hAnsi="Times New Roman" w:cs="Times New Roman"/>
+          <w:sz w:val="24"/>
+          <w:szCs w:val="24"/>
+          <w:lang w:val="en-US"/>
+        </w:rPr>
+        <w:t xml:space="preserve">Apakah </w:t>
+      </w:r>
+      <w:r>
+        <w:rPr>
+          <w:rFonts w:ascii="Times New Roman" w:hAnsi="Times New Roman" w:cs="Times New Roman"/>
+          <w:sz w:val="24"/>
+          <w:szCs w:val="24"/>
+          <w:lang w:val="en-US"/>
+        </w:rPr>
+        <w:t>sepadan belajar menjadi seorang SEO di masa depan nanti.</w:t>
+      </w:r>
+    </w:p>
+    <w:p>
+      <w:pPr>
+        <w:pStyle w:val="ListParagraph"/>
+        <w:spacing w:line="360" w:lineRule="auto"/>
+        <w:ind w:left="1440"/>
+        <w:rPr>
+          <w:rFonts w:ascii="Times New Roman" w:hAnsi="Times New Roman" w:cs="Times New Roman"/>
+          <w:sz w:val="28"/>
+          <w:szCs w:val="28"/>
+        </w:rPr>
+      </w:pPr>
     </w:p>
     <w:p>
       <w:pPr>
@@ -1470,22 +2554,22 @@
           <w:ilvl w:val="0"/>
           <w:numId w:val="9"/>
         </w:numPr>
-        <w:spacing w:line="259" w:lineRule="auto"/>
-        <w:rPr>
-          <w:rFonts w:ascii="Times New Roman" w:hAnsi="Times New Roman" w:cs="Times New Roman"/>
-          <w:b/>
-          <w:bCs/>
-          <w:sz w:val="28"/>
-          <w:szCs w:val="28"/>
-        </w:rPr>
-      </w:pPr>
-      <w:r>
-        <w:rPr>
-          <w:rFonts w:ascii="Times New Roman" w:hAnsi="Times New Roman" w:cs="Times New Roman"/>
-          <w:b/>
-          <w:bCs/>
-          <w:sz w:val="28"/>
-          <w:szCs w:val="28"/>
+        <w:spacing w:line="360" w:lineRule="auto"/>
+        <w:rPr>
+          <w:rFonts w:ascii="Times New Roman" w:hAnsi="Times New Roman" w:cs="Times New Roman"/>
+          <w:b/>
+          <w:bCs/>
+          <w:sz w:val="24"/>
+          <w:szCs w:val="24"/>
+        </w:rPr>
+      </w:pPr>
+      <w:r>
+        <w:rPr>
+          <w:rFonts w:ascii="Times New Roman" w:hAnsi="Times New Roman" w:cs="Times New Roman"/>
+          <w:b/>
+          <w:bCs/>
+          <w:sz w:val="24"/>
+          <w:szCs w:val="24"/>
           <w:lang w:val="en-US"/>
         </w:rPr>
         <w:t>Manfaat Laporan</w:t>
@@ -1493,7 +2577,150 @@
     </w:p>
     <w:p>
       <w:pPr>
-        <w:spacing w:after="160" w:line="259" w:lineRule="auto"/>
+        <w:pStyle w:val="ListParagraph"/>
+        <w:spacing w:line="360" w:lineRule="auto"/>
+        <w:rPr>
+          <w:rFonts w:ascii="Times New Roman" w:hAnsi="Times New Roman" w:cs="Times New Roman"/>
+          <w:sz w:val="24"/>
+          <w:szCs w:val="24"/>
+          <w:lang w:val="en-US"/>
+        </w:rPr>
+      </w:pPr>
+      <w:r>
+        <w:rPr>
+          <w:rFonts w:ascii="Times New Roman" w:hAnsi="Times New Roman" w:cs="Times New Roman"/>
+          <w:b/>
+          <w:bCs/>
+          <w:sz w:val="28"/>
+          <w:szCs w:val="28"/>
+          <w:lang w:val="en-US"/>
+        </w:rPr>
+        <w:tab/>
+      </w:r>
+      <w:r>
+        <w:rPr>
+          <w:rFonts w:ascii="Times New Roman" w:hAnsi="Times New Roman" w:cs="Times New Roman"/>
+          <w:sz w:val="24"/>
+          <w:szCs w:val="24"/>
+          <w:lang w:val="en-US"/>
+        </w:rPr>
+        <w:t>Berdasarkan latar belakang, rumusan masalah</w:t>
+      </w:r>
+      <w:r>
+        <w:rPr>
+          <w:rFonts w:ascii="Times New Roman" w:hAnsi="Times New Roman" w:cs="Times New Roman"/>
+          <w:sz w:val="24"/>
+          <w:szCs w:val="24"/>
+          <w:lang w:val="en-US"/>
+        </w:rPr>
+        <w:t xml:space="preserve"> dan</w:t>
+      </w:r>
+      <w:r>
+        <w:rPr>
+          <w:rFonts w:ascii="Times New Roman" w:hAnsi="Times New Roman" w:cs="Times New Roman"/>
+          <w:sz w:val="24"/>
+          <w:szCs w:val="24"/>
+          <w:lang w:val="en-US"/>
+        </w:rPr>
+        <w:t xml:space="preserve"> tujuan masalah</w:t>
+      </w:r>
+      <w:r>
+        <w:rPr>
+          <w:rFonts w:ascii="Times New Roman" w:hAnsi="Times New Roman" w:cs="Times New Roman"/>
+          <w:sz w:val="24"/>
+          <w:szCs w:val="24"/>
+          <w:lang w:val="en-US"/>
+        </w:rPr>
+        <w:t xml:space="preserve"> dapat di simpulkan manfaat laporan ini, sebagai berikut:</w:t>
+      </w:r>
+    </w:p>
+    <w:p>
+      <w:pPr>
+        <w:pStyle w:val="ListParagraph"/>
+        <w:numPr>
+          <w:ilvl w:val="0"/>
+          <w:numId w:val="17"/>
+        </w:numPr>
+        <w:spacing w:line="360" w:lineRule="auto"/>
+        <w:rPr>
+          <w:rFonts w:ascii="Times New Roman" w:hAnsi="Times New Roman" w:cs="Times New Roman"/>
+          <w:sz w:val="24"/>
+          <w:szCs w:val="24"/>
+          <w:lang w:val="en-US"/>
+        </w:rPr>
+      </w:pPr>
+      <w:r>
+        <w:rPr>
+          <w:rFonts w:ascii="Times New Roman" w:hAnsi="Times New Roman" w:cs="Times New Roman"/>
+          <w:sz w:val="24"/>
+          <w:szCs w:val="24"/>
+          <w:lang w:val="en-US"/>
+        </w:rPr>
+        <w:t>Dapat menjadi pertimbangan</w:t>
+      </w:r>
+      <w:r>
+        <w:rPr>
+          <w:rFonts w:ascii="Times New Roman" w:hAnsi="Times New Roman" w:cs="Times New Roman"/>
+          <w:sz w:val="24"/>
+          <w:szCs w:val="24"/>
+          <w:lang w:val="en-US"/>
+        </w:rPr>
+        <w:t xml:space="preserve"> untuk menjadi seorang SEO.</w:t>
+      </w:r>
+    </w:p>
+    <w:p>
+      <w:pPr>
+        <w:pStyle w:val="ListParagraph"/>
+        <w:numPr>
+          <w:ilvl w:val="0"/>
+          <w:numId w:val="17"/>
+        </w:numPr>
+        <w:spacing w:line="360" w:lineRule="auto"/>
+        <w:rPr>
+          <w:rFonts w:ascii="Times New Roman" w:hAnsi="Times New Roman" w:cs="Times New Roman"/>
+          <w:sz w:val="24"/>
+          <w:szCs w:val="24"/>
+          <w:lang w:val="en-US"/>
+        </w:rPr>
+      </w:pPr>
+      <w:r>
+        <w:rPr>
+          <w:rFonts w:ascii="Times New Roman" w:hAnsi="Times New Roman" w:cs="Times New Roman"/>
+          <w:sz w:val="24"/>
+          <w:szCs w:val="24"/>
+          <w:lang w:val="en-US"/>
+        </w:rPr>
+        <w:t>Sebagai bahan informasi mengenai pekerjaan SEO.</w:t>
+      </w:r>
+    </w:p>
+    <w:p>
+      <w:pPr>
+        <w:pStyle w:val="ListParagraph"/>
+        <w:numPr>
+          <w:ilvl w:val="0"/>
+          <w:numId w:val="17"/>
+        </w:numPr>
+        <w:spacing w:line="360" w:lineRule="auto"/>
+        <w:rPr>
+          <w:rFonts w:ascii="Times New Roman" w:hAnsi="Times New Roman" w:cs="Times New Roman"/>
+          <w:sz w:val="24"/>
+          <w:szCs w:val="24"/>
+          <w:lang w:val="en-US"/>
+        </w:rPr>
+      </w:pPr>
+      <w:r>
+        <w:rPr>
+          <w:rFonts w:ascii="Times New Roman" w:hAnsi="Times New Roman" w:cs="Times New Roman"/>
+          <w:sz w:val="24"/>
+          <w:szCs w:val="24"/>
+          <w:lang w:val="en-US"/>
+        </w:rPr>
+        <w:t>Sebagi bantuan mengenai informasi-informasi digital terutama SEO.</w:t>
+      </w:r>
+    </w:p>
+    <w:p>
+      <w:pPr>
+        <w:spacing w:after="160" w:line="360" w:lineRule="auto"/>
         <w:rPr>
           <w:rFonts w:ascii="Times New Roman" w:hAnsi="Times New Roman" w:cs="Times New Roman"/>
           <w:b/>
@@ -1515,23 +2742,23 @@
     </w:p>
     <w:p>
       <w:pPr>
-        <w:spacing w:after="160" w:line="259" w:lineRule="auto"/>
+        <w:spacing w:after="160" w:line="360" w:lineRule="auto"/>
         <w:jc w:val="center"/>
         <w:rPr>
           <w:rFonts w:ascii="Times New Roman" w:hAnsi="Times New Roman" w:cs="Times New Roman"/>
           <w:b/>
           <w:bCs/>
-          <w:sz w:val="28"/>
-          <w:szCs w:val="28"/>
-        </w:rPr>
-      </w:pPr>
-      <w:r>
-        <w:rPr>
-          <w:rFonts w:ascii="Times New Roman" w:hAnsi="Times New Roman" w:cs="Times New Roman"/>
-          <w:b/>
-          <w:bCs/>
-          <w:sz w:val="28"/>
-          <w:szCs w:val="28"/>
+          <w:sz w:val="32"/>
+          <w:szCs w:val="32"/>
+        </w:rPr>
+      </w:pPr>
+      <w:r>
+        <w:rPr>
+          <w:rFonts w:ascii="Times New Roman" w:hAnsi="Times New Roman" w:cs="Times New Roman"/>
+          <w:b/>
+          <w:bCs/>
+          <w:sz w:val="32"/>
+          <w:szCs w:val="32"/>
         </w:rPr>
         <w:lastRenderedPageBreak/>
         <w:t>BAB II KAJIAN TEORI</w:t>
@@ -1544,25 +2771,25 @@
           <w:ilvl w:val="0"/>
           <w:numId w:val="10"/>
         </w:numPr>
-        <w:spacing w:line="259" w:lineRule="auto"/>
-        <w:rPr>
-          <w:rFonts w:ascii="Times New Roman" w:hAnsi="Times New Roman" w:cs="Times New Roman"/>
-          <w:b/>
-          <w:bCs/>
-          <w:sz w:val="28"/>
-          <w:szCs w:val="28"/>
-        </w:rPr>
-      </w:pPr>
-      <w:r>
-        <w:rPr>
-          <w:rFonts w:ascii="Times New Roman" w:hAnsi="Times New Roman" w:cs="Times New Roman"/>
-          <w:b/>
-          <w:bCs/>
-          <w:sz w:val="28"/>
-          <w:szCs w:val="28"/>
-          <w:lang w:val="en-US"/>
-        </w:rPr>
-        <w:t>X</w:t>
+        <w:spacing w:line="360" w:lineRule="auto"/>
+        <w:rPr>
+          <w:rFonts w:ascii="Times New Roman" w:hAnsi="Times New Roman" w:cs="Times New Roman"/>
+          <w:b/>
+          <w:bCs/>
+          <w:sz w:val="24"/>
+          <w:szCs w:val="24"/>
+        </w:rPr>
+      </w:pPr>
+      <w:r>
+        <w:rPr>
+          <w:rFonts w:ascii="Times New Roman" w:hAnsi="Times New Roman" w:cs="Times New Roman"/>
+          <w:b/>
+          <w:bCs/>
+          <w:sz w:val="24"/>
+          <w:szCs w:val="24"/>
+          <w:lang w:val="en-US"/>
+        </w:rPr>
+        <w:t>SEO</w:t>
       </w:r>
     </w:p>
     <w:p>
@@ -1572,26 +2799,183 @@
           <w:ilvl w:val="0"/>
           <w:numId w:val="10"/>
         </w:numPr>
-        <w:spacing w:line="259" w:lineRule="auto"/>
-        <w:rPr>
-          <w:rFonts w:ascii="Times New Roman" w:hAnsi="Times New Roman" w:cs="Times New Roman"/>
-          <w:b/>
-          <w:bCs/>
-          <w:sz w:val="28"/>
-          <w:szCs w:val="28"/>
-        </w:rPr>
-      </w:pPr>
-      <w:r>
-        <w:rPr>
-          <w:rFonts w:ascii="Times New Roman" w:hAnsi="Times New Roman" w:cs="Times New Roman"/>
-          <w:b/>
-          <w:bCs/>
-          <w:sz w:val="28"/>
-          <w:szCs w:val="28"/>
-          <w:lang w:val="en-US"/>
-        </w:rPr>
-        <w:t>X</w:t>
-      </w:r>
+        <w:spacing w:line="360" w:lineRule="auto"/>
+        <w:rPr>
+          <w:rFonts w:ascii="Times New Roman" w:hAnsi="Times New Roman" w:cs="Times New Roman"/>
+          <w:b/>
+          <w:bCs/>
+          <w:sz w:val="24"/>
+          <w:szCs w:val="24"/>
+        </w:rPr>
+      </w:pPr>
+      <w:r>
+        <w:rPr>
+          <w:rFonts w:ascii="Times New Roman" w:hAnsi="Times New Roman" w:cs="Times New Roman"/>
+          <w:b/>
+          <w:bCs/>
+          <w:sz w:val="24"/>
+          <w:szCs w:val="24"/>
+          <w:lang w:val="en-US"/>
+        </w:rPr>
+        <w:t>Trafik-trafik SEO</w:t>
+      </w:r>
+    </w:p>
+    <w:p>
+      <w:pPr>
+        <w:pStyle w:val="ListParagraph"/>
+        <w:numPr>
+          <w:ilvl w:val="0"/>
+          <w:numId w:val="10"/>
+        </w:numPr>
+        <w:spacing w:line="360" w:lineRule="auto"/>
+        <w:rPr>
+          <w:rFonts w:ascii="Times New Roman" w:hAnsi="Times New Roman" w:cs="Times New Roman"/>
+          <w:b/>
+          <w:bCs/>
+          <w:sz w:val="24"/>
+          <w:szCs w:val="24"/>
+        </w:rPr>
+      </w:pPr>
+      <w:r>
+        <w:rPr>
+          <w:rFonts w:ascii="Times New Roman" w:hAnsi="Times New Roman" w:cs="Times New Roman"/>
+          <w:b/>
+          <w:bCs/>
+          <w:sz w:val="24"/>
+          <w:szCs w:val="24"/>
+          <w:lang w:val="en-US"/>
+        </w:rPr>
+        <w:t>Teknik-teknik SEO</w:t>
+      </w:r>
+    </w:p>
+    <w:p>
+      <w:pPr>
+        <w:pStyle w:val="ListParagraph"/>
+        <w:numPr>
+          <w:ilvl w:val="0"/>
+          <w:numId w:val="10"/>
+        </w:numPr>
+        <w:spacing w:line="360" w:lineRule="auto"/>
+        <w:rPr>
+          <w:rFonts w:ascii="Times New Roman" w:hAnsi="Times New Roman" w:cs="Times New Roman"/>
+          <w:b/>
+          <w:bCs/>
+          <w:sz w:val="24"/>
+          <w:szCs w:val="24"/>
+        </w:rPr>
+      </w:pPr>
+      <w:r>
+        <w:rPr>
+          <w:rFonts w:ascii="Times New Roman" w:hAnsi="Times New Roman" w:cs="Times New Roman"/>
+          <w:b/>
+          <w:bCs/>
+          <w:sz w:val="24"/>
+          <w:szCs w:val="24"/>
+          <w:lang w:val="en-US"/>
+        </w:rPr>
+        <w:t>Jenis-jenis SEO</w:t>
+      </w:r>
+    </w:p>
+    <w:p>
+      <w:pPr>
+        <w:pStyle w:val="ListParagraph"/>
+        <w:numPr>
+          <w:ilvl w:val="0"/>
+          <w:numId w:val="10"/>
+        </w:numPr>
+        <w:spacing w:line="360" w:lineRule="auto"/>
+        <w:rPr>
+          <w:rFonts w:ascii="Times New Roman" w:hAnsi="Times New Roman" w:cs="Times New Roman"/>
+          <w:b/>
+          <w:bCs/>
+          <w:sz w:val="24"/>
+          <w:szCs w:val="24"/>
+        </w:rPr>
+      </w:pPr>
+      <w:r>
+        <w:rPr>
+          <w:rFonts w:ascii="Times New Roman" w:hAnsi="Times New Roman" w:cs="Times New Roman"/>
+          <w:b/>
+          <w:bCs/>
+          <w:sz w:val="24"/>
+          <w:szCs w:val="24"/>
+          <w:lang w:val="en-US"/>
+        </w:rPr>
+        <w:t>Indikator Utama SEO</w:t>
+      </w:r>
+    </w:p>
+    <w:p>
+      <w:pPr>
+        <w:pStyle w:val="ListParagraph"/>
+        <w:numPr>
+          <w:ilvl w:val="0"/>
+          <w:numId w:val="10"/>
+        </w:numPr>
+        <w:spacing w:line="360" w:lineRule="auto"/>
+        <w:rPr>
+          <w:rFonts w:ascii="Times New Roman" w:hAnsi="Times New Roman" w:cs="Times New Roman"/>
+          <w:b/>
+          <w:bCs/>
+          <w:sz w:val="24"/>
+          <w:szCs w:val="24"/>
+        </w:rPr>
+      </w:pPr>
+      <w:r>
+        <w:rPr>
+          <w:rFonts w:ascii="Times New Roman" w:hAnsi="Times New Roman" w:cs="Times New Roman"/>
+          <w:b/>
+          <w:bCs/>
+          <w:sz w:val="24"/>
+          <w:szCs w:val="24"/>
+          <w:lang w:val="en-US"/>
+        </w:rPr>
+        <w:t>Manfaat SEO</w:t>
+      </w:r>
+    </w:p>
+    <w:p>
+      <w:pPr>
+        <w:pStyle w:val="ListParagraph"/>
+        <w:numPr>
+          <w:ilvl w:val="0"/>
+          <w:numId w:val="10"/>
+        </w:numPr>
+        <w:spacing w:line="360" w:lineRule="auto"/>
+        <w:rPr>
+          <w:rFonts w:ascii="Times New Roman" w:hAnsi="Times New Roman" w:cs="Times New Roman"/>
+          <w:b/>
+          <w:bCs/>
+          <w:sz w:val="24"/>
+          <w:szCs w:val="24"/>
+        </w:rPr>
+      </w:pPr>
+      <w:r>
+        <w:rPr>
+          <w:rFonts w:ascii="Times New Roman" w:hAnsi="Times New Roman" w:cs="Times New Roman"/>
+          <w:b/>
+          <w:bCs/>
+          <w:sz w:val="24"/>
+          <w:szCs w:val="24"/>
+          <w:lang w:val="en-US"/>
+        </w:rPr>
+        <w:t>Teknologi Penunjang SEO</w:t>
+      </w:r>
+    </w:p>
+    <w:p>
+      <w:pPr>
+        <w:pStyle w:val="ListParagraph"/>
+        <w:numPr>
+          <w:ilvl w:val="0"/>
+          <w:numId w:val="10"/>
+        </w:numPr>
+        <w:spacing w:line="360" w:lineRule="auto"/>
+        <w:rPr>
+          <w:rFonts w:ascii="Times New Roman" w:hAnsi="Times New Roman" w:cs="Times New Roman"/>
+          <w:b/>
+          <w:bCs/>
+          <w:sz w:val="24"/>
+          <w:szCs w:val="24"/>
+        </w:rPr>
+      </w:pPr>
     </w:p>
     <w:p>
       <w:pPr>
@@ -1600,23 +2984,23 @@
           <w:ilvl w:val="0"/>
           <w:numId w:val="14"/>
         </w:numPr>
-        <w:spacing w:line="259" w:lineRule="auto"/>
-        <w:rPr>
-          <w:rFonts w:ascii="Times New Roman" w:hAnsi="Times New Roman" w:cs="Times New Roman"/>
-          <w:b/>
-          <w:bCs/>
-          <w:sz w:val="28"/>
-          <w:szCs w:val="28"/>
-          <w:lang w:val="en-US"/>
-        </w:rPr>
-      </w:pPr>
-      <w:r>
-        <w:rPr>
-          <w:rFonts w:ascii="Times New Roman" w:hAnsi="Times New Roman" w:cs="Times New Roman"/>
-          <w:b/>
-          <w:bCs/>
-          <w:sz w:val="28"/>
-          <w:szCs w:val="28"/>
+        <w:spacing w:line="360" w:lineRule="auto"/>
+        <w:rPr>
+          <w:rFonts w:ascii="Times New Roman" w:hAnsi="Times New Roman" w:cs="Times New Roman"/>
+          <w:b/>
+          <w:bCs/>
+          <w:sz w:val="24"/>
+          <w:szCs w:val="24"/>
+          <w:lang w:val="en-US"/>
+        </w:rPr>
+      </w:pPr>
+      <w:r>
+        <w:rPr>
+          <w:rFonts w:ascii="Times New Roman" w:hAnsi="Times New Roman" w:cs="Times New Roman"/>
+          <w:b/>
+          <w:bCs/>
+          <w:sz w:val="24"/>
+          <w:szCs w:val="24"/>
           <w:lang w:val="en-US"/>
         </w:rPr>
         <w:t>Dadad</w:t>
@@ -1629,23 +3013,23 @@
           <w:ilvl w:val="0"/>
           <w:numId w:val="14"/>
         </w:numPr>
-        <w:spacing w:line="259" w:lineRule="auto"/>
-        <w:rPr>
-          <w:rFonts w:ascii="Times New Roman" w:hAnsi="Times New Roman" w:cs="Times New Roman"/>
-          <w:b/>
-          <w:bCs/>
-          <w:sz w:val="28"/>
-          <w:szCs w:val="28"/>
-          <w:lang w:val="en-US"/>
-        </w:rPr>
-      </w:pPr>
-      <w:r>
-        <w:rPr>
-          <w:rFonts w:ascii="Times New Roman" w:hAnsi="Times New Roman" w:cs="Times New Roman"/>
-          <w:b/>
-          <w:bCs/>
-          <w:sz w:val="28"/>
-          <w:szCs w:val="28"/>
+        <w:spacing w:line="360" w:lineRule="auto"/>
+        <w:rPr>
+          <w:rFonts w:ascii="Times New Roman" w:hAnsi="Times New Roman" w:cs="Times New Roman"/>
+          <w:b/>
+          <w:bCs/>
+          <w:sz w:val="24"/>
+          <w:szCs w:val="24"/>
+          <w:lang w:val="en-US"/>
+        </w:rPr>
+      </w:pPr>
+      <w:r>
+        <w:rPr>
+          <w:rFonts w:ascii="Times New Roman" w:hAnsi="Times New Roman" w:cs="Times New Roman"/>
+          <w:b/>
+          <w:bCs/>
+          <w:sz w:val="24"/>
+          <w:szCs w:val="24"/>
           <w:lang w:val="en-US"/>
         </w:rPr>
         <w:t>Dada</w:t>
@@ -1658,20 +3042,20 @@
           <w:ilvl w:val="0"/>
           <w:numId w:val="14"/>
         </w:numPr>
-        <w:spacing w:line="259" w:lineRule="auto"/>
-        <w:rPr>
-          <w:rFonts w:ascii="Times New Roman" w:hAnsi="Times New Roman" w:cs="Times New Roman"/>
-          <w:b/>
-          <w:bCs/>
-          <w:sz w:val="28"/>
-          <w:szCs w:val="28"/>
-          <w:lang w:val="en-US"/>
-        </w:rPr>
-      </w:pPr>
-    </w:p>
-    <w:p>
-      <w:pPr>
-        <w:spacing w:after="160" w:line="259" w:lineRule="auto"/>
+        <w:spacing w:line="360" w:lineRule="auto"/>
+        <w:rPr>
+          <w:rFonts w:ascii="Times New Roman" w:hAnsi="Times New Roman" w:cs="Times New Roman"/>
+          <w:b/>
+          <w:bCs/>
+          <w:sz w:val="28"/>
+          <w:szCs w:val="28"/>
+          <w:lang w:val="en-US"/>
+        </w:rPr>
+      </w:pPr>
+    </w:p>
+    <w:p>
+      <w:pPr>
+        <w:spacing w:after="160" w:line="360" w:lineRule="auto"/>
         <w:rPr>
           <w:rFonts w:ascii="Times New Roman" w:hAnsi="Times New Roman" w:cs="Times New Roman"/>
           <w:b/>
@@ -1693,23 +3077,23 @@
     </w:p>
     <w:p>
       <w:pPr>
-        <w:spacing w:after="160" w:line="259" w:lineRule="auto"/>
+        <w:spacing w:after="160" w:line="360" w:lineRule="auto"/>
         <w:jc w:val="center"/>
         <w:rPr>
           <w:rFonts w:ascii="Times New Roman" w:hAnsi="Times New Roman" w:cs="Times New Roman"/>
           <w:b/>
           <w:bCs/>
-          <w:sz w:val="28"/>
-          <w:szCs w:val="28"/>
-        </w:rPr>
-      </w:pPr>
-      <w:r>
-        <w:rPr>
-          <w:rFonts w:ascii="Times New Roman" w:hAnsi="Times New Roman" w:cs="Times New Roman"/>
-          <w:b/>
-          <w:bCs/>
-          <w:sz w:val="28"/>
-          <w:szCs w:val="28"/>
+          <w:sz w:val="32"/>
+          <w:szCs w:val="32"/>
+        </w:rPr>
+      </w:pPr>
+      <w:r>
+        <w:rPr>
+          <w:rFonts w:ascii="Times New Roman" w:hAnsi="Times New Roman" w:cs="Times New Roman"/>
+          <w:b/>
+          <w:bCs/>
+          <w:sz w:val="32"/>
+          <w:szCs w:val="32"/>
         </w:rPr>
         <w:lastRenderedPageBreak/>
         <w:t>BAB III PRAKTEK</w:t>
@@ -1722,25 +3106,25 @@
           <w:ilvl w:val="0"/>
           <w:numId w:val="11"/>
         </w:numPr>
-        <w:spacing w:line="259" w:lineRule="auto"/>
-        <w:rPr>
-          <w:rFonts w:ascii="Times New Roman" w:hAnsi="Times New Roman" w:cs="Times New Roman"/>
-          <w:b/>
-          <w:bCs/>
-          <w:sz w:val="28"/>
-          <w:szCs w:val="28"/>
-        </w:rPr>
-      </w:pPr>
-      <w:r>
-        <w:rPr>
-          <w:rFonts w:ascii="Times New Roman" w:hAnsi="Times New Roman" w:cs="Times New Roman"/>
-          <w:b/>
-          <w:bCs/>
-          <w:sz w:val="28"/>
-          <w:szCs w:val="28"/>
-          <w:lang w:val="en-US"/>
-        </w:rPr>
-        <w:t>D</w:t>
+        <w:spacing w:line="360" w:lineRule="auto"/>
+        <w:rPr>
+          <w:rFonts w:ascii="Times New Roman" w:hAnsi="Times New Roman" w:cs="Times New Roman"/>
+          <w:b/>
+          <w:bCs/>
+          <w:sz w:val="24"/>
+          <w:szCs w:val="24"/>
+        </w:rPr>
+      </w:pPr>
+      <w:r>
+        <w:rPr>
+          <w:rFonts w:ascii="Times New Roman" w:hAnsi="Times New Roman" w:cs="Times New Roman"/>
+          <w:b/>
+          <w:bCs/>
+          <w:sz w:val="24"/>
+          <w:szCs w:val="24"/>
+          <w:lang w:val="en-US"/>
+        </w:rPr>
+        <w:t>Membuat Artikel di Blog</w:t>
       </w:r>
     </w:p>
     <w:p>
@@ -1750,19 +3134,30 @@
           <w:ilvl w:val="0"/>
           <w:numId w:val="11"/>
         </w:numPr>
-        <w:spacing w:line="259" w:lineRule="auto"/>
-        <w:rPr>
-          <w:rFonts w:ascii="Times New Roman" w:hAnsi="Times New Roman" w:cs="Times New Roman"/>
-          <w:b/>
-          <w:bCs/>
-          <w:sz w:val="28"/>
-          <w:szCs w:val="28"/>
-        </w:rPr>
-      </w:pPr>
-    </w:p>
-    <w:p>
-      <w:pPr>
-        <w:spacing w:after="160" w:line="259" w:lineRule="auto"/>
+        <w:spacing w:line="360" w:lineRule="auto"/>
+        <w:rPr>
+          <w:rFonts w:ascii="Times New Roman" w:hAnsi="Times New Roman" w:cs="Times New Roman"/>
+          <w:b/>
+          <w:bCs/>
+          <w:sz w:val="24"/>
+          <w:szCs w:val="24"/>
+        </w:rPr>
+      </w:pPr>
+      <w:r>
+        <w:rPr>
+          <w:rFonts w:ascii="Times New Roman" w:hAnsi="Times New Roman" w:cs="Times New Roman"/>
+          <w:b/>
+          <w:bCs/>
+          <w:sz w:val="24"/>
+          <w:szCs w:val="24"/>
+          <w:lang w:val="en-US"/>
+        </w:rPr>
+        <w:t>Membuat Artikel di Wordpress</w:t>
+      </w:r>
+    </w:p>
+    <w:p>
+      <w:pPr>
+        <w:spacing w:after="160" w:line="360" w:lineRule="auto"/>
         <w:rPr>
           <w:rFonts w:ascii="Times New Roman" w:hAnsi="Times New Roman" w:cs="Times New Roman"/>
           <w:b/>
@@ -1784,23 +3179,23 @@
     </w:p>
     <w:p>
       <w:pPr>
-        <w:spacing w:after="160" w:line="259" w:lineRule="auto"/>
+        <w:spacing w:after="160" w:line="360" w:lineRule="auto"/>
         <w:jc w:val="center"/>
         <w:rPr>
           <w:rFonts w:ascii="Times New Roman" w:hAnsi="Times New Roman" w:cs="Times New Roman"/>
           <w:b/>
           <w:bCs/>
-          <w:sz w:val="28"/>
-          <w:szCs w:val="28"/>
-        </w:rPr>
-      </w:pPr>
-      <w:r>
-        <w:rPr>
-          <w:rFonts w:ascii="Times New Roman" w:hAnsi="Times New Roman" w:cs="Times New Roman"/>
-          <w:b/>
-          <w:bCs/>
-          <w:sz w:val="28"/>
-          <w:szCs w:val="28"/>
+          <w:sz w:val="32"/>
+          <w:szCs w:val="32"/>
+        </w:rPr>
+      </w:pPr>
+      <w:r>
+        <w:rPr>
+          <w:rFonts w:ascii="Times New Roman" w:hAnsi="Times New Roman" w:cs="Times New Roman"/>
+          <w:b/>
+          <w:bCs/>
+          <w:sz w:val="32"/>
+          <w:szCs w:val="32"/>
         </w:rPr>
         <w:lastRenderedPageBreak/>
         <w:t>BAB IV KESIMPULAN DAN SARAN</w:t>
@@ -1813,22 +3208,22 @@
           <w:ilvl w:val="0"/>
           <w:numId w:val="12"/>
         </w:numPr>
-        <w:spacing w:line="259" w:lineRule="auto"/>
-        <w:rPr>
-          <w:rFonts w:ascii="Times New Roman" w:hAnsi="Times New Roman" w:cs="Times New Roman"/>
-          <w:b/>
-          <w:bCs/>
-          <w:sz w:val="28"/>
-          <w:szCs w:val="28"/>
-        </w:rPr>
-      </w:pPr>
-      <w:r>
-        <w:rPr>
-          <w:rFonts w:ascii="Times New Roman" w:hAnsi="Times New Roman" w:cs="Times New Roman"/>
-          <w:b/>
-          <w:bCs/>
-          <w:sz w:val="28"/>
-          <w:szCs w:val="28"/>
+        <w:spacing w:line="360" w:lineRule="auto"/>
+        <w:rPr>
+          <w:rFonts w:ascii="Times New Roman" w:hAnsi="Times New Roman" w:cs="Times New Roman"/>
+          <w:b/>
+          <w:bCs/>
+          <w:sz w:val="24"/>
+          <w:szCs w:val="24"/>
+        </w:rPr>
+      </w:pPr>
+      <w:r>
+        <w:rPr>
+          <w:rFonts w:ascii="Times New Roman" w:hAnsi="Times New Roman" w:cs="Times New Roman"/>
+          <w:b/>
+          <w:bCs/>
+          <w:sz w:val="24"/>
+          <w:szCs w:val="24"/>
           <w:lang w:val="en-US"/>
         </w:rPr>
         <w:t xml:space="preserve">Kesimpulan </w:t>
@@ -1841,22 +3236,22 @@
           <w:ilvl w:val="0"/>
           <w:numId w:val="12"/>
         </w:numPr>
-        <w:spacing w:line="259" w:lineRule="auto"/>
-        <w:rPr>
-          <w:rFonts w:ascii="Times New Roman" w:hAnsi="Times New Roman" w:cs="Times New Roman"/>
-          <w:b/>
-          <w:bCs/>
-          <w:sz w:val="28"/>
-          <w:szCs w:val="28"/>
-        </w:rPr>
-      </w:pPr>
-      <w:r>
-        <w:rPr>
-          <w:rFonts w:ascii="Times New Roman" w:hAnsi="Times New Roman" w:cs="Times New Roman"/>
-          <w:b/>
-          <w:bCs/>
-          <w:sz w:val="28"/>
-          <w:szCs w:val="28"/>
+        <w:spacing w:line="360" w:lineRule="auto"/>
+        <w:rPr>
+          <w:rFonts w:ascii="Times New Roman" w:hAnsi="Times New Roman" w:cs="Times New Roman"/>
+          <w:b/>
+          <w:bCs/>
+          <w:sz w:val="24"/>
+          <w:szCs w:val="24"/>
+        </w:rPr>
+      </w:pPr>
+      <w:r>
+        <w:rPr>
+          <w:rFonts w:ascii="Times New Roman" w:hAnsi="Times New Roman" w:cs="Times New Roman"/>
+          <w:b/>
+          <w:bCs/>
+          <w:sz w:val="24"/>
+          <w:szCs w:val="24"/>
           <w:lang w:val="en-US"/>
         </w:rPr>
         <w:t>Saran</w:t>
@@ -1864,7 +3259,7 @@
     </w:p>
     <w:p>
       <w:pPr>
-        <w:spacing w:after="160" w:line="259" w:lineRule="auto"/>
+        <w:spacing w:after="160" w:line="360" w:lineRule="auto"/>
         <w:rPr>
           <w:rFonts w:ascii="Times New Roman" w:hAnsi="Times New Roman" w:cs="Times New Roman"/>
           <w:b/>
@@ -1886,23 +3281,23 @@
     </w:p>
     <w:p>
       <w:pPr>
-        <w:spacing w:after="160" w:line="259" w:lineRule="auto"/>
+        <w:spacing w:after="160" w:line="360" w:lineRule="auto"/>
         <w:jc w:val="center"/>
         <w:rPr>
           <w:rFonts w:ascii="Times New Roman" w:hAnsi="Times New Roman" w:cs="Times New Roman"/>
           <w:b/>
           <w:bCs/>
-          <w:sz w:val="28"/>
-          <w:szCs w:val="28"/>
-        </w:rPr>
-      </w:pPr>
-      <w:r>
-        <w:rPr>
-          <w:rFonts w:ascii="Times New Roman" w:hAnsi="Times New Roman" w:cs="Times New Roman"/>
-          <w:b/>
-          <w:bCs/>
-          <w:sz w:val="28"/>
-          <w:szCs w:val="28"/>
+          <w:sz w:val="32"/>
+          <w:szCs w:val="32"/>
+        </w:rPr>
+      </w:pPr>
+      <w:r>
+        <w:rPr>
+          <w:rFonts w:ascii="Times New Roman" w:hAnsi="Times New Roman" w:cs="Times New Roman"/>
+          <w:b/>
+          <w:bCs/>
+          <w:sz w:val="32"/>
+          <w:szCs w:val="32"/>
         </w:rPr>
         <w:lastRenderedPageBreak/>
         <w:t>DAFTAR PUSTAKA</w:t>
@@ -1910,7 +3305,7 @@
     </w:p>
     <w:p>
       <w:pPr>
-        <w:spacing w:after="160" w:line="259" w:lineRule="auto"/>
+        <w:spacing w:after="160" w:line="360" w:lineRule="auto"/>
         <w:rPr>
           <w:rFonts w:ascii="Times New Roman" w:hAnsi="Times New Roman" w:cs="Times New Roman"/>
           <w:b/>
@@ -1932,23 +3327,23 @@
     </w:p>
     <w:p>
       <w:pPr>
-        <w:spacing w:after="160" w:line="259" w:lineRule="auto"/>
+        <w:spacing w:after="160" w:line="360" w:lineRule="auto"/>
         <w:jc w:val="center"/>
         <w:rPr>
           <w:rFonts w:ascii="Times New Roman" w:hAnsi="Times New Roman" w:cs="Times New Roman"/>
           <w:b/>
           <w:bCs/>
-          <w:sz w:val="28"/>
-          <w:szCs w:val="28"/>
-        </w:rPr>
-      </w:pPr>
-      <w:r>
-        <w:rPr>
-          <w:rFonts w:ascii="Times New Roman" w:hAnsi="Times New Roman" w:cs="Times New Roman"/>
-          <w:b/>
-          <w:bCs/>
-          <w:sz w:val="28"/>
-          <w:szCs w:val="28"/>
+          <w:sz w:val="32"/>
+          <w:szCs w:val="32"/>
+        </w:rPr>
+      </w:pPr>
+      <w:r>
+        <w:rPr>
+          <w:rFonts w:ascii="Times New Roman" w:hAnsi="Times New Roman" w:cs="Times New Roman"/>
+          <w:b/>
+          <w:bCs/>
+          <w:sz w:val="32"/>
+          <w:szCs w:val="32"/>
         </w:rPr>
         <w:lastRenderedPageBreak/>
         <w:t>LAMPIRAN</w:t>
@@ -1965,7 +3360,7 @@
 </file>
 
 <file path=word/numbering.xml><?xml version="1.0" encoding="utf-8"?>
-<w:numbering xmlns:wpc="http://schemas.microsoft.com/office/word/2010/wordprocessingCanvas" xmlns:cx="http://schemas.microsoft.com/office/drawing/2014/chartex" xmlns:cx1="http://schemas.microsoft.com/office/drawing/2015/9/8/chartex" xmlns:cx2="http://schemas.microsoft.com/office/drawing/2015/10/21/chartex" xmlns:cx3="http://schemas.microsoft.com/office/drawing/2016/5/9/chartex" xmlns:cx4="http://schemas.microsoft.com/office/drawing/2016/5/10/chartex" xmlns:cx5="http://schemas.microsoft.com/office/drawing/2016/5/11/chartex" xmlns:cx6="http://schemas.microsoft.com/office/drawing/2016/5/12/chartex" xmlns:cx7="http://schemas.microsoft.com/office/drawing/2016/5/13/chartex" xmlns:cx8="http://schemas.microsoft.com/office/drawing/2016/5/14/chartex" xmlns:mc="http://schemas.openxmlformats.org/markup-compatibility/2006" xmlns:aink="http://schemas.microsoft.com/office/drawing/2016/ink" xmlns:am3d="http://schemas.microsoft.com/office/drawing/2017/model3d" xmlns:o="urn:schemas-microsoft-com:office:office" xmlns:r="http://schemas.openxmlformats.org/officeDocument/2006/relationships" xmlns:m="http://schemas.openxmlformats.org/officeDocument/2006/math" xmlns:v="urn:schemas-microsoft-com:vml" xmlns:wp14="http://schemas.microsoft.com/office/word/2010/wordprocessingDrawing" xmlns:wp="http://schemas.openxmlformats.org/drawingml/2006/wordprocessingDrawing" xmlns:w10="urn:schemas-microsoft-com:office:word" xmlns:w="http://schemas.openxmlformats.org/wordprocessingml/2006/main" xmlns:w14="http://schemas.microsoft.com/office/word/2010/wordml" xmlns:w15="http://schemas.microsoft.com/office/word/2012/wordml" xmlns:w16cex="http://schemas.microsoft.com/office/word/2018/wordml/cex" xmlns:w16cid="http://schemas.microsoft.com/office/word/2016/wordml/cid" xmlns:w16="http://schemas.microsoft.com/office/word/2018/wordml" xmlns:w16sdtdh="http://schemas.microsoft.com/office/word/2020/wordml/sdtdatahash" xmlns:w16se="http://schemas.microsoft.com/office/word/2015/wordml/symex" xmlns:wpg="http://schemas.microsoft.com/office/word/2010/wordprocessingGroup" xmlns:wpi="http://schemas.microsoft.com/office/word/2010/wordprocessingInk" xmlns:wne="http://schemas.microsoft.com/office/word/2006/wordml" xmlns:wps="http://schemas.microsoft.com/office/word/2010/wordprocessingShape" mc:Ignorable="w14 w15 w16se w16cid w16 w16cex w16sdtdh wp14">
+<w:numbering xmlns:wpc="http://schemas.microsoft.com/office/word/2010/wordprocessingCanvas" xmlns:cx="http://schemas.microsoft.com/office/drawing/2014/chartex" xmlns:cx1="http://schemas.microsoft.com/office/drawing/2015/9/8/chartex" xmlns:cx2="http://schemas.microsoft.com/office/drawing/2015/10/21/chartex" xmlns:cx3="http://schemas.microsoft.com/office/drawing/2016/5/9/chartex" xmlns:cx4="http://schemas.microsoft.com/office/drawing/2016/5/10/chartex" xmlns:cx5="http://schemas.microsoft.com/office/drawing/2016/5/11/chartex" xmlns:cx6="http://schemas.microsoft.com/office/drawing/2016/5/12/chartex" xmlns:cx7="http://schemas.microsoft.com/office/drawing/2016/5/13/chartex" xmlns:cx8="http://schemas.microsoft.com/office/drawing/2016/5/14/chartex" xmlns:mc="http://schemas.openxmlformats.org/markup-compatibility/2006" xmlns:aink="http://schemas.microsoft.com/office/drawing/2016/ink" xmlns:am3d="http://schemas.microsoft.com/office/drawing/2017/model3d" xmlns:o="urn:schemas-microsoft-com:office:office" xmlns:oel="http://schemas.microsoft.com/office/2019/extlst" xmlns:r="http://schemas.openxmlformats.org/officeDocument/2006/relationships" xmlns:m="http://schemas.openxmlformats.org/officeDocument/2006/math" xmlns:v="urn:schemas-microsoft-com:vml" xmlns:wp14="http://schemas.microsoft.com/office/word/2010/wordprocessingDrawing" xmlns:wp="http://schemas.openxmlformats.org/drawingml/2006/wordprocessingDrawing" xmlns:w10="urn:schemas-microsoft-com:office:word" xmlns:w="http://schemas.openxmlformats.org/wordprocessingml/2006/main" xmlns:w14="http://schemas.microsoft.com/office/word/2010/wordml" xmlns:w15="http://schemas.microsoft.com/office/word/2012/wordml" xmlns:w16cex="http://schemas.microsoft.com/office/word/2018/wordml/cex" xmlns:w16cid="http://schemas.microsoft.com/office/word/2016/wordml/cid" xmlns:w16="http://schemas.microsoft.com/office/word/2018/wordml" xmlns:w16sdtdh="http://schemas.microsoft.com/office/word/2020/wordml/sdtdatahash" xmlns:w16se="http://schemas.microsoft.com/office/word/2015/wordml/symex" xmlns:wpg="http://schemas.microsoft.com/office/word/2010/wordprocessingGroup" xmlns:wpi="http://schemas.microsoft.com/office/word/2010/wordprocessingInk" xmlns:wne="http://schemas.microsoft.com/office/word/2006/wordml" xmlns:wps="http://schemas.microsoft.com/office/word/2010/wordprocessingShape" mc:Ignorable="w14 w15 w16se w16cid w16 w16cex w16sdtdh wp14">
   <w:abstractNum w:abstractNumId="0" w15:restartNumberingAfterBreak="0">
     <w:nsid w:val="0E534BBB"/>
     <w:multiLevelType w:val="hybridMultilevel"/>
@@ -2053,6 +3448,92 @@
     </w:lvl>
   </w:abstractNum>
   <w:abstractNum w:abstractNumId="1" w15:restartNumberingAfterBreak="0">
+    <w:nsid w:val="15563334"/>
+    <w:multiLevelType w:val="hybridMultilevel"/>
+    <w:tmpl w:val="18363A78"/>
+    <w:lvl w:ilvl="0" w:tplc="0409000F">
+      <w:start w:val="1"/>
+      <w:numFmt w:val="decimal"/>
+      <w:lvlText w:val="%1."/>
+      <w:lvlJc w:val="left"/>
+      <w:pPr>
+        <w:ind w:left="1440" w:hanging="360"/>
+      </w:pPr>
+    </w:lvl>
+    <w:lvl w:ilvl="1" w:tplc="04090019" w:tentative="1">
+      <w:start w:val="1"/>
+      <w:numFmt w:val="lowerLetter"/>
+      <w:lvlText w:val="%2."/>
+      <w:lvlJc w:val="left"/>
+      <w:pPr>
+        <w:ind w:left="2160" w:hanging="360"/>
+      </w:pPr>
+    </w:lvl>
+    <w:lvl w:ilvl="2" w:tplc="0409001B" w:tentative="1">
+      <w:start w:val="1"/>
+      <w:numFmt w:val="lowerRoman"/>
+      <w:lvlText w:val="%3."/>
+      <w:lvlJc w:val="right"/>
+      <w:pPr>
+        <w:ind w:left="2880" w:hanging="180"/>
+      </w:pPr>
+    </w:lvl>
+    <w:lvl w:ilvl="3" w:tplc="0409000F" w:tentative="1">
+      <w:start w:val="1"/>
+      <w:numFmt w:val="decimal"/>
+      <w:lvlText w:val="%4."/>
+      <w:lvlJc w:val="left"/>
+      <w:pPr>
+        <w:ind w:left="3600" w:hanging="360"/>
+      </w:pPr>
+    </w:lvl>
+    <w:lvl w:ilvl="4" w:tplc="04090019" w:tentative="1">
+      <w:start w:val="1"/>
+      <w:numFmt w:val="lowerLetter"/>
+      <w:lvlText w:val="%5."/>
+      <w:lvlJc w:val="left"/>
+      <w:pPr>
+        <w:ind w:left="4320" w:hanging="360"/>
+      </w:pPr>
+    </w:lvl>
+    <w:lvl w:ilvl="5" w:tplc="0409001B" w:tentative="1">
+      <w:start w:val="1"/>
+      <w:numFmt w:val="lowerRoman"/>
+      <w:lvlText w:val="%6."/>
+      <w:lvlJc w:val="right"/>
+      <w:pPr>
+        <w:ind w:left="5040" w:hanging="180"/>
+      </w:pPr>
+    </w:lvl>
+    <w:lvl w:ilvl="6" w:tplc="0409000F" w:tentative="1">
+      <w:start w:val="1"/>
+      <w:numFmt w:val="decimal"/>
+      <w:lvlText w:val="%7."/>
+      <w:lvlJc w:val="left"/>
+      <w:pPr>
+        <w:ind w:left="5760" w:hanging="360"/>
+      </w:pPr>
+    </w:lvl>
+    <w:lvl w:ilvl="7" w:tplc="04090019" w:tentative="1">
+      <w:start w:val="1"/>
+      <w:numFmt w:val="lowerLetter"/>
+      <w:lvlText w:val="%8."/>
+      <w:lvlJc w:val="left"/>
+      <w:pPr>
+        <w:ind w:left="6480" w:hanging="360"/>
+      </w:pPr>
+    </w:lvl>
+    <w:lvl w:ilvl="8" w:tplc="0409001B" w:tentative="1">
+      <w:start w:val="1"/>
+      <w:numFmt w:val="lowerRoman"/>
+      <w:lvlText w:val="%9."/>
+      <w:lvlJc w:val="right"/>
+      <w:pPr>
+        <w:ind w:left="7200" w:hanging="180"/>
+      </w:pPr>
+    </w:lvl>
+  </w:abstractNum>
+  <w:abstractNum w:abstractNumId="2" w15:restartNumberingAfterBreak="0">
     <w:nsid w:val="16864BF5"/>
     <w:multiLevelType w:val="hybridMultilevel"/>
     <w:tmpl w:val="7F5ED026"/>
@@ -2143,7 +3624,7 @@
       </w:pPr>
     </w:lvl>
   </w:abstractNum>
-  <w:abstractNum w:abstractNumId="2" w15:restartNumberingAfterBreak="0">
+  <w:abstractNum w:abstractNumId="3" w15:restartNumberingAfterBreak="0">
     <w:nsid w:val="182C09C5"/>
     <w:multiLevelType w:val="hybridMultilevel"/>
     <w:tmpl w:val="13920628"/>
@@ -2234,7 +3715,7 @@
       </w:pPr>
     </w:lvl>
   </w:abstractNum>
-  <w:abstractNum w:abstractNumId="3" w15:restartNumberingAfterBreak="0">
+  <w:abstractNum w:abstractNumId="4" w15:restartNumberingAfterBreak="0">
     <w:nsid w:val="29AD14BE"/>
     <w:multiLevelType w:val="hybridMultilevel"/>
     <w:tmpl w:val="EAE88D46"/>
@@ -2325,7 +3806,7 @@
       </w:pPr>
     </w:lvl>
   </w:abstractNum>
-  <w:abstractNum w:abstractNumId="4" w15:restartNumberingAfterBreak="0">
+  <w:abstractNum w:abstractNumId="5" w15:restartNumberingAfterBreak="0">
     <w:nsid w:val="2D77730E"/>
     <w:multiLevelType w:val="hybridMultilevel"/>
     <w:tmpl w:val="484019C6"/>
@@ -2416,7 +3897,93 @@
       </w:pPr>
     </w:lvl>
   </w:abstractNum>
-  <w:abstractNum w:abstractNumId="5" w15:restartNumberingAfterBreak="0">
+  <w:abstractNum w:abstractNumId="6" w15:restartNumberingAfterBreak="0">
+    <w:nsid w:val="42DA58F0"/>
+    <w:multiLevelType w:val="hybridMultilevel"/>
+    <w:tmpl w:val="5E94AAD0"/>
+    <w:lvl w:ilvl="0" w:tplc="0409000F">
+      <w:start w:val="1"/>
+      <w:numFmt w:val="decimal"/>
+      <w:lvlText w:val="%1."/>
+      <w:lvlJc w:val="left"/>
+      <w:pPr>
+        <w:ind w:left="1440" w:hanging="360"/>
+      </w:pPr>
+    </w:lvl>
+    <w:lvl w:ilvl="1" w:tplc="04090019" w:tentative="1">
+      <w:start w:val="1"/>
+      <w:numFmt w:val="lowerLetter"/>
+      <w:lvlText w:val="%2."/>
+      <w:lvlJc w:val="left"/>
+      <w:pPr>
+        <w:ind w:left="2160" w:hanging="360"/>
+      </w:pPr>
+    </w:lvl>
+    <w:lvl w:ilvl="2" w:tplc="0409001B" w:tentative="1">
+      <w:start w:val="1"/>
+      <w:numFmt w:val="lowerRoman"/>
+      <w:lvlText w:val="%3."/>
+      <w:lvlJc w:val="right"/>
+      <w:pPr>
+        <w:ind w:left="2880" w:hanging="180"/>
+      </w:pPr>
+    </w:lvl>
+    <w:lvl w:ilvl="3" w:tplc="0409000F" w:tentative="1">
+      <w:start w:val="1"/>
+      <w:numFmt w:val="decimal"/>
+      <w:lvlText w:val="%4."/>
+      <w:lvlJc w:val="left"/>
+      <w:pPr>
+        <w:ind w:left="3600" w:hanging="360"/>
+      </w:pPr>
+    </w:lvl>
+    <w:lvl w:ilvl="4" w:tplc="04090019" w:tentative="1">
+      <w:start w:val="1"/>
+      <w:numFmt w:val="lowerLetter"/>
+      <w:lvlText w:val="%5."/>
+      <w:lvlJc w:val="left"/>
+      <w:pPr>
+        <w:ind w:left="4320" w:hanging="360"/>
+      </w:pPr>
+    </w:lvl>
+    <w:lvl w:ilvl="5" w:tplc="0409001B" w:tentative="1">
+      <w:start w:val="1"/>
+      <w:numFmt w:val="lowerRoman"/>
+      <w:lvlText w:val="%6."/>
+      <w:lvlJc w:val="right"/>
+      <w:pPr>
+        <w:ind w:left="5040" w:hanging="180"/>
+      </w:pPr>
+    </w:lvl>
+    <w:lvl w:ilvl="6" w:tplc="0409000F" w:tentative="1">
+      <w:start w:val="1"/>
+      <w:numFmt w:val="decimal"/>
+      <w:lvlText w:val="%7."/>
+      <w:lvlJc w:val="left"/>
+      <w:pPr>
+        <w:ind w:left="5760" w:hanging="360"/>
+      </w:pPr>
+    </w:lvl>
+    <w:lvl w:ilvl="7" w:tplc="04090019" w:tentative="1">
+      <w:start w:val="1"/>
+      <w:numFmt w:val="lowerLetter"/>
+      <w:lvlText w:val="%8."/>
+      <w:lvlJc w:val="left"/>
+      <w:pPr>
+        <w:ind w:left="6480" w:hanging="360"/>
+      </w:pPr>
+    </w:lvl>
+    <w:lvl w:ilvl="8" w:tplc="0409001B" w:tentative="1">
+      <w:start w:val="1"/>
+      <w:numFmt w:val="lowerRoman"/>
+      <w:lvlText w:val="%9."/>
+      <w:lvlJc w:val="right"/>
+      <w:pPr>
+        <w:ind w:left="7200" w:hanging="180"/>
+      </w:pPr>
+    </w:lvl>
+  </w:abstractNum>
+  <w:abstractNum w:abstractNumId="7" w15:restartNumberingAfterBreak="0">
     <w:nsid w:val="44320598"/>
     <w:multiLevelType w:val="hybridMultilevel"/>
     <w:tmpl w:val="A9DAAAA6"/>
@@ -2507,7 +4074,7 @@
       </w:pPr>
     </w:lvl>
   </w:abstractNum>
-  <w:abstractNum w:abstractNumId="6" w15:restartNumberingAfterBreak="0">
+  <w:abstractNum w:abstractNumId="8" w15:restartNumberingAfterBreak="0">
     <w:nsid w:val="446F0B4C"/>
     <w:multiLevelType w:val="hybridMultilevel"/>
     <w:tmpl w:val="0554B53A"/>
@@ -2598,7 +4165,7 @@
       </w:pPr>
     </w:lvl>
   </w:abstractNum>
-  <w:abstractNum w:abstractNumId="7" w15:restartNumberingAfterBreak="0">
+  <w:abstractNum w:abstractNumId="9" w15:restartNumberingAfterBreak="0">
     <w:nsid w:val="5A5827A0"/>
     <w:multiLevelType w:val="hybridMultilevel"/>
     <w:tmpl w:val="C2966944"/>
@@ -2689,7 +4256,7 @@
       </w:pPr>
     </w:lvl>
   </w:abstractNum>
-  <w:abstractNum w:abstractNumId="8" w15:restartNumberingAfterBreak="0">
+  <w:abstractNum w:abstractNumId="10" w15:restartNumberingAfterBreak="0">
     <w:nsid w:val="6014220B"/>
     <w:multiLevelType w:val="hybridMultilevel"/>
     <w:tmpl w:val="7C66F73C"/>
@@ -2780,7 +4347,7 @@
       </w:pPr>
     </w:lvl>
   </w:abstractNum>
-  <w:abstractNum w:abstractNumId="9" w15:restartNumberingAfterBreak="0">
+  <w:abstractNum w:abstractNumId="11" w15:restartNumberingAfterBreak="0">
     <w:nsid w:val="620073F4"/>
     <w:multiLevelType w:val="hybridMultilevel"/>
     <w:tmpl w:val="61FEEB7A"/>
@@ -2871,7 +4438,7 @@
       </w:pPr>
     </w:lvl>
   </w:abstractNum>
-  <w:abstractNum w:abstractNumId="10" w15:restartNumberingAfterBreak="0">
+  <w:abstractNum w:abstractNumId="12" w15:restartNumberingAfterBreak="0">
     <w:nsid w:val="636E4299"/>
     <w:multiLevelType w:val="hybridMultilevel"/>
     <w:tmpl w:val="68503772"/>
@@ -2957,7 +4524,7 @@
       </w:pPr>
     </w:lvl>
   </w:abstractNum>
-  <w:abstractNum w:abstractNumId="11" w15:restartNumberingAfterBreak="0">
+  <w:abstractNum w:abstractNumId="13" w15:restartNumberingAfterBreak="0">
     <w:nsid w:val="68FA1427"/>
     <w:multiLevelType w:val="hybridMultilevel"/>
     <w:tmpl w:val="84B22466"/>
@@ -3048,7 +4615,7 @@
       </w:pPr>
     </w:lvl>
   </w:abstractNum>
-  <w:abstractNum w:abstractNumId="12" w15:restartNumberingAfterBreak="0">
+  <w:abstractNum w:abstractNumId="14" w15:restartNumberingAfterBreak="0">
     <w:nsid w:val="74983144"/>
     <w:multiLevelType w:val="hybridMultilevel"/>
     <w:tmpl w:val="7966C7D4"/>
@@ -3139,7 +4706,7 @@
       </w:pPr>
     </w:lvl>
   </w:abstractNum>
-  <w:abstractNum w:abstractNumId="13" w15:restartNumberingAfterBreak="0">
+  <w:abstractNum w:abstractNumId="15" w15:restartNumberingAfterBreak="0">
     <w:nsid w:val="75725D05"/>
     <w:multiLevelType w:val="hybridMultilevel"/>
     <w:tmpl w:val="91B8B73A"/>
@@ -3230,47 +4797,142 @@
       </w:pPr>
     </w:lvl>
   </w:abstractNum>
+  <w:abstractNum w:abstractNumId="16" w15:restartNumberingAfterBreak="0">
+    <w:nsid w:val="7E781C71"/>
+    <w:multiLevelType w:val="hybridMultilevel"/>
+    <w:tmpl w:val="B31007B0"/>
+    <w:lvl w:ilvl="0" w:tplc="0409000F">
+      <w:start w:val="1"/>
+      <w:numFmt w:val="decimal"/>
+      <w:lvlText w:val="%1."/>
+      <w:lvlJc w:val="left"/>
+      <w:pPr>
+        <w:ind w:left="1440" w:hanging="360"/>
+      </w:pPr>
+    </w:lvl>
+    <w:lvl w:ilvl="1" w:tplc="04090019" w:tentative="1">
+      <w:start w:val="1"/>
+      <w:numFmt w:val="lowerLetter"/>
+      <w:lvlText w:val="%2."/>
+      <w:lvlJc w:val="left"/>
+      <w:pPr>
+        <w:ind w:left="2160" w:hanging="360"/>
+      </w:pPr>
+    </w:lvl>
+    <w:lvl w:ilvl="2" w:tplc="0409001B" w:tentative="1">
+      <w:start w:val="1"/>
+      <w:numFmt w:val="lowerRoman"/>
+      <w:lvlText w:val="%3."/>
+      <w:lvlJc w:val="right"/>
+      <w:pPr>
+        <w:ind w:left="2880" w:hanging="180"/>
+      </w:pPr>
+    </w:lvl>
+    <w:lvl w:ilvl="3" w:tplc="0409000F" w:tentative="1">
+      <w:start w:val="1"/>
+      <w:numFmt w:val="decimal"/>
+      <w:lvlText w:val="%4."/>
+      <w:lvlJc w:val="left"/>
+      <w:pPr>
+        <w:ind w:left="3600" w:hanging="360"/>
+      </w:pPr>
+    </w:lvl>
+    <w:lvl w:ilvl="4" w:tplc="04090019" w:tentative="1">
+      <w:start w:val="1"/>
+      <w:numFmt w:val="lowerLetter"/>
+      <w:lvlText w:val="%5."/>
+      <w:lvlJc w:val="left"/>
+      <w:pPr>
+        <w:ind w:left="4320" w:hanging="360"/>
+      </w:pPr>
+    </w:lvl>
+    <w:lvl w:ilvl="5" w:tplc="0409001B" w:tentative="1">
+      <w:start w:val="1"/>
+      <w:numFmt w:val="lowerRoman"/>
+      <w:lvlText w:val="%6."/>
+      <w:lvlJc w:val="right"/>
+      <w:pPr>
+        <w:ind w:left="5040" w:hanging="180"/>
+      </w:pPr>
+    </w:lvl>
+    <w:lvl w:ilvl="6" w:tplc="0409000F" w:tentative="1">
+      <w:start w:val="1"/>
+      <w:numFmt w:val="decimal"/>
+      <w:lvlText w:val="%7."/>
+      <w:lvlJc w:val="left"/>
+      <w:pPr>
+        <w:ind w:left="5760" w:hanging="360"/>
+      </w:pPr>
+    </w:lvl>
+    <w:lvl w:ilvl="7" w:tplc="04090019" w:tentative="1">
+      <w:start w:val="1"/>
+      <w:numFmt w:val="lowerLetter"/>
+      <w:lvlText w:val="%8."/>
+      <w:lvlJc w:val="left"/>
+      <w:pPr>
+        <w:ind w:left="6480" w:hanging="360"/>
+      </w:pPr>
+    </w:lvl>
+    <w:lvl w:ilvl="8" w:tplc="0409001B" w:tentative="1">
+      <w:start w:val="1"/>
+      <w:numFmt w:val="lowerRoman"/>
+      <w:lvlText w:val="%9."/>
+      <w:lvlJc w:val="right"/>
+      <w:pPr>
+        <w:ind w:left="7200" w:hanging="180"/>
+      </w:pPr>
+    </w:lvl>
+  </w:abstractNum>
   <w:num w:numId="1" w16cid:durableId="714622998">
     <w:abstractNumId w:val="0"/>
   </w:num>
   <w:num w:numId="2" w16cid:durableId="1738283773">
+    <w:abstractNumId w:val="3"/>
+  </w:num>
+  <w:num w:numId="3" w16cid:durableId="1604338752">
     <w:abstractNumId w:val="2"/>
   </w:num>
-  <w:num w:numId="3" w16cid:durableId="1604338752">
-    <w:abstractNumId w:val="1"/>
+  <w:num w:numId="4" w16cid:durableId="98650722">
+    <w:abstractNumId w:val="7"/>
   </w:num>
-  <w:num w:numId="4" w16cid:durableId="98650722">
+  <w:num w:numId="5" w16cid:durableId="1718318836">
     <w:abstractNumId w:val="5"/>
   </w:num>
-  <w:num w:numId="5" w16cid:durableId="1718318836">
+  <w:num w:numId="6" w16cid:durableId="1168517570">
+    <w:abstractNumId w:val="8"/>
+  </w:num>
+  <w:num w:numId="7" w16cid:durableId="1361513034">
+    <w:abstractNumId w:val="15"/>
+  </w:num>
+  <w:num w:numId="8" w16cid:durableId="1391421062">
+    <w:abstractNumId w:val="12"/>
+  </w:num>
+  <w:num w:numId="9" w16cid:durableId="2004048657">
+    <w:abstractNumId w:val="14"/>
+  </w:num>
+  <w:num w:numId="10" w16cid:durableId="1596326842">
     <w:abstractNumId w:val="4"/>
   </w:num>
-  <w:num w:numId="6" w16cid:durableId="1168517570">
+  <w:num w:numId="11" w16cid:durableId="1582980588">
+    <w:abstractNumId w:val="11"/>
+  </w:num>
+  <w:num w:numId="12" w16cid:durableId="1392776599">
+    <w:abstractNumId w:val="13"/>
+  </w:num>
+  <w:num w:numId="13" w16cid:durableId="103774164">
+    <w:abstractNumId w:val="10"/>
+  </w:num>
+  <w:num w:numId="14" w16cid:durableId="1835295612">
+    <w:abstractNumId w:val="9"/>
+  </w:num>
+  <w:num w:numId="15" w16cid:durableId="648902445">
     <w:abstractNumId w:val="6"/>
   </w:num>
-  <w:num w:numId="7" w16cid:durableId="1361513034">
-    <w:abstractNumId w:val="13"/>
+  <w:num w:numId="16" w16cid:durableId="309795714">
+    <w:abstractNumId w:val="16"/>
   </w:num>
-  <w:num w:numId="8" w16cid:durableId="1391421062">
-    <w:abstractNumId w:val="10"/>
-  </w:num>
-  <w:num w:numId="9" w16cid:durableId="2004048657">
-    <w:abstractNumId w:val="12"/>
-  </w:num>
-  <w:num w:numId="10" w16cid:durableId="1596326842">
-    <w:abstractNumId w:val="3"/>
-  </w:num>
-  <w:num w:numId="11" w16cid:durableId="1582980588">
-    <w:abstractNumId w:val="9"/>
-  </w:num>
-  <w:num w:numId="12" w16cid:durableId="1392776599">
-    <w:abstractNumId w:val="11"/>
-  </w:num>
-  <w:num w:numId="13" w16cid:durableId="103774164">
-    <w:abstractNumId w:val="8"/>
-  </w:num>
-  <w:num w:numId="14" w16cid:durableId="1835295612">
-    <w:abstractNumId w:val="7"/>
+  <w:num w:numId="17" w16cid:durableId="714543485">
+    <w:abstractNumId w:val="1"/>
   </w:num>
 </w:numbering>
 </file>

</xml_diff>